<commit_message>
Adjust panel spacing, updated r1 vs. E
</commit_message>
<xml_diff>
--- a/Figures/FiguresSupportingInformation.docx
+++ b/Figures/FiguresSupportingInformation.docx
@@ -201,16 +201,854 @@
     <w:p/>
     <w:p>
       <w:r>
-        <w:t xml:space="preserve">Figure 6: </w:t>
-      </w:r>
-      <w:r>
-        <w:t>(UNFOLDED) Nearest Neighbor Level Spacings</w:t>
+        <w:t>Figure 6: (UNFOLDED) Nearest Neighbor Level Spacings</w:t>
       </w:r>
     </w:p>
     <w:p/>
     <w:p>
-      <w:r>
-        <w:t>Figure 7: First-Order r vs. E</w:t>
+      <w:pPr>
+        <w:rPr>
+          <w:b/>
+          <w:bCs/>
+          <w:u w:val="single"/>
+        </w:rPr>
+      </w:pPr>
+      <w:r>
+        <w:rPr>
+          <w:b/>
+          <w:bCs/>
+          <w:u w:val="single"/>
+        </w:rPr>
+        <w:t xml:space="preserve">Figure 7: First-Order r </w:t>
+      </w:r>
+      <w:r>
+        <w:rPr>
+          <w:b/>
+          <w:bCs/>
+          <w:u w:val="single"/>
+        </w:rPr>
+        <w:t>( </w:t>
+      </w:r>
+      <m:oMath>
+        <m:sSup>
+          <m:sSupPr>
+            <m:ctrlPr>
+              <w:rPr>
+                <w:rFonts w:ascii="Latin Modern Math" w:hAnsi="Latin Modern Math"/>
+                <w:b/>
+                <w:bCs/>
+                <w:i/>
+                <w:u w:val="single"/>
+              </w:rPr>
+            </m:ctrlPr>
+          </m:sSupPr>
+          <m:e>
+            <m:acc>
+              <m:accPr>
+                <m:chr m:val="̃"/>
+                <m:ctrlPr>
+                  <w:rPr>
+                    <w:rFonts w:ascii="Latin Modern Math" w:hAnsi="Latin Modern Math"/>
+                    <w:b/>
+                    <w:bCs/>
+                    <w:i/>
+                    <w:u w:val="single"/>
+                  </w:rPr>
+                </m:ctrlPr>
+              </m:accPr>
+              <m:e>
+                <m:r>
+                  <m:rPr>
+                    <m:sty m:val="bi"/>
+                  </m:rPr>
+                  <w:rPr>
+                    <w:rFonts w:ascii="Latin Modern Math" w:hAnsi="Latin Modern Math"/>
+                    <w:u w:val="single"/>
+                  </w:rPr>
+                  <m:t>r</m:t>
+                </m:r>
+              </m:e>
+            </m:acc>
+          </m:e>
+          <m:sup>
+            <m:r>
+              <m:rPr>
+                <m:sty m:val="bi"/>
+              </m:rPr>
+              <w:rPr>
+                <w:rFonts w:ascii="Latin Modern Math" w:hAnsi="Latin Modern Math"/>
+                <w:u w:val="single"/>
+              </w:rPr>
+              <m:t>(1)</m:t>
+            </m:r>
+          </m:sup>
+        </m:sSup>
+      </m:oMath>
+      <w:r>
+        <w:rPr>
+          <w:b/>
+          <w:bCs/>
+          <w:u w:val="single"/>
+        </w:rPr>
+        <w:t xml:space="preserve">) </w:t>
+      </w:r>
+      <w:r>
+        <w:rPr>
+          <w:b/>
+          <w:bCs/>
+          <w:u w:val="single"/>
+        </w:rPr>
+        <w:t>vs. E</w:t>
+      </w:r>
+      <w:r>
+        <w:rPr>
+          <w:b/>
+          <w:bCs/>
+          <w:u w:val="single"/>
+        </w:rPr>
+        <w:t xml:space="preserve"> for N=1024</w:t>
+      </w:r>
+    </w:p>
+    <w:p>
+      <w:r>
+        <w:t xml:space="preserve">Our notation is that </w:t>
+      </w:r>
+    </w:p>
+    <w:p>
+      <m:oMathPara>
+        <m:oMath>
+          <m:sSubSup>
+            <m:sSubSupPr>
+              <m:ctrlPr>
+                <w:rPr>
+                  <w:rFonts w:ascii="Latin Modern Math" w:hAnsi="Latin Modern Math"/>
+                  <w:i/>
+                </w:rPr>
+              </m:ctrlPr>
+            </m:sSubSupPr>
+            <m:e>
+              <m:r>
+                <w:rPr>
+                  <w:rFonts w:ascii="Latin Modern Math" w:hAnsi="Latin Modern Math"/>
+                </w:rPr>
+                <m:t>r</m:t>
+              </m:r>
+            </m:e>
+            <m:sub>
+              <m:r>
+                <w:rPr>
+                  <w:rFonts w:ascii="Latin Modern Math" w:hAnsi="Latin Modern Math"/>
+                </w:rPr>
+                <m:t>i</m:t>
+              </m:r>
+            </m:sub>
+            <m:sup>
+              <m:r>
+                <w:rPr>
+                  <w:rFonts w:ascii="Latin Modern Math" w:hAnsi="Latin Modern Math"/>
+                </w:rPr>
+                <m:t>(1)</m:t>
+              </m:r>
+            </m:sup>
+          </m:sSubSup>
+          <m:r>
+            <w:rPr>
+              <w:rFonts w:ascii="Latin Modern Math" w:hAnsi="Latin Modern Math"/>
+            </w:rPr>
+            <m:t>≡</m:t>
+          </m:r>
+          <m:f>
+            <m:fPr>
+              <m:ctrlPr>
+                <w:rPr>
+                  <w:rFonts w:ascii="Latin Modern Math" w:hAnsi="Latin Modern Math"/>
+                  <w:i/>
+                </w:rPr>
+              </m:ctrlPr>
+            </m:fPr>
+            <m:num>
+              <m:sSub>
+                <m:sSubPr>
+                  <m:ctrlPr>
+                    <w:rPr>
+                      <w:rFonts w:ascii="Latin Modern Math" w:hAnsi="Latin Modern Math"/>
+                      <w:i/>
+                    </w:rPr>
+                  </m:ctrlPr>
+                </m:sSubPr>
+                <m:e>
+                  <m:r>
+                    <w:rPr>
+                      <w:rFonts w:ascii="Latin Modern Math" w:hAnsi="Latin Modern Math"/>
+                    </w:rPr>
+                    <m:t>s</m:t>
+                  </m:r>
+                </m:e>
+                <m:sub>
+                  <m:r>
+                    <w:rPr>
+                      <w:rFonts w:ascii="Latin Modern Math" w:hAnsi="Latin Modern Math"/>
+                    </w:rPr>
+                    <m:t>i</m:t>
+                  </m:r>
+                </m:sub>
+              </m:sSub>
+            </m:num>
+            <m:den>
+              <m:sSub>
+                <m:sSubPr>
+                  <m:ctrlPr>
+                    <w:rPr>
+                      <w:rFonts w:ascii="Latin Modern Math" w:hAnsi="Latin Modern Math"/>
+                      <w:i/>
+                    </w:rPr>
+                  </m:ctrlPr>
+                </m:sSubPr>
+                <m:e>
+                  <m:r>
+                    <w:rPr>
+                      <w:rFonts w:ascii="Latin Modern Math" w:hAnsi="Latin Modern Math"/>
+                    </w:rPr>
+                    <m:t>s</m:t>
+                  </m:r>
+                </m:e>
+                <m:sub>
+                  <m:r>
+                    <w:rPr>
+                      <w:rFonts w:ascii="Latin Modern Math" w:hAnsi="Latin Modern Math"/>
+                    </w:rPr>
+                    <m:t>i-1</m:t>
+                  </m:r>
+                </m:sub>
+              </m:sSub>
+            </m:den>
+          </m:f>
+          <m:r>
+            <w:rPr>
+              <w:rFonts w:ascii="Latin Modern Math" w:hAnsi="Latin Modern Math"/>
+            </w:rPr>
+            <m:t>=</m:t>
+          </m:r>
+          <m:f>
+            <m:fPr>
+              <m:ctrlPr>
+                <w:rPr>
+                  <w:rFonts w:ascii="Latin Modern Math" w:hAnsi="Latin Modern Math"/>
+                  <w:i/>
+                </w:rPr>
+              </m:ctrlPr>
+            </m:fPr>
+            <m:num>
+              <m:sSub>
+                <m:sSubPr>
+                  <m:ctrlPr>
+                    <w:rPr>
+                      <w:rFonts w:ascii="Latin Modern Math" w:hAnsi="Latin Modern Math"/>
+                      <w:i/>
+                    </w:rPr>
+                  </m:ctrlPr>
+                </m:sSubPr>
+                <m:e>
+                  <m:r>
+                    <w:rPr>
+                      <w:rFonts w:ascii="Latin Modern Math" w:hAnsi="Latin Modern Math"/>
+                    </w:rPr>
+                    <m:t>E</m:t>
+                  </m:r>
+                </m:e>
+                <m:sub>
+                  <m:r>
+                    <w:rPr>
+                      <w:rFonts w:ascii="Latin Modern Math" w:hAnsi="Latin Modern Math"/>
+                    </w:rPr>
+                    <m:t>i+1</m:t>
+                  </m:r>
+                </m:sub>
+              </m:sSub>
+              <m:r>
+                <w:rPr>
+                  <w:rFonts w:ascii="Latin Modern Math" w:hAnsi="Latin Modern Math"/>
+                </w:rPr>
+                <m:t>-</m:t>
+              </m:r>
+              <m:sSub>
+                <m:sSubPr>
+                  <m:ctrlPr>
+                    <w:rPr>
+                      <w:rFonts w:ascii="Latin Modern Math" w:hAnsi="Latin Modern Math"/>
+                      <w:i/>
+                    </w:rPr>
+                  </m:ctrlPr>
+                </m:sSubPr>
+                <m:e>
+                  <m:r>
+                    <w:rPr>
+                      <w:rFonts w:ascii="Latin Modern Math" w:hAnsi="Latin Modern Math"/>
+                    </w:rPr>
+                    <m:t>E</m:t>
+                  </m:r>
+                </m:e>
+                <m:sub>
+                  <m:r>
+                    <w:rPr>
+                      <w:rFonts w:ascii="Latin Modern Math" w:hAnsi="Latin Modern Math"/>
+                    </w:rPr>
+                    <m:t>i</m:t>
+                  </m:r>
+                </m:sub>
+              </m:sSub>
+            </m:num>
+            <m:den>
+              <m:sSub>
+                <m:sSubPr>
+                  <m:ctrlPr>
+                    <w:rPr>
+                      <w:rFonts w:ascii="Latin Modern Math" w:hAnsi="Latin Modern Math"/>
+                      <w:i/>
+                    </w:rPr>
+                  </m:ctrlPr>
+                </m:sSubPr>
+                <m:e>
+                  <m:r>
+                    <w:rPr>
+                      <w:rFonts w:ascii="Latin Modern Math" w:hAnsi="Latin Modern Math"/>
+                    </w:rPr>
+                    <m:t>E</m:t>
+                  </m:r>
+                </m:e>
+                <m:sub>
+                  <m:r>
+                    <w:rPr>
+                      <w:rFonts w:ascii="Latin Modern Math" w:hAnsi="Latin Modern Math"/>
+                    </w:rPr>
+                    <m:t>i</m:t>
+                  </m:r>
+                </m:sub>
+              </m:sSub>
+              <m:r>
+                <w:rPr>
+                  <w:rFonts w:ascii="Latin Modern Math" w:hAnsi="Latin Modern Math"/>
+                </w:rPr>
+                <m:t>-</m:t>
+              </m:r>
+              <m:sSub>
+                <m:sSubPr>
+                  <m:ctrlPr>
+                    <w:rPr>
+                      <w:rFonts w:ascii="Latin Modern Math" w:hAnsi="Latin Modern Math"/>
+                      <w:i/>
+                    </w:rPr>
+                  </m:ctrlPr>
+                </m:sSubPr>
+                <m:e>
+                  <m:r>
+                    <w:rPr>
+                      <w:rFonts w:ascii="Latin Modern Math" w:hAnsi="Latin Modern Math"/>
+                    </w:rPr>
+                    <m:t>E</m:t>
+                  </m:r>
+                </m:e>
+                <m:sub>
+                  <m:r>
+                    <w:rPr>
+                      <w:rFonts w:ascii="Latin Modern Math" w:hAnsi="Latin Modern Math"/>
+                    </w:rPr>
+                    <m:t>i-1</m:t>
+                  </m:r>
+                </m:sub>
+              </m:sSub>
+            </m:den>
+          </m:f>
+          <m:r>
+            <w:rPr>
+              <w:rFonts w:ascii="Latin Modern Math" w:hAnsi="Latin Modern Math"/>
+            </w:rPr>
+            <m:t>→</m:t>
+          </m:r>
+          <m:sSup>
+            <m:sSupPr>
+              <m:ctrlPr>
+                <w:rPr>
+                  <w:rFonts w:ascii="Latin Modern Math" w:hAnsi="Latin Modern Math"/>
+                  <w:b/>
+                  <w:bCs/>
+                  <w:i/>
+                  <w:u w:val="single"/>
+                </w:rPr>
+              </m:ctrlPr>
+            </m:sSupPr>
+            <m:e>
+              <m:acc>
+                <m:accPr>
+                  <m:chr m:val="̃"/>
+                  <m:ctrlPr>
+                    <w:rPr>
+                      <w:rFonts w:ascii="Latin Modern Math" w:hAnsi="Latin Modern Math"/>
+                      <w:b/>
+                      <w:bCs/>
+                      <w:i/>
+                      <w:u w:val="single"/>
+                    </w:rPr>
+                  </m:ctrlPr>
+                </m:accPr>
+                <m:e>
+                  <m:r>
+                    <m:rPr>
+                      <m:sty m:val="bi"/>
+                    </m:rPr>
+                    <w:rPr>
+                      <w:rFonts w:ascii="Latin Modern Math" w:hAnsi="Latin Modern Math"/>
+                      <w:u w:val="single"/>
+                    </w:rPr>
+                    <m:t>r</m:t>
+                  </m:r>
+                </m:e>
+              </m:acc>
+            </m:e>
+            <m:sup>
+              <m:d>
+                <m:dPr>
+                  <m:ctrlPr>
+                    <w:rPr>
+                      <w:rFonts w:ascii="Latin Modern Math" w:hAnsi="Latin Modern Math"/>
+                      <w:b/>
+                      <w:bCs/>
+                      <w:i/>
+                      <w:u w:val="single"/>
+                    </w:rPr>
+                  </m:ctrlPr>
+                </m:dPr>
+                <m:e>
+                  <m:r>
+                    <m:rPr>
+                      <m:sty m:val="bi"/>
+                    </m:rPr>
+                    <w:rPr>
+                      <w:rFonts w:ascii="Latin Modern Math" w:hAnsi="Latin Modern Math"/>
+                      <w:u w:val="single"/>
+                    </w:rPr>
+                    <m:t>1</m:t>
+                  </m:r>
+                </m:e>
+              </m:d>
+            </m:sup>
+          </m:sSup>
+          <m:r>
+            <m:rPr>
+              <m:sty m:val="bi"/>
+            </m:rPr>
+            <w:rPr>
+              <w:rFonts w:ascii="Latin Modern Math" w:hAnsi="Latin Modern Math"/>
+              <w:u w:val="single"/>
+            </w:rPr>
+            <m:t>=</m:t>
+          </m:r>
+          <m:func>
+            <m:funcPr>
+              <m:ctrlPr>
+                <w:rPr>
+                  <w:rFonts w:ascii="Latin Modern Math" w:hAnsi="Latin Modern Math"/>
+                  <w:i/>
+                  <w:u w:val="single"/>
+                </w:rPr>
+              </m:ctrlPr>
+            </m:funcPr>
+            <m:fName>
+              <m:r>
+                <m:rPr>
+                  <m:sty m:val="p"/>
+                </m:rPr>
+                <w:rPr>
+                  <w:rFonts w:ascii="Latin Modern Math" w:hAnsi="Latin Modern Math"/>
+                  <w:u w:val="single"/>
+                </w:rPr>
+                <m:t>min</m:t>
+              </m:r>
+              <m:ctrlPr>
+                <w:rPr>
+                  <w:rFonts w:ascii="Latin Modern Math" w:hAnsi="Latin Modern Math"/>
+                  <w:b/>
+                  <w:bCs/>
+                  <w:i/>
+                  <w:u w:val="single"/>
+                </w:rPr>
+              </m:ctrlPr>
+            </m:fName>
+            <m:e>
+              <m:d>
+                <m:dPr>
+                  <m:ctrlPr>
+                    <w:rPr>
+                      <w:rFonts w:ascii="Latin Modern Math" w:hAnsi="Latin Modern Math"/>
+                      <w:b/>
+                      <w:bCs/>
+                      <w:i/>
+                      <w:u w:val="single"/>
+                    </w:rPr>
+                  </m:ctrlPr>
+                </m:dPr>
+                <m:e>
+                  <m:sSubSup>
+                    <m:sSubSupPr>
+                      <m:ctrlPr>
+                        <w:rPr>
+                          <w:rFonts w:ascii="Latin Modern Math" w:hAnsi="Latin Modern Math"/>
+                          <w:i/>
+                        </w:rPr>
+                      </m:ctrlPr>
+                    </m:sSubSupPr>
+                    <m:e>
+                      <m:r>
+                        <w:rPr>
+                          <w:rFonts w:ascii="Latin Modern Math" w:hAnsi="Latin Modern Math"/>
+                        </w:rPr>
+                        <m:t>r</m:t>
+                      </m:r>
+                    </m:e>
+                    <m:sub>
+                      <m:r>
+                        <w:rPr>
+                          <w:rFonts w:ascii="Latin Modern Math" w:hAnsi="Latin Modern Math"/>
+                        </w:rPr>
+                        <m:t>i</m:t>
+                      </m:r>
+                    </m:sub>
+                    <m:sup>
+                      <m:d>
+                        <m:dPr>
+                          <m:ctrlPr>
+                            <w:rPr>
+                              <w:rFonts w:ascii="Latin Modern Math" w:hAnsi="Latin Modern Math"/>
+                              <w:i/>
+                            </w:rPr>
+                          </m:ctrlPr>
+                        </m:dPr>
+                        <m:e>
+                          <m:r>
+                            <w:rPr>
+                              <w:rFonts w:ascii="Latin Modern Math" w:hAnsi="Latin Modern Math"/>
+                            </w:rPr>
+                            <m:t>1</m:t>
+                          </m:r>
+                        </m:e>
+                      </m:d>
+                    </m:sup>
+                  </m:sSubSup>
+                  <m:r>
+                    <w:rPr>
+                      <w:rFonts w:ascii="Latin Modern Math" w:hAnsi="Latin Modern Math"/>
+                    </w:rPr>
+                    <m:t>,</m:t>
+                  </m:r>
+                  <m:f>
+                    <m:fPr>
+                      <m:ctrlPr>
+                        <w:rPr>
+                          <w:rFonts w:ascii="Latin Modern Math" w:hAnsi="Latin Modern Math"/>
+                          <w:i/>
+                        </w:rPr>
+                      </m:ctrlPr>
+                    </m:fPr>
+                    <m:num>
+                      <m:r>
+                        <w:rPr>
+                          <w:rFonts w:ascii="Latin Modern Math" w:hAnsi="Latin Modern Math"/>
+                        </w:rPr>
+                        <m:t>1</m:t>
+                      </m:r>
+                    </m:num>
+                    <m:den>
+                      <m:sSubSup>
+                        <m:sSubSupPr>
+                          <m:ctrlPr>
+                            <w:rPr>
+                              <w:rFonts w:ascii="Latin Modern Math" w:hAnsi="Latin Modern Math"/>
+                              <w:i/>
+                            </w:rPr>
+                          </m:ctrlPr>
+                        </m:sSubSupPr>
+                        <m:e>
+                          <m:r>
+                            <w:rPr>
+                              <w:rFonts w:ascii="Latin Modern Math" w:hAnsi="Latin Modern Math"/>
+                            </w:rPr>
+                            <m:t>r</m:t>
+                          </m:r>
+                        </m:e>
+                        <m:sub>
+                          <m:r>
+                            <w:rPr>
+                              <w:rFonts w:ascii="Latin Modern Math" w:hAnsi="Latin Modern Math"/>
+                            </w:rPr>
+                            <m:t>i</m:t>
+                          </m:r>
+                        </m:sub>
+                        <m:sup>
+                          <m:d>
+                            <m:dPr>
+                              <m:ctrlPr>
+                                <w:rPr>
+                                  <w:rFonts w:ascii="Latin Modern Math" w:hAnsi="Latin Modern Math"/>
+                                  <w:i/>
+                                </w:rPr>
+                              </m:ctrlPr>
+                            </m:dPr>
+                            <m:e>
+                              <m:r>
+                                <w:rPr>
+                                  <w:rFonts w:ascii="Latin Modern Math" w:hAnsi="Latin Modern Math"/>
+                                </w:rPr>
+                                <m:t>1</m:t>
+                              </m:r>
+                            </m:e>
+                          </m:d>
+                        </m:sup>
+                      </m:sSubSup>
+                    </m:den>
+                  </m:f>
+                </m:e>
+              </m:d>
+            </m:e>
+          </m:func>
+          <m:r>
+            <w:rPr>
+              <w:rFonts w:ascii="Latin Modern Math" w:hAnsi="Latin Modern Math"/>
+              <w:u w:val="single"/>
+            </w:rPr>
+            <m:t>=</m:t>
+          </m:r>
+          <m:f>
+            <m:fPr>
+              <m:ctrlPr>
+                <w:rPr>
+                  <w:rFonts w:ascii="Latin Modern Math" w:hAnsi="Latin Modern Math"/>
+                  <w:i/>
+                  <w:u w:val="single"/>
+                </w:rPr>
+              </m:ctrlPr>
+            </m:fPr>
+            <m:num>
+              <m:func>
+                <m:funcPr>
+                  <m:ctrlPr>
+                    <w:rPr>
+                      <w:rFonts w:ascii="Latin Modern Math" w:hAnsi="Latin Modern Math"/>
+                      <w:i/>
+                      <w:u w:val="single"/>
+                    </w:rPr>
+                  </m:ctrlPr>
+                </m:funcPr>
+                <m:fName>
+                  <m:r>
+                    <m:rPr>
+                      <m:sty m:val="p"/>
+                    </m:rPr>
+                    <w:rPr>
+                      <w:rFonts w:ascii="Latin Modern Math" w:hAnsi="Latin Modern Math"/>
+                      <w:u w:val="single"/>
+                    </w:rPr>
+                    <m:t>min</m:t>
+                  </m:r>
+                </m:fName>
+                <m:e>
+                  <m:d>
+                    <m:dPr>
+                      <m:ctrlPr>
+                        <w:rPr>
+                          <w:rFonts w:ascii="Latin Modern Math" w:hAnsi="Latin Modern Math"/>
+                          <w:i/>
+                          <w:u w:val="single"/>
+                        </w:rPr>
+                      </m:ctrlPr>
+                    </m:dPr>
+                    <m:e>
+                      <m:sSub>
+                        <m:sSubPr>
+                          <m:ctrlPr>
+                            <w:rPr>
+                              <w:rFonts w:ascii="Latin Modern Math" w:hAnsi="Latin Modern Math"/>
+                              <w:i/>
+                            </w:rPr>
+                          </m:ctrlPr>
+                        </m:sSubPr>
+                        <m:e>
+                          <m:r>
+                            <w:rPr>
+                              <w:rFonts w:ascii="Latin Modern Math" w:hAnsi="Latin Modern Math"/>
+                            </w:rPr>
+                            <m:t>s</m:t>
+                          </m:r>
+                        </m:e>
+                        <m:sub>
+                          <m:r>
+                            <w:rPr>
+                              <w:rFonts w:ascii="Latin Modern Math" w:hAnsi="Latin Modern Math"/>
+                            </w:rPr>
+                            <m:t>i</m:t>
+                          </m:r>
+                        </m:sub>
+                      </m:sSub>
+                      <m:r>
+                        <w:rPr>
+                          <w:rFonts w:ascii="Latin Modern Math" w:hAnsi="Latin Modern Math"/>
+                        </w:rPr>
+                        <m:t>,</m:t>
+                      </m:r>
+                      <m:sSub>
+                        <m:sSubPr>
+                          <m:ctrlPr>
+                            <w:rPr>
+                              <w:rFonts w:ascii="Latin Modern Math" w:hAnsi="Latin Modern Math"/>
+                              <w:i/>
+                            </w:rPr>
+                          </m:ctrlPr>
+                        </m:sSubPr>
+                        <m:e>
+                          <m:r>
+                            <w:rPr>
+                              <w:rFonts w:ascii="Latin Modern Math" w:hAnsi="Latin Modern Math"/>
+                            </w:rPr>
+                            <m:t>s</m:t>
+                          </m:r>
+                        </m:e>
+                        <m:sub>
+                          <m:r>
+                            <w:rPr>
+                              <w:rFonts w:ascii="Latin Modern Math" w:hAnsi="Latin Modern Math"/>
+                            </w:rPr>
+                            <m:t>i-1</m:t>
+                          </m:r>
+                        </m:sub>
+                      </m:sSub>
+                    </m:e>
+                  </m:d>
+                </m:e>
+              </m:func>
+            </m:num>
+            <m:den>
+              <m:func>
+                <m:funcPr>
+                  <m:ctrlPr>
+                    <w:rPr>
+                      <w:rFonts w:ascii="Latin Modern Math" w:hAnsi="Latin Modern Math"/>
+                      <w:i/>
+                      <w:u w:val="single"/>
+                    </w:rPr>
+                  </m:ctrlPr>
+                </m:funcPr>
+                <m:fName>
+                  <m:r>
+                    <m:rPr>
+                      <m:sty m:val="p"/>
+                    </m:rPr>
+                    <w:rPr>
+                      <w:rFonts w:ascii="Latin Modern Math" w:hAnsi="Latin Modern Math"/>
+                      <w:u w:val="single"/>
+                    </w:rPr>
+                    <m:t>max</m:t>
+                  </m:r>
+                </m:fName>
+                <m:e>
+                  <m:r>
+                    <w:rPr>
+                      <w:rFonts w:ascii="Latin Modern Math" w:hAnsi="Latin Modern Math"/>
+                      <w:u w:val="single"/>
+                    </w:rPr>
+                    <m:t>(</m:t>
+                  </m:r>
+                  <m:sSub>
+                    <m:sSubPr>
+                      <m:ctrlPr>
+                        <w:rPr>
+                          <w:rFonts w:ascii="Latin Modern Math" w:hAnsi="Latin Modern Math"/>
+                          <w:i/>
+                        </w:rPr>
+                      </m:ctrlPr>
+                    </m:sSubPr>
+                    <m:e>
+                      <m:r>
+                        <w:rPr>
+                          <w:rFonts w:ascii="Latin Modern Math" w:hAnsi="Latin Modern Math"/>
+                        </w:rPr>
+                        <m:t>s</m:t>
+                      </m:r>
+                    </m:e>
+                    <m:sub>
+                      <m:r>
+                        <w:rPr>
+                          <w:rFonts w:ascii="Latin Modern Math" w:hAnsi="Latin Modern Math"/>
+                        </w:rPr>
+                        <m:t>i</m:t>
+                      </m:r>
+                    </m:sub>
+                  </m:sSub>
+                  <m:r>
+                    <w:rPr>
+                      <w:rFonts w:ascii="Latin Modern Math" w:hAnsi="Latin Modern Math"/>
+                      <w:u w:val="single"/>
+                    </w:rPr>
+                    <m:t>,</m:t>
+                  </m:r>
+                  <m:sSub>
+                    <m:sSubPr>
+                      <m:ctrlPr>
+                        <w:rPr>
+                          <w:rFonts w:ascii="Latin Modern Math" w:hAnsi="Latin Modern Math"/>
+                          <w:i/>
+                          <w:u w:val="single"/>
+                        </w:rPr>
+                      </m:ctrlPr>
+                    </m:sSubPr>
+                    <m:e>
+                      <m:r>
+                        <w:rPr>
+                          <w:rFonts w:ascii="Latin Modern Math" w:hAnsi="Latin Modern Math"/>
+                          <w:u w:val="single"/>
+                        </w:rPr>
+                        <m:t>s</m:t>
+                      </m:r>
+                    </m:e>
+                    <m:sub>
+                      <m:r>
+                        <w:rPr>
+                          <w:rFonts w:ascii="Latin Modern Math" w:hAnsi="Latin Modern Math"/>
+                          <w:u w:val="single"/>
+                        </w:rPr>
+                        <m:t>i-1</m:t>
+                      </m:r>
+                    </m:sub>
+                  </m:sSub>
+                  <m:r>
+                    <w:rPr>
+                      <w:rFonts w:ascii="Latin Modern Math" w:hAnsi="Latin Modern Math"/>
+                      <w:u w:val="single"/>
+                    </w:rPr>
+                    <m:t>)</m:t>
+                  </m:r>
+                </m:e>
+              </m:func>
+            </m:den>
+          </m:f>
+          <m:r>
+            <w:rPr>
+              <w:rFonts w:ascii="Latin Modern Math" w:hAnsi="Latin Modern Math"/>
+              <w:u w:val="single"/>
+            </w:rPr>
+            <m:t>∈(0,1]</m:t>
+          </m:r>
+        </m:oMath>
+      </m:oMathPara>
+    </w:p>
+    <w:p>
+      <w:pPr>
+        <w:pStyle w:val="ListParagraph"/>
+        <w:numPr>
+          <w:ilvl w:val="0"/>
+          <w:numId w:val="1"/>
+        </w:numPr>
+      </w:pPr>
+      <w:r>
+        <w:t>Includes three panel and single-column plot for each Chern case</w:t>
       </w:r>
     </w:p>
     <w:p/>
@@ -225,37 +1063,644 @@
     <w:p/>
     <w:p>
       <w:r>
-        <w:t xml:space="preserve">Figure </w:t>
-      </w:r>
-      <w:r>
-        <w:t>9</w:t>
-      </w:r>
-      <w:r>
-        <w:t xml:space="preserve">: </w:t>
-      </w:r>
-      <w:r>
-        <w:t>Second</w:t>
-      </w:r>
-      <w:r>
-        <w:t>-Order r vs. E</w:t>
-      </w:r>
+        <w:t>Figure 9: Second-Order r vs. E</w:t>
+      </w:r>
+    </w:p>
+    <w:p>
+      <m:oMathPara>
+        <m:oMath>
+          <m:sSubSup>
+            <m:sSubSupPr>
+              <m:ctrlPr>
+                <w:rPr>
+                  <w:rFonts w:ascii="Latin Modern Math" w:hAnsi="Latin Modern Math"/>
+                  <w:i/>
+                </w:rPr>
+              </m:ctrlPr>
+            </m:sSubSupPr>
+            <m:e>
+              <m:r>
+                <w:rPr>
+                  <w:rFonts w:ascii="Latin Modern Math" w:hAnsi="Latin Modern Math"/>
+                </w:rPr>
+                <m:t>r</m:t>
+              </m:r>
+            </m:e>
+            <m:sub>
+              <m:r>
+                <w:rPr>
+                  <w:rFonts w:ascii="Latin Modern Math" w:hAnsi="Latin Modern Math"/>
+                </w:rPr>
+                <m:t>non-overlapping</m:t>
+              </m:r>
+            </m:sub>
+            <m:sup>
+              <m:d>
+                <m:dPr>
+                  <m:ctrlPr>
+                    <w:rPr>
+                      <w:rFonts w:ascii="Latin Modern Math" w:hAnsi="Latin Modern Math"/>
+                      <w:i/>
+                    </w:rPr>
+                  </m:ctrlPr>
+                </m:dPr>
+                <m:e>
+                  <m:r>
+                    <w:rPr>
+                      <w:rFonts w:ascii="Latin Modern Math" w:hAnsi="Latin Modern Math"/>
+                    </w:rPr>
+                    <m:t>n</m:t>
+                  </m:r>
+                </m:e>
+              </m:d>
+            </m:sup>
+          </m:sSubSup>
+          <m:r>
+            <w:rPr>
+              <w:rFonts w:ascii="Latin Modern Math" w:hAnsi="Latin Modern Math"/>
+            </w:rPr>
+            <m:t>=</m:t>
+          </m:r>
+          <m:f>
+            <m:fPr>
+              <m:ctrlPr>
+                <w:rPr>
+                  <w:rFonts w:ascii="Latin Modern Math" w:hAnsi="Latin Modern Math"/>
+                  <w:i/>
+                </w:rPr>
+              </m:ctrlPr>
+            </m:fPr>
+            <m:num>
+              <m:sSub>
+                <m:sSubPr>
+                  <m:ctrlPr>
+                    <w:rPr>
+                      <w:rFonts w:ascii="Latin Modern Math" w:hAnsi="Latin Modern Math"/>
+                      <w:i/>
+                    </w:rPr>
+                  </m:ctrlPr>
+                </m:sSubPr>
+                <m:e>
+                  <m:r>
+                    <w:rPr>
+                      <w:rFonts w:ascii="Latin Modern Math" w:hAnsi="Latin Modern Math"/>
+                    </w:rPr>
+                    <m:t>E</m:t>
+                  </m:r>
+                </m:e>
+                <m:sub>
+                  <m:r>
+                    <w:rPr>
+                      <w:rFonts w:ascii="Latin Modern Math" w:hAnsi="Latin Modern Math"/>
+                    </w:rPr>
+                    <m:t>i+2n</m:t>
+                  </m:r>
+                </m:sub>
+              </m:sSub>
+              <m:r>
+                <w:rPr>
+                  <w:rFonts w:ascii="Latin Modern Math" w:hAnsi="Latin Modern Math"/>
+                </w:rPr>
+                <m:t>-</m:t>
+              </m:r>
+              <m:sSub>
+                <m:sSubPr>
+                  <m:ctrlPr>
+                    <w:rPr>
+                      <w:rFonts w:ascii="Latin Modern Math" w:hAnsi="Latin Modern Math"/>
+                      <w:i/>
+                    </w:rPr>
+                  </m:ctrlPr>
+                </m:sSubPr>
+                <m:e>
+                  <m:r>
+                    <w:rPr>
+                      <w:rFonts w:ascii="Latin Modern Math" w:hAnsi="Latin Modern Math"/>
+                    </w:rPr>
+                    <m:t>E</m:t>
+                  </m:r>
+                </m:e>
+                <m:sub>
+                  <m:r>
+                    <w:rPr>
+                      <w:rFonts w:ascii="Latin Modern Math" w:hAnsi="Latin Modern Math"/>
+                    </w:rPr>
+                    <m:t>i+n</m:t>
+                  </m:r>
+                </m:sub>
+              </m:sSub>
+            </m:num>
+            <m:den>
+              <m:sSub>
+                <m:sSubPr>
+                  <m:ctrlPr>
+                    <w:rPr>
+                      <w:rFonts w:ascii="Latin Modern Math" w:hAnsi="Latin Modern Math"/>
+                      <w:i/>
+                    </w:rPr>
+                  </m:ctrlPr>
+                </m:sSubPr>
+                <m:e>
+                  <m:r>
+                    <w:rPr>
+                      <w:rFonts w:ascii="Latin Modern Math" w:hAnsi="Latin Modern Math"/>
+                    </w:rPr>
+                    <m:t>E</m:t>
+                  </m:r>
+                </m:e>
+                <m:sub>
+                  <m:r>
+                    <w:rPr>
+                      <w:rFonts w:ascii="Latin Modern Math" w:hAnsi="Latin Modern Math"/>
+                    </w:rPr>
+                    <m:t>i+n</m:t>
+                  </m:r>
+                </m:sub>
+              </m:sSub>
+              <m:r>
+                <w:rPr>
+                  <w:rFonts w:ascii="Latin Modern Math" w:hAnsi="Latin Modern Math"/>
+                </w:rPr>
+                <m:t>-</m:t>
+              </m:r>
+              <m:sSub>
+                <m:sSubPr>
+                  <m:ctrlPr>
+                    <w:rPr>
+                      <w:rFonts w:ascii="Latin Modern Math" w:hAnsi="Latin Modern Math"/>
+                      <w:i/>
+                    </w:rPr>
+                  </m:ctrlPr>
+                </m:sSubPr>
+                <m:e>
+                  <m:r>
+                    <w:rPr>
+                      <w:rFonts w:ascii="Latin Modern Math" w:hAnsi="Latin Modern Math"/>
+                    </w:rPr>
+                    <m:t>E</m:t>
+                  </m:r>
+                </m:e>
+                <m:sub>
+                  <m:r>
+                    <w:rPr>
+                      <w:rFonts w:ascii="Latin Modern Math" w:hAnsi="Latin Modern Math"/>
+                    </w:rPr>
+                    <m:t>i</m:t>
+                  </m:r>
+                </m:sub>
+              </m:sSub>
+            </m:den>
+          </m:f>
+        </m:oMath>
+      </m:oMathPara>
+    </w:p>
+    <w:p>
+      <m:oMath>
+        <m:sSubSup>
+          <m:sSubSupPr>
+            <m:ctrlPr>
+              <w:rPr>
+                <w:rFonts w:ascii="Latin Modern Math" w:hAnsi="Latin Modern Math"/>
+                <w:i/>
+              </w:rPr>
+            </m:ctrlPr>
+          </m:sSubSupPr>
+          <m:e>
+            <m:r>
+              <w:rPr>
+                <w:rFonts w:ascii="Latin Modern Math" w:hAnsi="Latin Modern Math"/>
+              </w:rPr>
+              <m:t>r</m:t>
+            </m:r>
+          </m:e>
+          <m:sub>
+            <m:r>
+              <w:rPr>
+                <w:rFonts w:ascii="Latin Modern Math" w:hAnsi="Latin Modern Math"/>
+              </w:rPr>
+              <m:t>i</m:t>
+            </m:r>
+          </m:sub>
+          <m:sup>
+            <m:r>
+              <w:rPr>
+                <w:rFonts w:ascii="Latin Modern Math" w:hAnsi="Latin Modern Math"/>
+              </w:rPr>
+              <m:t>(2)</m:t>
+            </m:r>
+          </m:sup>
+        </m:sSubSup>
+        <m:r>
+          <w:rPr>
+            <w:rFonts w:ascii="Latin Modern Math" w:hAnsi="Latin Modern Math"/>
+          </w:rPr>
+          <m:t>=</m:t>
+        </m:r>
+        <m:f>
+          <m:fPr>
+            <m:ctrlPr>
+              <w:rPr>
+                <w:rFonts w:ascii="Latin Modern Math" w:hAnsi="Latin Modern Math"/>
+                <w:i/>
+              </w:rPr>
+            </m:ctrlPr>
+          </m:fPr>
+          <m:num>
+            <m:sSub>
+              <m:sSubPr>
+                <m:ctrlPr>
+                  <w:rPr>
+                    <w:rFonts w:ascii="Latin Modern Math" w:hAnsi="Latin Modern Math"/>
+                    <w:i/>
+                  </w:rPr>
+                </m:ctrlPr>
+              </m:sSubPr>
+              <m:e>
+                <m:r>
+                  <w:rPr>
+                    <w:rFonts w:ascii="Latin Modern Math" w:hAnsi="Latin Modern Math"/>
+                  </w:rPr>
+                  <m:t>E</m:t>
+                </m:r>
+              </m:e>
+              <m:sub>
+                <m:r>
+                  <w:rPr>
+                    <w:rFonts w:ascii="Latin Modern Math" w:hAnsi="Latin Modern Math"/>
+                  </w:rPr>
+                  <m:t>i+4</m:t>
+                </m:r>
+              </m:sub>
+            </m:sSub>
+            <m:r>
+              <w:rPr>
+                <w:rFonts w:ascii="Latin Modern Math" w:hAnsi="Latin Modern Math"/>
+              </w:rPr>
+              <m:t>-</m:t>
+            </m:r>
+            <m:sSub>
+              <m:sSubPr>
+                <m:ctrlPr>
+                  <w:rPr>
+                    <w:rFonts w:ascii="Latin Modern Math" w:hAnsi="Latin Modern Math"/>
+                    <w:i/>
+                  </w:rPr>
+                </m:ctrlPr>
+              </m:sSubPr>
+              <m:e>
+                <m:r>
+                  <w:rPr>
+                    <w:rFonts w:ascii="Latin Modern Math" w:hAnsi="Latin Modern Math"/>
+                  </w:rPr>
+                  <m:t>E</m:t>
+                </m:r>
+              </m:e>
+              <m:sub>
+                <m:r>
+                  <w:rPr>
+                    <w:rFonts w:ascii="Latin Modern Math" w:hAnsi="Latin Modern Math"/>
+                  </w:rPr>
+                  <m:t>i+2</m:t>
+                </m:r>
+              </m:sub>
+            </m:sSub>
+          </m:num>
+          <m:den>
+            <m:sSub>
+              <m:sSubPr>
+                <m:ctrlPr>
+                  <w:rPr>
+                    <w:rFonts w:ascii="Latin Modern Math" w:hAnsi="Latin Modern Math"/>
+                    <w:i/>
+                  </w:rPr>
+                </m:ctrlPr>
+              </m:sSubPr>
+              <m:e>
+                <m:r>
+                  <w:rPr>
+                    <w:rFonts w:ascii="Latin Modern Math" w:hAnsi="Latin Modern Math"/>
+                  </w:rPr>
+                  <m:t>E</m:t>
+                </m:r>
+              </m:e>
+              <m:sub>
+                <m:r>
+                  <w:rPr>
+                    <w:rFonts w:ascii="Latin Modern Math" w:hAnsi="Latin Modern Math"/>
+                  </w:rPr>
+                  <m:t>i+2</m:t>
+                </m:r>
+              </m:sub>
+            </m:sSub>
+            <m:r>
+              <w:rPr>
+                <w:rFonts w:ascii="Latin Modern Math" w:hAnsi="Latin Modern Math"/>
+              </w:rPr>
+              <m:t>-</m:t>
+            </m:r>
+            <m:sSub>
+              <m:sSubPr>
+                <m:ctrlPr>
+                  <w:rPr>
+                    <w:rFonts w:ascii="Latin Modern Math" w:hAnsi="Latin Modern Math"/>
+                    <w:i/>
+                  </w:rPr>
+                </m:ctrlPr>
+              </m:sSubPr>
+              <m:e>
+                <m:r>
+                  <w:rPr>
+                    <w:rFonts w:ascii="Latin Modern Math" w:hAnsi="Latin Modern Math"/>
+                  </w:rPr>
+                  <m:t>E</m:t>
+                </m:r>
+              </m:e>
+              <m:sub>
+                <m:r>
+                  <w:rPr>
+                    <w:rFonts w:ascii="Latin Modern Math" w:hAnsi="Latin Modern Math"/>
+                  </w:rPr>
+                  <m:t>i</m:t>
+                </m:r>
+              </m:sub>
+            </m:sSub>
+          </m:den>
+        </m:f>
+      </m:oMath>
+      <w:r>
+        <w:t xml:space="preserve"> so </w:t>
+      </w:r>
+      <m:oMath>
+        <m:sSubSup>
+          <m:sSubSupPr>
+            <m:ctrlPr>
+              <w:rPr>
+                <w:rFonts w:ascii="Latin Modern Math" w:hAnsi="Latin Modern Math"/>
+                <w:i/>
+              </w:rPr>
+            </m:ctrlPr>
+          </m:sSubSupPr>
+          <m:e>
+            <m:r>
+              <w:rPr>
+                <w:rFonts w:ascii="Latin Modern Math" w:hAnsi="Latin Modern Math"/>
+              </w:rPr>
+              <m:t>r</m:t>
+            </m:r>
+          </m:e>
+          <m:sub>
+            <m:r>
+              <w:rPr>
+                <w:rFonts w:ascii="Latin Modern Math" w:hAnsi="Latin Modern Math"/>
+              </w:rPr>
+              <m:t>i</m:t>
+            </m:r>
+          </m:sub>
+          <m:sup>
+            <m:r>
+              <w:rPr>
+                <w:rFonts w:ascii="Latin Modern Math" w:hAnsi="Latin Modern Math"/>
+              </w:rPr>
+              <m:t>(2)</m:t>
+            </m:r>
+          </m:sup>
+        </m:sSubSup>
+        <m:r>
+          <w:rPr>
+            <w:rFonts w:ascii="Latin Modern Math" w:hAnsi="Latin Modern Math"/>
+          </w:rPr>
+          <m:t>→</m:t>
+        </m:r>
+        <m:sSubSup>
+          <m:sSubSupPr>
+            <m:ctrlPr>
+              <w:rPr>
+                <w:rFonts w:ascii="Latin Modern Math" w:hAnsi="Latin Modern Math"/>
+                <w:i/>
+              </w:rPr>
+            </m:ctrlPr>
+          </m:sSubSupPr>
+          <m:e>
+            <m:acc>
+              <m:accPr>
+                <m:chr m:val="̃"/>
+                <m:ctrlPr>
+                  <w:rPr>
+                    <w:rFonts w:ascii="Latin Modern Math" w:hAnsi="Latin Modern Math"/>
+                    <w:i/>
+                  </w:rPr>
+                </m:ctrlPr>
+              </m:accPr>
+              <m:e>
+                <m:r>
+                  <w:rPr>
+                    <w:rFonts w:ascii="Latin Modern Math" w:hAnsi="Latin Modern Math"/>
+                  </w:rPr>
+                  <m:t>r</m:t>
+                </m:r>
+              </m:e>
+            </m:acc>
+          </m:e>
+          <m:sub>
+            <m:r>
+              <w:rPr>
+                <w:rFonts w:ascii="Latin Modern Math" w:hAnsi="Latin Modern Math"/>
+              </w:rPr>
+              <m:t>i</m:t>
+            </m:r>
+          </m:sub>
+          <m:sup>
+            <m:d>
+              <m:dPr>
+                <m:ctrlPr>
+                  <w:rPr>
+                    <w:rFonts w:ascii="Latin Modern Math" w:hAnsi="Latin Modern Math"/>
+                    <w:i/>
+                  </w:rPr>
+                </m:ctrlPr>
+              </m:dPr>
+              <m:e>
+                <m:r>
+                  <w:rPr>
+                    <w:rFonts w:ascii="Latin Modern Math" w:hAnsi="Latin Modern Math"/>
+                  </w:rPr>
+                  <m:t>2</m:t>
+                </m:r>
+              </m:e>
+            </m:d>
+          </m:sup>
+        </m:sSubSup>
+        <m:r>
+          <w:rPr>
+            <w:rFonts w:ascii="Latin Modern Math" w:hAnsi="Latin Modern Math"/>
+          </w:rPr>
+          <m:t>=</m:t>
+        </m:r>
+        <m:func>
+          <m:funcPr>
+            <m:ctrlPr>
+              <w:rPr>
+                <w:rFonts w:ascii="Latin Modern Math" w:hAnsi="Latin Modern Math"/>
+                <w:i/>
+              </w:rPr>
+            </m:ctrlPr>
+          </m:funcPr>
+          <m:fName>
+            <m:r>
+              <m:rPr>
+                <m:sty m:val="p"/>
+              </m:rPr>
+              <w:rPr>
+                <w:rFonts w:ascii="Latin Modern Math" w:hAnsi="Latin Modern Math"/>
+              </w:rPr>
+              <m:t>min</m:t>
+            </m:r>
+          </m:fName>
+          <m:e>
+            <m:d>
+              <m:dPr>
+                <m:ctrlPr>
+                  <w:rPr>
+                    <w:rFonts w:ascii="Latin Modern Math" w:hAnsi="Latin Modern Math"/>
+                    <w:i/>
+                  </w:rPr>
+                </m:ctrlPr>
+              </m:dPr>
+              <m:e>
+                <m:sSubSup>
+                  <m:sSubSupPr>
+                    <m:ctrlPr>
+                      <w:rPr>
+                        <w:rFonts w:ascii="Latin Modern Math" w:hAnsi="Latin Modern Math"/>
+                        <w:i/>
+                      </w:rPr>
+                    </m:ctrlPr>
+                  </m:sSubSupPr>
+                  <m:e>
+                    <m:r>
+                      <w:rPr>
+                        <w:rFonts w:ascii="Latin Modern Math" w:hAnsi="Latin Modern Math"/>
+                      </w:rPr>
+                      <m:t>r</m:t>
+                    </m:r>
+                  </m:e>
+                  <m:sub>
+                    <m:r>
+                      <w:rPr>
+                        <w:rFonts w:ascii="Latin Modern Math" w:hAnsi="Latin Modern Math"/>
+                      </w:rPr>
+                      <m:t>i</m:t>
+                    </m:r>
+                  </m:sub>
+                  <m:sup>
+                    <m:d>
+                      <m:dPr>
+                        <m:ctrlPr>
+                          <w:rPr>
+                            <w:rFonts w:ascii="Latin Modern Math" w:hAnsi="Latin Modern Math"/>
+                            <w:i/>
+                          </w:rPr>
+                        </m:ctrlPr>
+                      </m:dPr>
+                      <m:e>
+                        <m:r>
+                          <w:rPr>
+                            <w:rFonts w:ascii="Latin Modern Math" w:hAnsi="Latin Modern Math"/>
+                          </w:rPr>
+                          <m:t>2</m:t>
+                        </m:r>
+                      </m:e>
+                    </m:d>
+                  </m:sup>
+                </m:sSubSup>
+                <m:r>
+                  <w:rPr>
+                    <w:rFonts w:ascii="Latin Modern Math" w:hAnsi="Latin Modern Math"/>
+                  </w:rPr>
+                  <m:t>,</m:t>
+                </m:r>
+                <m:f>
+                  <m:fPr>
+                    <m:ctrlPr>
+                      <w:rPr>
+                        <w:rFonts w:ascii="Latin Modern Math" w:hAnsi="Latin Modern Math"/>
+                        <w:i/>
+                      </w:rPr>
+                    </m:ctrlPr>
+                  </m:fPr>
+                  <m:num>
+                    <m:r>
+                      <w:rPr>
+                        <w:rFonts w:ascii="Latin Modern Math" w:hAnsi="Latin Modern Math"/>
+                      </w:rPr>
+                      <m:t>1</m:t>
+                    </m:r>
+                  </m:num>
+                  <m:den>
+                    <m:sSubSup>
+                      <m:sSubSupPr>
+                        <m:ctrlPr>
+                          <w:rPr>
+                            <w:rFonts w:ascii="Latin Modern Math" w:hAnsi="Latin Modern Math"/>
+                            <w:i/>
+                          </w:rPr>
+                        </m:ctrlPr>
+                      </m:sSubSupPr>
+                      <m:e>
+                        <m:r>
+                          <w:rPr>
+                            <w:rFonts w:ascii="Latin Modern Math" w:hAnsi="Latin Modern Math"/>
+                          </w:rPr>
+                          <m:t>r</m:t>
+                        </m:r>
+                      </m:e>
+                      <m:sub>
+                        <m:r>
+                          <w:rPr>
+                            <w:rFonts w:ascii="Latin Modern Math" w:hAnsi="Latin Modern Math"/>
+                          </w:rPr>
+                          <m:t>i</m:t>
+                        </m:r>
+                      </m:sub>
+                      <m:sup>
+                        <m:d>
+                          <m:dPr>
+                            <m:ctrlPr>
+                              <w:rPr>
+                                <w:rFonts w:ascii="Latin Modern Math" w:hAnsi="Latin Modern Math"/>
+                                <w:i/>
+                              </w:rPr>
+                            </m:ctrlPr>
+                          </m:dPr>
+                          <m:e>
+                            <m:r>
+                              <w:rPr>
+                                <w:rFonts w:ascii="Latin Modern Math" w:hAnsi="Latin Modern Math"/>
+                              </w:rPr>
+                              <m:t>2</m:t>
+                            </m:r>
+                          </m:e>
+                        </m:d>
+                      </m:sup>
+                    </m:sSubSup>
+                  </m:den>
+                </m:f>
+              </m:e>
+            </m:d>
+            <m:r>
+              <w:rPr>
+                <w:rFonts w:ascii="Latin Modern Math" w:hAnsi="Latin Modern Math"/>
+              </w:rPr>
+              <m:t xml:space="preserve"> </m:t>
+            </m:r>
+          </m:e>
+        </m:func>
+      </m:oMath>
     </w:p>
     <w:p/>
     <w:p>
       <w:r>
-        <w:t xml:space="preserve">Figure </w:t>
-      </w:r>
-      <w:r>
-        <w:t>10</w:t>
-      </w:r>
-      <w:r>
-        <w:t xml:space="preserve">: </w:t>
-      </w:r>
-      <w:r>
-        <w:t>Second</w:t>
-      </w:r>
-      <w:r>
-        <w:t>-Order P(r)</w:t>
+        <w:t>Figure 10: Second-Order P(r)</w:t>
       </w:r>
       <w:r>
         <w:t xml:space="preserve"> &amp; Fit</w:t>
@@ -308,6 +1753,126 @@
     </w:p>
   </w:footnote>
 </w:footnotes>
+</file>
+
+<file path=word/numbering.xml><?xml version="1.0" encoding="utf-8"?>
+<w:numbering xmlns:wpc="http://schemas.microsoft.com/office/word/2010/wordprocessingCanvas" xmlns:cx="http://schemas.microsoft.com/office/drawing/2014/chartex" xmlns:cx1="http://schemas.microsoft.com/office/drawing/2015/9/8/chartex" xmlns:cx2="http://schemas.microsoft.com/office/drawing/2015/10/21/chartex" xmlns:cx3="http://schemas.microsoft.com/office/drawing/2016/5/9/chartex" xmlns:cx4="http://schemas.microsoft.com/office/drawing/2016/5/10/chartex" xmlns:cx5="http://schemas.microsoft.com/office/drawing/2016/5/11/chartex" xmlns:cx6="http://schemas.microsoft.com/office/drawing/2016/5/12/chartex" xmlns:cx7="http://schemas.microsoft.com/office/drawing/2016/5/13/chartex" xmlns:cx8="http://schemas.microsoft.com/office/drawing/2016/5/14/chartex" xmlns:mc="http://schemas.openxmlformats.org/markup-compatibility/2006" xmlns:aink="http://schemas.microsoft.com/office/drawing/2016/ink" xmlns:am3d="http://schemas.microsoft.com/office/drawing/2017/model3d" xmlns:o="urn:schemas-microsoft-com:office:office" xmlns:oel="http://schemas.microsoft.com/office/2019/extlst" xmlns:r="http://schemas.openxmlformats.org/officeDocument/2006/relationships" xmlns:m="http://schemas.openxmlformats.org/officeDocument/2006/math" xmlns:v="urn:schemas-microsoft-com:vml" xmlns:wp14="http://schemas.microsoft.com/office/word/2010/wordprocessingDrawing" xmlns:wp="http://schemas.openxmlformats.org/drawingml/2006/wordprocessingDrawing" xmlns:w10="urn:schemas-microsoft-com:office:word" xmlns:w="http://schemas.openxmlformats.org/wordprocessingml/2006/main" xmlns:w14="http://schemas.microsoft.com/office/word/2010/wordml" xmlns:w15="http://schemas.microsoft.com/office/word/2012/wordml" xmlns:w16cex="http://schemas.microsoft.com/office/word/2018/wordml/cex" xmlns:w16cid="http://schemas.microsoft.com/office/word/2016/wordml/cid" xmlns:w16="http://schemas.microsoft.com/office/word/2018/wordml" xmlns:w16du="http://schemas.microsoft.com/office/word/2023/wordml/word16du" xmlns:w16sdtdh="http://schemas.microsoft.com/office/word/2020/wordml/sdtdatahash" xmlns:w16sdtfl="http://schemas.microsoft.com/office/word/2024/wordml/sdtformatlock" xmlns:w16se="http://schemas.microsoft.com/office/word/2015/wordml/symex" xmlns:wpg="http://schemas.microsoft.com/office/word/2010/wordprocessingGroup" xmlns:wpi="http://schemas.microsoft.com/office/word/2010/wordprocessingInk" xmlns:wne="http://schemas.microsoft.com/office/word/2006/wordml" xmlns:wps="http://schemas.microsoft.com/office/word/2010/wordprocessingShape" mc:Ignorable="w14 w15 w16se w16cid w16 w16cex w16sdtdh w16sdtfl w16du wp14">
+  <w:abstractNum w:abstractNumId="0" w15:restartNumberingAfterBreak="0">
+    <w:nsid w:val="579E0E98"/>
+    <w:multiLevelType w:val="hybridMultilevel"/>
+    <w:tmpl w:val="FE661AE6"/>
+    <w:lvl w:ilvl="0" w:tplc="183AB7A6">
+      <w:numFmt w:val="bullet"/>
+      <w:lvlText w:val="-"/>
+      <w:lvlJc w:val="left"/>
+      <w:pPr>
+        <w:ind w:left="720" w:hanging="360"/>
+      </w:pPr>
+      <w:rPr>
+        <w:rFonts w:ascii="Times New Roman" w:eastAsiaTheme="majorEastAsia" w:hAnsi="Times New Roman" w:cs="Times New Roman" w:hint="default"/>
+      </w:rPr>
+    </w:lvl>
+    <w:lvl w:ilvl="1" w:tplc="04090003" w:tentative="1">
+      <w:start w:val="1"/>
+      <w:numFmt w:val="bullet"/>
+      <w:lvlText w:val="o"/>
+      <w:lvlJc w:val="left"/>
+      <w:pPr>
+        <w:ind w:left="1440" w:hanging="360"/>
+      </w:pPr>
+      <w:rPr>
+        <w:rFonts w:ascii="Courier New" w:hAnsi="Courier New" w:cs="Courier New" w:hint="default"/>
+      </w:rPr>
+    </w:lvl>
+    <w:lvl w:ilvl="2" w:tplc="04090005" w:tentative="1">
+      <w:start w:val="1"/>
+      <w:numFmt w:val="bullet"/>
+      <w:lvlText w:val=""/>
+      <w:lvlJc w:val="left"/>
+      <w:pPr>
+        <w:ind w:left="2160" w:hanging="360"/>
+      </w:pPr>
+      <w:rPr>
+        <w:rFonts w:ascii="Wingdings" w:hAnsi="Wingdings" w:hint="default"/>
+      </w:rPr>
+    </w:lvl>
+    <w:lvl w:ilvl="3" w:tplc="04090001" w:tentative="1">
+      <w:start w:val="1"/>
+      <w:numFmt w:val="bullet"/>
+      <w:lvlText w:val=""/>
+      <w:lvlJc w:val="left"/>
+      <w:pPr>
+        <w:ind w:left="2880" w:hanging="360"/>
+      </w:pPr>
+      <w:rPr>
+        <w:rFonts w:ascii="Symbol" w:hAnsi="Symbol" w:hint="default"/>
+      </w:rPr>
+    </w:lvl>
+    <w:lvl w:ilvl="4" w:tplc="04090003" w:tentative="1">
+      <w:start w:val="1"/>
+      <w:numFmt w:val="bullet"/>
+      <w:lvlText w:val="o"/>
+      <w:lvlJc w:val="left"/>
+      <w:pPr>
+        <w:ind w:left="3600" w:hanging="360"/>
+      </w:pPr>
+      <w:rPr>
+        <w:rFonts w:ascii="Courier New" w:hAnsi="Courier New" w:cs="Courier New" w:hint="default"/>
+      </w:rPr>
+    </w:lvl>
+    <w:lvl w:ilvl="5" w:tplc="04090005" w:tentative="1">
+      <w:start w:val="1"/>
+      <w:numFmt w:val="bullet"/>
+      <w:lvlText w:val=""/>
+      <w:lvlJc w:val="left"/>
+      <w:pPr>
+        <w:ind w:left="4320" w:hanging="360"/>
+      </w:pPr>
+      <w:rPr>
+        <w:rFonts w:ascii="Wingdings" w:hAnsi="Wingdings" w:hint="default"/>
+      </w:rPr>
+    </w:lvl>
+    <w:lvl w:ilvl="6" w:tplc="04090001" w:tentative="1">
+      <w:start w:val="1"/>
+      <w:numFmt w:val="bullet"/>
+      <w:lvlText w:val=""/>
+      <w:lvlJc w:val="left"/>
+      <w:pPr>
+        <w:ind w:left="5040" w:hanging="360"/>
+      </w:pPr>
+      <w:rPr>
+        <w:rFonts w:ascii="Symbol" w:hAnsi="Symbol" w:hint="default"/>
+      </w:rPr>
+    </w:lvl>
+    <w:lvl w:ilvl="7" w:tplc="04090003" w:tentative="1">
+      <w:start w:val="1"/>
+      <w:numFmt w:val="bullet"/>
+      <w:lvlText w:val="o"/>
+      <w:lvlJc w:val="left"/>
+      <w:pPr>
+        <w:ind w:left="5760" w:hanging="360"/>
+      </w:pPr>
+      <w:rPr>
+        <w:rFonts w:ascii="Courier New" w:hAnsi="Courier New" w:cs="Courier New" w:hint="default"/>
+      </w:rPr>
+    </w:lvl>
+    <w:lvl w:ilvl="8" w:tplc="04090005" w:tentative="1">
+      <w:start w:val="1"/>
+      <w:numFmt w:val="bullet"/>
+      <w:lvlText w:val=""/>
+      <w:lvlJc w:val="left"/>
+      <w:pPr>
+        <w:ind w:left="6480" w:hanging="360"/>
+      </w:pPr>
+      <w:rPr>
+        <w:rFonts w:ascii="Wingdings" w:hAnsi="Wingdings" w:hint="default"/>
+      </w:rPr>
+    </w:lvl>
+  </w:abstractNum>
+  <w:num w:numId="1" w16cid:durableId="1642467418">
+    <w:abstractNumId w:val="0"/>
+  </w:num>
+</w:numbering>
 </file>
 
 <file path=word/styles.xml><?xml version="1.0" encoding="utf-8"?>

</xml_diff>

<commit_message>
Re-organize figures, re-generate all r vs. E plots
</commit_message>
<xml_diff>
--- a/Figures/FiguresSupportingInformation.docx
+++ b/Figures/FiguresSupportingInformation.docx
@@ -93,7 +93,16 @@
       </w:r>
       <w:proofErr w:type="gramEnd"/>
       <w:r>
-        <w:t xml:space="preserve"> Updated labels! Newest.</w:t>
+        <w:t xml:space="preserve"> </w:t>
+      </w:r>
+      <w:r>
+        <w:rPr>
+          <w:highlight w:val="yellow"/>
+        </w:rPr>
+        <w:t>Updated labels</w:t>
+      </w:r>
+      <w:r>
+        <w:t>! Newest.</w:t>
       </w:r>
     </w:p>
     <w:p/>
@@ -1051,19 +1060,535 @@
         <w:t>Includes three panel and single-column plot for each Chern case</w:t>
       </w:r>
     </w:p>
-    <w:p/>
     <w:p>
-      <w:r>
-        <w:t>Figure 8: First-Order P(r)</w:t>
-      </w:r>
-      <w:r>
-        <w:t xml:space="preserve"> &amp; Fit</w:t>
-      </w:r>
+      <w:pPr>
+        <w:pStyle w:val="ListParagraph"/>
+        <w:numPr>
+          <w:ilvl w:val="0"/>
+          <w:numId w:val="1"/>
+        </w:numPr>
+      </w:pPr>
+      <w:r>
+        <w:t xml:space="preserve">GUE Expected Value: </w:t>
+      </w:r>
+      <m:oMath>
+        <m:f>
+          <m:fPr>
+            <m:ctrlPr>
+              <w:rPr>
+                <w:rFonts w:ascii="Latin Modern Math" w:hAnsi="Latin Modern Math"/>
+                <w:i/>
+              </w:rPr>
+            </m:ctrlPr>
+          </m:fPr>
+          <m:num>
+            <m:r>
+              <w:rPr>
+                <w:rFonts w:ascii="Latin Modern Math" w:hAnsi="Latin Modern Math"/>
+              </w:rPr>
+              <m:t>2</m:t>
+            </m:r>
+            <m:rad>
+              <m:radPr>
+                <m:degHide m:val="1"/>
+                <m:ctrlPr>
+                  <w:rPr>
+                    <w:rFonts w:ascii="Latin Modern Math" w:hAnsi="Latin Modern Math"/>
+                    <w:i/>
+                  </w:rPr>
+                </m:ctrlPr>
+              </m:radPr>
+              <m:deg/>
+              <m:e>
+                <m:r>
+                  <w:rPr>
+                    <w:rFonts w:ascii="Latin Modern Math" w:hAnsi="Latin Modern Math"/>
+                  </w:rPr>
+                  <m:t>3</m:t>
+                </m:r>
+              </m:e>
+            </m:rad>
+          </m:num>
+          <m:den>
+            <m:r>
+              <w:rPr>
+                <w:rFonts w:ascii="Latin Modern Math" w:hAnsi="Latin Modern Math"/>
+              </w:rPr>
+              <m:t>π</m:t>
+            </m:r>
+          </m:den>
+        </m:f>
+        <m:r>
+          <w:rPr>
+            <w:rFonts w:ascii="Latin Modern Math" w:hAnsi="Latin Modern Math"/>
+          </w:rPr>
+          <m:t>-</m:t>
+        </m:r>
+        <m:f>
+          <m:fPr>
+            <m:ctrlPr>
+              <w:rPr>
+                <w:rFonts w:ascii="Latin Modern Math" w:hAnsi="Latin Modern Math"/>
+                <w:i/>
+              </w:rPr>
+            </m:ctrlPr>
+          </m:fPr>
+          <m:num>
+            <m:r>
+              <w:rPr>
+                <w:rFonts w:ascii="Latin Modern Math" w:hAnsi="Latin Modern Math"/>
+              </w:rPr>
+              <m:t>1</m:t>
+            </m:r>
+          </m:num>
+          <m:den>
+            <m:r>
+              <w:rPr>
+                <w:rFonts w:ascii="Latin Modern Math" w:hAnsi="Latin Modern Math"/>
+              </w:rPr>
+              <m:t>2</m:t>
+            </m:r>
+          </m:den>
+        </m:f>
+        <m:r>
+          <w:rPr>
+            <w:rFonts w:ascii="Latin Modern Math" w:hAnsi="Latin Modern Math"/>
+          </w:rPr>
+          <m:t>≈0.</m:t>
+        </m:r>
+        <m:r>
+          <w:rPr>
+            <w:rFonts w:ascii="Latin Modern Math" w:hAnsi="Latin Modern Math"/>
+          </w:rPr>
+          <m:t>60265779084358409902</m:t>
+        </m:r>
+      </m:oMath>
+    </w:p>
+    <w:p>
+      <w:pPr>
+        <w:pStyle w:val="ListParagraph"/>
+        <w:numPr>
+          <w:ilvl w:val="0"/>
+          <w:numId w:val="1"/>
+        </w:numPr>
+      </w:pPr>
+      <w:r>
+        <w:t xml:space="preserve">Poisson Expected Value: </w:t>
+      </w:r>
+      <m:oMath>
+        <m:r>
+          <w:rPr>
+            <w:rFonts w:ascii="Latin Modern Math" w:hAnsi="Latin Modern Math"/>
+          </w:rPr>
+          <m:t>2</m:t>
+        </m:r>
+        <m:func>
+          <m:funcPr>
+            <m:ctrlPr>
+              <w:rPr>
+                <w:rFonts w:ascii="Latin Modern Math" w:hAnsi="Latin Modern Math"/>
+                <w:i/>
+              </w:rPr>
+            </m:ctrlPr>
+          </m:funcPr>
+          <m:fName>
+            <m:r>
+              <m:rPr>
+                <m:sty m:val="p"/>
+              </m:rPr>
+              <w:rPr>
+                <w:rFonts w:ascii="Latin Modern Math" w:hAnsi="Latin Modern Math"/>
+              </w:rPr>
+              <m:t>ln</m:t>
+            </m:r>
+          </m:fName>
+          <m:e>
+            <m:r>
+              <w:rPr>
+                <w:rFonts w:ascii="Latin Modern Math" w:hAnsi="Latin Modern Math"/>
+              </w:rPr>
+              <m:t>2</m:t>
+            </m:r>
+          </m:e>
+        </m:func>
+        <m:r>
+          <w:rPr>
+            <w:rFonts w:ascii="Latin Modern Math" w:hAnsi="Latin Modern Math"/>
+          </w:rPr>
+          <m:t>-1≈0.38629</m:t>
+        </m:r>
+      </m:oMath>
     </w:p>
     <w:p/>
     <w:p>
       <w:r>
-        <w:t>Figure 9: Second-Order r vs. E</w:t>
+        <w:t>Figure 8: First-Order P(r)</w:t>
+      </w:r>
+      <w:r>
+        <w:t xml:space="preserve"> &amp; Fit</w:t>
+      </w:r>
+    </w:p>
+    <w:p>
+      <m:oMathPara>
+        <m:oMath>
+          <m:acc>
+            <m:accPr>
+              <m:chr m:val="̃"/>
+              <m:ctrlPr>
+                <w:rPr>
+                  <w:rFonts w:ascii="Latin Modern Math" w:hAnsi="Latin Modern Math"/>
+                  <w:i/>
+                </w:rPr>
+              </m:ctrlPr>
+            </m:accPr>
+            <m:e>
+              <m:r>
+                <w:rPr>
+                  <w:rFonts w:ascii="Latin Modern Math" w:hAnsi="Latin Modern Math"/>
+                </w:rPr>
+                <m:t>P</m:t>
+              </m:r>
+            </m:e>
+          </m:acc>
+          <m:d>
+            <m:dPr>
+              <m:ctrlPr>
+                <w:rPr>
+                  <w:rFonts w:ascii="Latin Modern Math" w:hAnsi="Latin Modern Math"/>
+                  <w:i/>
+                </w:rPr>
+              </m:ctrlPr>
+            </m:dPr>
+            <m:e>
+              <m:acc>
+                <m:accPr>
+                  <m:chr m:val="̃"/>
+                  <m:ctrlPr>
+                    <w:rPr>
+                      <w:rFonts w:ascii="Latin Modern Math" w:hAnsi="Latin Modern Math"/>
+                      <w:i/>
+                    </w:rPr>
+                  </m:ctrlPr>
+                </m:accPr>
+                <m:e>
+                  <m:r>
+                    <w:rPr>
+                      <w:rFonts w:ascii="Latin Modern Math" w:hAnsi="Latin Modern Math"/>
+                    </w:rPr>
+                    <m:t>r</m:t>
+                  </m:r>
+                </m:e>
+              </m:acc>
+            </m:e>
+          </m:d>
+          <m:r>
+            <w:rPr>
+              <w:rFonts w:ascii="Latin Modern Math" w:hAnsi="Latin Modern Math"/>
+            </w:rPr>
+            <m:t>=P</m:t>
+          </m:r>
+          <m:d>
+            <m:dPr>
+              <m:ctrlPr>
+                <w:rPr>
+                  <w:rFonts w:ascii="Latin Modern Math" w:hAnsi="Latin Modern Math"/>
+                  <w:i/>
+                </w:rPr>
+              </m:ctrlPr>
+            </m:dPr>
+            <m:e>
+              <m:acc>
+                <m:accPr>
+                  <m:chr m:val="̃"/>
+                  <m:ctrlPr>
+                    <w:rPr>
+                      <w:rFonts w:ascii="Latin Modern Math" w:hAnsi="Latin Modern Math"/>
+                      <w:i/>
+                    </w:rPr>
+                  </m:ctrlPr>
+                </m:accPr>
+                <m:e>
+                  <m:r>
+                    <w:rPr>
+                      <w:rFonts w:ascii="Latin Modern Math" w:hAnsi="Latin Modern Math"/>
+                    </w:rPr>
+                    <m:t>r</m:t>
+                  </m:r>
+                </m:e>
+              </m:acc>
+            </m:e>
+          </m:d>
+          <m:r>
+            <w:rPr>
+              <w:rFonts w:ascii="Latin Modern Math" w:hAnsi="Latin Modern Math"/>
+            </w:rPr>
+            <m:t>+</m:t>
+          </m:r>
+          <m:f>
+            <m:fPr>
+              <m:ctrlPr>
+                <w:rPr>
+                  <w:rFonts w:ascii="Latin Modern Math" w:hAnsi="Latin Modern Math"/>
+                  <w:i/>
+                </w:rPr>
+              </m:ctrlPr>
+            </m:fPr>
+            <m:num>
+              <m:r>
+                <w:rPr>
+                  <w:rFonts w:ascii="Latin Modern Math" w:hAnsi="Latin Modern Math"/>
+                </w:rPr>
+                <m:t>1</m:t>
+              </m:r>
+            </m:num>
+            <m:den>
+              <m:sSup>
+                <m:sSupPr>
+                  <m:ctrlPr>
+                    <w:rPr>
+                      <w:rFonts w:ascii="Latin Modern Math" w:hAnsi="Latin Modern Math"/>
+                      <w:i/>
+                    </w:rPr>
+                  </m:ctrlPr>
+                </m:sSupPr>
+                <m:e>
+                  <m:acc>
+                    <m:accPr>
+                      <m:chr m:val="̃"/>
+                      <m:ctrlPr>
+                        <w:rPr>
+                          <w:rFonts w:ascii="Latin Modern Math" w:hAnsi="Latin Modern Math"/>
+                          <w:i/>
+                        </w:rPr>
+                      </m:ctrlPr>
+                    </m:accPr>
+                    <m:e>
+                      <m:r>
+                        <w:rPr>
+                          <w:rFonts w:ascii="Latin Modern Math" w:hAnsi="Latin Modern Math"/>
+                        </w:rPr>
+                        <m:t>r</m:t>
+                      </m:r>
+                    </m:e>
+                  </m:acc>
+                </m:e>
+                <m:sup>
+                  <m:r>
+                    <w:rPr>
+                      <w:rFonts w:ascii="Latin Modern Math" w:hAnsi="Latin Modern Math"/>
+                    </w:rPr>
+                    <m:t>2</m:t>
+                  </m:r>
+                </m:sup>
+              </m:sSup>
+            </m:den>
+          </m:f>
+          <m:r>
+            <w:rPr>
+              <w:rFonts w:ascii="Latin Modern Math" w:hAnsi="Latin Modern Math"/>
+            </w:rPr>
+            <m:t>P</m:t>
+          </m:r>
+          <m:d>
+            <m:dPr>
+              <m:ctrlPr>
+                <w:rPr>
+                  <w:rFonts w:ascii="Latin Modern Math" w:hAnsi="Latin Modern Math"/>
+                  <w:i/>
+                </w:rPr>
+              </m:ctrlPr>
+            </m:dPr>
+            <m:e>
+              <m:f>
+                <m:fPr>
+                  <m:ctrlPr>
+                    <w:rPr>
+                      <w:rFonts w:ascii="Latin Modern Math" w:hAnsi="Latin Modern Math"/>
+                      <w:i/>
+                    </w:rPr>
+                  </m:ctrlPr>
+                </m:fPr>
+                <m:num>
+                  <m:r>
+                    <w:rPr>
+                      <w:rFonts w:ascii="Latin Modern Math" w:hAnsi="Latin Modern Math"/>
+                    </w:rPr>
+                    <m:t>1</m:t>
+                  </m:r>
+                </m:num>
+                <m:den>
+                  <m:acc>
+                    <m:accPr>
+                      <m:chr m:val="̃"/>
+                      <m:ctrlPr>
+                        <w:rPr>
+                          <w:rFonts w:ascii="Latin Modern Math" w:hAnsi="Latin Modern Math"/>
+                          <w:i/>
+                        </w:rPr>
+                      </m:ctrlPr>
+                    </m:accPr>
+                    <m:e>
+                      <m:r>
+                        <w:rPr>
+                          <w:rFonts w:ascii="Latin Modern Math" w:hAnsi="Latin Modern Math"/>
+                        </w:rPr>
+                        <m:t>r</m:t>
+                      </m:r>
+                    </m:e>
+                  </m:acc>
+                </m:den>
+              </m:f>
+            </m:e>
+          </m:d>
+          <m:r>
+            <w:rPr>
+              <w:rFonts w:ascii="Latin Modern Math" w:hAnsi="Latin Modern Math"/>
+            </w:rPr>
+            <m:t xml:space="preserve">;    </m:t>
+          </m:r>
+          <m:acc>
+            <m:accPr>
+              <m:chr m:val="̃"/>
+              <m:ctrlPr>
+                <w:rPr>
+                  <w:rFonts w:ascii="Latin Modern Math" w:hAnsi="Latin Modern Math"/>
+                  <w:i/>
+                </w:rPr>
+              </m:ctrlPr>
+            </m:accPr>
+            <m:e>
+              <m:r>
+                <w:rPr>
+                  <w:rFonts w:ascii="Latin Modern Math" w:hAnsi="Latin Modern Math"/>
+                </w:rPr>
+                <m:t>r</m:t>
+              </m:r>
+            </m:e>
+          </m:acc>
+          <m:r>
+            <w:rPr>
+              <w:rFonts w:ascii="Latin Modern Math" w:hAnsi="Latin Modern Math"/>
+            </w:rPr>
+            <m:t>∈(0,1]</m:t>
+          </m:r>
+        </m:oMath>
+      </m:oMathPara>
+    </w:p>
+    <w:p/>
+    <w:p>
+      <w:pPr>
+        <w:rPr>
+          <w:b/>
+          <w:bCs/>
+          <w:u w:val="single"/>
+        </w:rPr>
+      </w:pPr>
+      <w:r>
+        <w:rPr>
+          <w:b/>
+          <w:bCs/>
+          <w:u w:val="single"/>
+        </w:rPr>
+        <w:t>Figure 9: Second-Order r</w:t>
+      </w:r>
+      <w:r>
+        <w:rPr>
+          <w:b/>
+          <w:bCs/>
+          <w:u w:val="single"/>
+        </w:rPr>
+        <w:t xml:space="preserve"> (</w:t>
+      </w:r>
+      <m:oMath>
+        <m:sSup>
+          <m:sSupPr>
+            <m:ctrlPr>
+              <w:rPr>
+                <w:rFonts w:ascii="Latin Modern Math" w:hAnsi="Latin Modern Math"/>
+                <w:b/>
+                <w:bCs/>
+                <w:i/>
+                <w:u w:val="single"/>
+              </w:rPr>
+            </m:ctrlPr>
+          </m:sSupPr>
+          <m:e>
+            <m:acc>
+              <m:accPr>
+                <m:chr m:val="̃"/>
+                <m:ctrlPr>
+                  <w:rPr>
+                    <w:rFonts w:ascii="Latin Modern Math" w:hAnsi="Latin Modern Math"/>
+                    <w:b/>
+                    <w:bCs/>
+                    <w:i/>
+                    <w:u w:val="single"/>
+                  </w:rPr>
+                </m:ctrlPr>
+              </m:accPr>
+              <m:e>
+                <m:r>
+                  <m:rPr>
+                    <m:sty m:val="bi"/>
+                  </m:rPr>
+                  <w:rPr>
+                    <w:rFonts w:ascii="Latin Modern Math" w:hAnsi="Latin Modern Math"/>
+                    <w:u w:val="single"/>
+                  </w:rPr>
+                  <m:t>r</m:t>
+                </m:r>
+              </m:e>
+            </m:acc>
+          </m:e>
+          <m:sup>
+            <m:r>
+              <m:rPr>
+                <m:sty m:val="bi"/>
+              </m:rPr>
+              <w:rPr>
+                <w:rFonts w:ascii="Latin Modern Math" w:hAnsi="Latin Modern Math"/>
+                <w:u w:val="single"/>
+              </w:rPr>
+              <m:t>(</m:t>
+            </m:r>
+            <m:r>
+              <m:rPr>
+                <m:sty m:val="bi"/>
+              </m:rPr>
+              <w:rPr>
+                <w:rFonts w:ascii="Latin Modern Math" w:hAnsi="Latin Modern Math"/>
+                <w:u w:val="single"/>
+              </w:rPr>
+              <m:t>2</m:t>
+            </m:r>
+            <m:r>
+              <m:rPr>
+                <m:sty m:val="bi"/>
+              </m:rPr>
+              <w:rPr>
+                <w:rFonts w:ascii="Latin Modern Math" w:hAnsi="Latin Modern Math"/>
+                <w:u w:val="single"/>
+              </w:rPr>
+              <m:t>)</m:t>
+            </m:r>
+          </m:sup>
+        </m:sSup>
+      </m:oMath>
+      <w:r>
+        <w:rPr>
+          <w:b/>
+          <w:bCs/>
+          <w:u w:val="single"/>
+        </w:rPr>
+        <w:t xml:space="preserve">) </w:t>
+      </w:r>
+      <w:r>
+        <w:rPr>
+          <w:b/>
+          <w:bCs/>
+          <w:u w:val="single"/>
+        </w:rPr>
+        <w:t xml:space="preserve"> vs. E</w:t>
       </w:r>
     </w:p>
     <w:p>
@@ -1255,12 +1780,17 @@
       </m:oMathPara>
     </w:p>
     <w:p>
+      <w:pPr>
+        <w:rPr>
+          <w:rFonts w:cs="Times New Roman"/>
+        </w:rPr>
+      </w:pPr>
       <m:oMath>
         <m:sSubSup>
           <m:sSubSupPr>
             <m:ctrlPr>
               <w:rPr>
-                <w:rFonts w:ascii="Latin Modern Math" w:hAnsi="Latin Modern Math"/>
+                <w:rFonts w:ascii="Latin Modern Math" w:hAnsi="Latin Modern Math" w:cs="Times New Roman"/>
                 <w:i/>
               </w:rPr>
             </m:ctrlPr>
@@ -1268,7 +1798,7 @@
           <m:e>
             <m:r>
               <w:rPr>
-                <w:rFonts w:ascii="Latin Modern Math" w:hAnsi="Latin Modern Math"/>
+                <w:rFonts w:ascii="Latin Modern Math" w:hAnsi="Latin Modern Math" w:cs="Times New Roman"/>
               </w:rPr>
               <m:t>r</m:t>
             </m:r>
@@ -1276,7 +1806,7 @@
           <m:sub>
             <m:r>
               <w:rPr>
-                <w:rFonts w:ascii="Latin Modern Math" w:hAnsi="Latin Modern Math"/>
+                <w:rFonts w:ascii="Latin Modern Math" w:hAnsi="Latin Modern Math" w:cs="Times New Roman"/>
               </w:rPr>
               <m:t>i</m:t>
             </m:r>
@@ -1284,7 +1814,7 @@
           <m:sup>
             <m:r>
               <w:rPr>
-                <w:rFonts w:ascii="Latin Modern Math" w:hAnsi="Latin Modern Math"/>
+                <w:rFonts w:ascii="Latin Modern Math" w:hAnsi="Latin Modern Math" w:cs="Times New Roman"/>
               </w:rPr>
               <m:t>(2)</m:t>
             </m:r>
@@ -1292,7 +1822,7 @@
         </m:sSubSup>
         <m:r>
           <w:rPr>
-            <w:rFonts w:ascii="Latin Modern Math" w:hAnsi="Latin Modern Math"/>
+            <w:rFonts w:ascii="Latin Modern Math" w:hAnsi="Latin Modern Math" w:cs="Times New Roman"/>
           </w:rPr>
           <m:t>=</m:t>
         </m:r>
@@ -1300,7 +1830,7 @@
           <m:fPr>
             <m:ctrlPr>
               <w:rPr>
-                <w:rFonts w:ascii="Latin Modern Math" w:hAnsi="Latin Modern Math"/>
+                <w:rFonts w:ascii="Latin Modern Math" w:hAnsi="Latin Modern Math" w:cs="Times New Roman"/>
                 <w:i/>
               </w:rPr>
             </m:ctrlPr>
@@ -1310,7 +1840,7 @@
               <m:sSubPr>
                 <m:ctrlPr>
                   <w:rPr>
-                    <w:rFonts w:ascii="Latin Modern Math" w:hAnsi="Latin Modern Math"/>
+                    <w:rFonts w:ascii="Latin Modern Math" w:hAnsi="Latin Modern Math" w:cs="Times New Roman"/>
                     <w:i/>
                   </w:rPr>
                 </m:ctrlPr>
@@ -1318,7 +1848,7 @@
               <m:e>
                 <m:r>
                   <w:rPr>
-                    <w:rFonts w:ascii="Latin Modern Math" w:hAnsi="Latin Modern Math"/>
+                    <w:rFonts w:ascii="Latin Modern Math" w:hAnsi="Latin Modern Math" w:cs="Times New Roman"/>
                   </w:rPr>
                   <m:t>E</m:t>
                 </m:r>
@@ -1326,7 +1856,7 @@
               <m:sub>
                 <m:r>
                   <w:rPr>
-                    <w:rFonts w:ascii="Latin Modern Math" w:hAnsi="Latin Modern Math"/>
+                    <w:rFonts w:ascii="Latin Modern Math" w:hAnsi="Latin Modern Math" w:cs="Times New Roman"/>
                   </w:rPr>
                   <m:t>i+4</m:t>
                 </m:r>
@@ -1334,7 +1864,7 @@
             </m:sSub>
             <m:r>
               <w:rPr>
-                <w:rFonts w:ascii="Latin Modern Math" w:hAnsi="Latin Modern Math"/>
+                <w:rFonts w:ascii="Latin Modern Math" w:hAnsi="Latin Modern Math" w:cs="Times New Roman"/>
               </w:rPr>
               <m:t>-</m:t>
             </m:r>
@@ -1342,7 +1872,7 @@
               <m:sSubPr>
                 <m:ctrlPr>
                   <w:rPr>
-                    <w:rFonts w:ascii="Latin Modern Math" w:hAnsi="Latin Modern Math"/>
+                    <w:rFonts w:ascii="Latin Modern Math" w:hAnsi="Latin Modern Math" w:cs="Times New Roman"/>
                     <w:i/>
                   </w:rPr>
                 </m:ctrlPr>
@@ -1350,7 +1880,7 @@
               <m:e>
                 <m:r>
                   <w:rPr>
-                    <w:rFonts w:ascii="Latin Modern Math" w:hAnsi="Latin Modern Math"/>
+                    <w:rFonts w:ascii="Latin Modern Math" w:hAnsi="Latin Modern Math" w:cs="Times New Roman"/>
                   </w:rPr>
                   <m:t>E</m:t>
                 </m:r>
@@ -1358,7 +1888,7 @@
               <m:sub>
                 <m:r>
                   <w:rPr>
-                    <w:rFonts w:ascii="Latin Modern Math" w:hAnsi="Latin Modern Math"/>
+                    <w:rFonts w:ascii="Latin Modern Math" w:hAnsi="Latin Modern Math" w:cs="Times New Roman"/>
                   </w:rPr>
                   <m:t>i+2</m:t>
                 </m:r>
@@ -1370,7 +1900,7 @@
               <m:sSubPr>
                 <m:ctrlPr>
                   <w:rPr>
-                    <w:rFonts w:ascii="Latin Modern Math" w:hAnsi="Latin Modern Math"/>
+                    <w:rFonts w:ascii="Latin Modern Math" w:hAnsi="Latin Modern Math" w:cs="Times New Roman"/>
                     <w:i/>
                   </w:rPr>
                 </m:ctrlPr>
@@ -1378,7 +1908,7 @@
               <m:e>
                 <m:r>
                   <w:rPr>
-                    <w:rFonts w:ascii="Latin Modern Math" w:hAnsi="Latin Modern Math"/>
+                    <w:rFonts w:ascii="Latin Modern Math" w:hAnsi="Latin Modern Math" w:cs="Times New Roman"/>
                   </w:rPr>
                   <m:t>E</m:t>
                 </m:r>
@@ -1386,7 +1916,7 @@
               <m:sub>
                 <m:r>
                   <w:rPr>
-                    <w:rFonts w:ascii="Latin Modern Math" w:hAnsi="Latin Modern Math"/>
+                    <w:rFonts w:ascii="Latin Modern Math" w:hAnsi="Latin Modern Math" w:cs="Times New Roman"/>
                   </w:rPr>
                   <m:t>i+2</m:t>
                 </m:r>
@@ -1394,7 +1924,7 @@
             </m:sSub>
             <m:r>
               <w:rPr>
-                <w:rFonts w:ascii="Latin Modern Math" w:hAnsi="Latin Modern Math"/>
+                <w:rFonts w:ascii="Latin Modern Math" w:hAnsi="Latin Modern Math" w:cs="Times New Roman"/>
               </w:rPr>
               <m:t>-</m:t>
             </m:r>
@@ -1402,7 +1932,7 @@
               <m:sSubPr>
                 <m:ctrlPr>
                   <w:rPr>
-                    <w:rFonts w:ascii="Latin Modern Math" w:hAnsi="Latin Modern Math"/>
+                    <w:rFonts w:ascii="Latin Modern Math" w:hAnsi="Latin Modern Math" w:cs="Times New Roman"/>
                     <w:i/>
                   </w:rPr>
                 </m:ctrlPr>
@@ -1410,7 +1940,7 @@
               <m:e>
                 <m:r>
                   <w:rPr>
-                    <w:rFonts w:ascii="Latin Modern Math" w:hAnsi="Latin Modern Math"/>
+                    <w:rFonts w:ascii="Latin Modern Math" w:hAnsi="Latin Modern Math" w:cs="Times New Roman"/>
                   </w:rPr>
                   <m:t>E</m:t>
                 </m:r>
@@ -1418,7 +1948,7 @@
               <m:sub>
                 <m:r>
                   <w:rPr>
-                    <w:rFonts w:ascii="Latin Modern Math" w:hAnsi="Latin Modern Math"/>
+                    <w:rFonts w:ascii="Latin Modern Math" w:hAnsi="Latin Modern Math" w:cs="Times New Roman"/>
                   </w:rPr>
                   <m:t>i</m:t>
                 </m:r>
@@ -1428,6 +1958,9 @@
         </m:f>
       </m:oMath>
       <w:r>
+        <w:rPr>
+          <w:rFonts w:cs="Times New Roman"/>
+        </w:rPr>
         <w:t xml:space="preserve"> so </w:t>
       </w:r>
       <m:oMath>
@@ -1435,7 +1968,7 @@
           <m:sSubSupPr>
             <m:ctrlPr>
               <w:rPr>
-                <w:rFonts w:ascii="Latin Modern Math" w:hAnsi="Latin Modern Math"/>
+                <w:rFonts w:ascii="Latin Modern Math" w:hAnsi="Latin Modern Math" w:cs="Times New Roman"/>
                 <w:i/>
               </w:rPr>
             </m:ctrlPr>
@@ -1443,7 +1976,7 @@
           <m:e>
             <m:r>
               <w:rPr>
-                <w:rFonts w:ascii="Latin Modern Math" w:hAnsi="Latin Modern Math"/>
+                <w:rFonts w:ascii="Latin Modern Math" w:hAnsi="Latin Modern Math" w:cs="Times New Roman"/>
               </w:rPr>
               <m:t>r</m:t>
             </m:r>
@@ -1451,7 +1984,7 @@
           <m:sub>
             <m:r>
               <w:rPr>
-                <w:rFonts w:ascii="Latin Modern Math" w:hAnsi="Latin Modern Math"/>
+                <w:rFonts w:ascii="Latin Modern Math" w:hAnsi="Latin Modern Math" w:cs="Times New Roman"/>
               </w:rPr>
               <m:t>i</m:t>
             </m:r>
@@ -1459,7 +1992,7 @@
           <m:sup>
             <m:r>
               <w:rPr>
-                <w:rFonts w:ascii="Latin Modern Math" w:hAnsi="Latin Modern Math"/>
+                <w:rFonts w:ascii="Latin Modern Math" w:hAnsi="Latin Modern Math" w:cs="Times New Roman"/>
               </w:rPr>
               <m:t>(2)</m:t>
             </m:r>
@@ -1467,7 +2000,7 @@
         </m:sSubSup>
         <m:r>
           <w:rPr>
-            <w:rFonts w:ascii="Latin Modern Math" w:hAnsi="Latin Modern Math"/>
+            <w:rFonts w:ascii="Latin Modern Math" w:hAnsi="Latin Modern Math" w:cs="Times New Roman"/>
           </w:rPr>
           <m:t>→</m:t>
         </m:r>
@@ -1475,7 +2008,7 @@
           <m:sSubSupPr>
             <m:ctrlPr>
               <w:rPr>
-                <w:rFonts w:ascii="Latin Modern Math" w:hAnsi="Latin Modern Math"/>
+                <w:rFonts w:ascii="Latin Modern Math" w:hAnsi="Latin Modern Math" w:cs="Times New Roman"/>
                 <w:i/>
               </w:rPr>
             </m:ctrlPr>
@@ -1486,7 +2019,7 @@
                 <m:chr m:val="̃"/>
                 <m:ctrlPr>
                   <w:rPr>
-                    <w:rFonts w:ascii="Latin Modern Math" w:hAnsi="Latin Modern Math"/>
+                    <w:rFonts w:ascii="Latin Modern Math" w:hAnsi="Latin Modern Math" w:cs="Times New Roman"/>
                     <w:i/>
                   </w:rPr>
                 </m:ctrlPr>
@@ -1494,7 +2027,7 @@
               <m:e>
                 <m:r>
                   <w:rPr>
-                    <w:rFonts w:ascii="Latin Modern Math" w:hAnsi="Latin Modern Math"/>
+                    <w:rFonts w:ascii="Latin Modern Math" w:hAnsi="Latin Modern Math" w:cs="Times New Roman"/>
                   </w:rPr>
                   <m:t>r</m:t>
                 </m:r>
@@ -1504,7 +2037,7 @@
           <m:sub>
             <m:r>
               <w:rPr>
-                <w:rFonts w:ascii="Latin Modern Math" w:hAnsi="Latin Modern Math"/>
+                <w:rFonts w:ascii="Latin Modern Math" w:hAnsi="Latin Modern Math" w:cs="Times New Roman"/>
               </w:rPr>
               <m:t>i</m:t>
             </m:r>
@@ -1514,7 +2047,7 @@
               <m:dPr>
                 <m:ctrlPr>
                   <w:rPr>
-                    <w:rFonts w:ascii="Latin Modern Math" w:hAnsi="Latin Modern Math"/>
+                    <w:rFonts w:ascii="Latin Modern Math" w:hAnsi="Latin Modern Math" w:cs="Times New Roman"/>
                     <w:i/>
                   </w:rPr>
                 </m:ctrlPr>
@@ -1522,7 +2055,7 @@
               <m:e>
                 <m:r>
                   <w:rPr>
-                    <w:rFonts w:ascii="Latin Modern Math" w:hAnsi="Latin Modern Math"/>
+                    <w:rFonts w:ascii="Latin Modern Math" w:hAnsi="Latin Modern Math" w:cs="Times New Roman"/>
                   </w:rPr>
                   <m:t>2</m:t>
                 </m:r>
@@ -1532,7 +2065,7 @@
         </m:sSubSup>
         <m:r>
           <w:rPr>
-            <w:rFonts w:ascii="Latin Modern Math" w:hAnsi="Latin Modern Math"/>
+            <w:rFonts w:ascii="Latin Modern Math" w:hAnsi="Latin Modern Math" w:cs="Times New Roman"/>
           </w:rPr>
           <m:t>=</m:t>
         </m:r>
@@ -1540,7 +2073,7 @@
           <m:funcPr>
             <m:ctrlPr>
               <w:rPr>
-                <w:rFonts w:ascii="Latin Modern Math" w:hAnsi="Latin Modern Math"/>
+                <w:rFonts w:ascii="Latin Modern Math" w:hAnsi="Latin Modern Math" w:cs="Times New Roman"/>
                 <w:i/>
               </w:rPr>
             </m:ctrlPr>
@@ -1551,7 +2084,7 @@
                 <m:sty m:val="p"/>
               </m:rPr>
               <w:rPr>
-                <w:rFonts w:ascii="Latin Modern Math" w:hAnsi="Latin Modern Math"/>
+                <w:rFonts w:ascii="Latin Modern Math" w:hAnsi="Latin Modern Math" w:cs="Times New Roman"/>
               </w:rPr>
               <m:t>min</m:t>
             </m:r>
@@ -1561,7 +2094,7 @@
               <m:dPr>
                 <m:ctrlPr>
                   <w:rPr>
-                    <w:rFonts w:ascii="Latin Modern Math" w:hAnsi="Latin Modern Math"/>
+                    <w:rFonts w:ascii="Latin Modern Math" w:hAnsi="Latin Modern Math" w:cs="Times New Roman"/>
                     <w:i/>
                   </w:rPr>
                 </m:ctrlPr>
@@ -1571,7 +2104,7 @@
                   <m:sSubSupPr>
                     <m:ctrlPr>
                       <w:rPr>
-                        <w:rFonts w:ascii="Latin Modern Math" w:hAnsi="Latin Modern Math"/>
+                        <w:rFonts w:ascii="Latin Modern Math" w:hAnsi="Latin Modern Math" w:cs="Times New Roman"/>
                         <w:i/>
                       </w:rPr>
                     </m:ctrlPr>
@@ -1579,7 +2112,7 @@
                   <m:e>
                     <m:r>
                       <w:rPr>
-                        <w:rFonts w:ascii="Latin Modern Math" w:hAnsi="Latin Modern Math"/>
+                        <w:rFonts w:ascii="Latin Modern Math" w:hAnsi="Latin Modern Math" w:cs="Times New Roman"/>
                       </w:rPr>
                       <m:t>r</m:t>
                     </m:r>
@@ -1587,7 +2120,7 @@
                   <m:sub>
                     <m:r>
                       <w:rPr>
-                        <w:rFonts w:ascii="Latin Modern Math" w:hAnsi="Latin Modern Math"/>
+                        <w:rFonts w:ascii="Latin Modern Math" w:hAnsi="Latin Modern Math" w:cs="Times New Roman"/>
                       </w:rPr>
                       <m:t>i</m:t>
                     </m:r>
@@ -1597,7 +2130,7 @@
                       <m:dPr>
                         <m:ctrlPr>
                           <w:rPr>
-                            <w:rFonts w:ascii="Latin Modern Math" w:hAnsi="Latin Modern Math"/>
+                            <w:rFonts w:ascii="Latin Modern Math" w:hAnsi="Latin Modern Math" w:cs="Times New Roman"/>
                             <w:i/>
                           </w:rPr>
                         </m:ctrlPr>
@@ -1605,7 +2138,7 @@
                       <m:e>
                         <m:r>
                           <w:rPr>
-                            <w:rFonts w:ascii="Latin Modern Math" w:hAnsi="Latin Modern Math"/>
+                            <w:rFonts w:ascii="Latin Modern Math" w:hAnsi="Latin Modern Math" w:cs="Times New Roman"/>
                           </w:rPr>
                           <m:t>2</m:t>
                         </m:r>
@@ -1615,7 +2148,7 @@
                 </m:sSubSup>
                 <m:r>
                   <w:rPr>
-                    <w:rFonts w:ascii="Latin Modern Math" w:hAnsi="Latin Modern Math"/>
+                    <w:rFonts w:ascii="Latin Modern Math" w:hAnsi="Latin Modern Math" w:cs="Times New Roman"/>
                   </w:rPr>
                   <m:t>,</m:t>
                 </m:r>
@@ -1623,7 +2156,7 @@
                   <m:fPr>
                     <m:ctrlPr>
                       <w:rPr>
-                        <w:rFonts w:ascii="Latin Modern Math" w:hAnsi="Latin Modern Math"/>
+                        <w:rFonts w:ascii="Latin Modern Math" w:hAnsi="Latin Modern Math" w:cs="Times New Roman"/>
                         <w:i/>
                       </w:rPr>
                     </m:ctrlPr>
@@ -1631,7 +2164,7 @@
                   <m:num>
                     <m:r>
                       <w:rPr>
-                        <w:rFonts w:ascii="Latin Modern Math" w:hAnsi="Latin Modern Math"/>
+                        <w:rFonts w:ascii="Latin Modern Math" w:hAnsi="Latin Modern Math" w:cs="Times New Roman"/>
                       </w:rPr>
                       <m:t>1</m:t>
                     </m:r>
@@ -1641,7 +2174,7 @@
                       <m:sSubSupPr>
                         <m:ctrlPr>
                           <w:rPr>
-                            <w:rFonts w:ascii="Latin Modern Math" w:hAnsi="Latin Modern Math"/>
+                            <w:rFonts w:ascii="Latin Modern Math" w:hAnsi="Latin Modern Math" w:cs="Times New Roman"/>
                             <w:i/>
                           </w:rPr>
                         </m:ctrlPr>
@@ -1649,7 +2182,7 @@
                       <m:e>
                         <m:r>
                           <w:rPr>
-                            <w:rFonts w:ascii="Latin Modern Math" w:hAnsi="Latin Modern Math"/>
+                            <w:rFonts w:ascii="Latin Modern Math" w:hAnsi="Latin Modern Math" w:cs="Times New Roman"/>
                           </w:rPr>
                           <m:t>r</m:t>
                         </m:r>
@@ -1657,7 +2190,7 @@
                       <m:sub>
                         <m:r>
                           <w:rPr>
-                            <w:rFonts w:ascii="Latin Modern Math" w:hAnsi="Latin Modern Math"/>
+                            <w:rFonts w:ascii="Latin Modern Math" w:hAnsi="Latin Modern Math" w:cs="Times New Roman"/>
                           </w:rPr>
                           <m:t>i</m:t>
                         </m:r>
@@ -1667,7 +2200,7 @@
                           <m:dPr>
                             <m:ctrlPr>
                               <w:rPr>
-                                <w:rFonts w:ascii="Latin Modern Math" w:hAnsi="Latin Modern Math"/>
+                                <w:rFonts w:ascii="Latin Modern Math" w:hAnsi="Latin Modern Math" w:cs="Times New Roman"/>
                                 <w:i/>
                               </w:rPr>
                             </m:ctrlPr>
@@ -1675,7 +2208,7 @@
                           <m:e>
                             <m:r>
                               <w:rPr>
-                                <w:rFonts w:ascii="Latin Modern Math" w:hAnsi="Latin Modern Math"/>
+                                <w:rFonts w:ascii="Latin Modern Math" w:hAnsi="Latin Modern Math" w:cs="Times New Roman"/>
                               </w:rPr>
                               <m:t>2</m:t>
                             </m:r>
@@ -1689,7 +2222,7 @@
             </m:d>
             <m:r>
               <w:rPr>
-                <w:rFonts w:ascii="Latin Modern Math" w:hAnsi="Latin Modern Math"/>
+                <w:rFonts w:ascii="Latin Modern Math" w:hAnsi="Latin Modern Math" w:cs="Times New Roman"/>
               </w:rPr>
               <m:t xml:space="preserve"> </m:t>
             </m:r>
@@ -1697,6 +2230,390 @@
         </m:func>
       </m:oMath>
     </w:p>
+    <w:p>
+      <w:pPr>
+        <w:pStyle w:val="ListParagraph"/>
+        <w:numPr>
+          <w:ilvl w:val="0"/>
+          <w:numId w:val="1"/>
+        </w:numPr>
+        <w:rPr>
+          <w:rFonts w:cs="Times New Roman"/>
+        </w:rPr>
+      </w:pPr>
+      <w:r>
+        <w:rPr>
+          <w:rFonts w:cs="Times New Roman"/>
+        </w:rPr>
+        <w:t xml:space="preserve">GUE Expected Value: </w:t>
+      </w:r>
+      <m:oMath>
+        <m:f>
+          <m:fPr>
+            <m:ctrlPr>
+              <w:rPr>
+                <w:rFonts w:ascii="Latin Modern Math" w:hAnsi="Latin Modern Math" w:cs="Times New Roman"/>
+                <w:i/>
+              </w:rPr>
+            </m:ctrlPr>
+          </m:fPr>
+          <m:num>
+            <m:r>
+              <w:rPr>
+                <w:rFonts w:ascii="Latin Modern Math" w:hAnsi="Latin Modern Math" w:cs="Times New Roman"/>
+              </w:rPr>
+              <m:t>996224-418685</m:t>
+            </m:r>
+            <m:rad>
+              <m:radPr>
+                <m:degHide m:val="1"/>
+                <m:ctrlPr>
+                  <w:rPr>
+                    <w:rFonts w:ascii="Latin Modern Math" w:hAnsi="Latin Modern Math" w:cs="Times New Roman"/>
+                    <w:i/>
+                  </w:rPr>
+                </m:ctrlPr>
+              </m:radPr>
+              <m:deg/>
+              <m:e>
+                <m:r>
+                  <w:rPr>
+                    <w:rFonts w:ascii="Latin Modern Math" w:hAnsi="Latin Modern Math" w:cs="Times New Roman"/>
+                  </w:rPr>
+                  <m:t>3</m:t>
+                </m:r>
+              </m:e>
+            </m:rad>
+          </m:num>
+          <m:den>
+            <m:r>
+              <w:rPr>
+                <w:rFonts w:ascii="Latin Modern Math" w:hAnsi="Latin Modern Math" w:cs="Times New Roman"/>
+              </w:rPr>
+              <m:t>369512</m:t>
+            </m:r>
+          </m:den>
+        </m:f>
+        <m:r>
+          <w:rPr>
+            <w:rFonts w:ascii="Latin Modern Math" w:hAnsi="Latin Modern Math" w:cs="Times New Roman"/>
+          </w:rPr>
+          <m:t>≈0.</m:t>
+        </m:r>
+        <m:r>
+          <w:rPr>
+            <w:rFonts w:ascii="Latin Modern Math" w:hAnsi="Latin Modern Math" w:cs="Times New Roman"/>
+          </w:rPr>
+          <m:t>73350881062867947552</m:t>
+        </m:r>
+      </m:oMath>
+    </w:p>
+    <w:p>
+      <w:pPr>
+        <w:pStyle w:val="ListParagraph"/>
+        <w:numPr>
+          <w:ilvl w:val="0"/>
+          <w:numId w:val="1"/>
+        </w:numPr>
+        <w:rPr>
+          <w:rFonts w:cs="Times New Roman"/>
+        </w:rPr>
+      </w:pPr>
+      <w:r>
+        <w:rPr>
+          <w:rFonts w:cs="Times New Roman"/>
+        </w:rPr>
+        <w:lastRenderedPageBreak/>
+        <w:t xml:space="preserve">Poisson Expected Value: </w:t>
+      </w:r>
+    </w:p>
+    <w:p>
+      <w:pPr>
+        <w:pStyle w:val="ListParagraph"/>
+        <w:numPr>
+          <w:ilvl w:val="1"/>
+          <w:numId w:val="1"/>
+        </w:numPr>
+        <w:rPr>
+          <w:rFonts w:cs="Times New Roman"/>
+        </w:rPr>
+      </w:pPr>
+      <w:hyperlink r:id="rId7" w:history="1">
+        <w:r>
+          <w:rPr>
+            <w:rStyle w:val="Hyperlink"/>
+            <w:rFonts w:cs="Times New Roman"/>
+            <w:shd w:val="clear" w:color="auto" w:fill="FFFFFF"/>
+          </w:rPr>
+          <w:t>https://doi.org/10</w:t>
+        </w:r>
+        <w:r>
+          <w:rPr>
+            <w:rStyle w:val="Hyperlink"/>
+            <w:rFonts w:cs="Times New Roman"/>
+            <w:shd w:val="clear" w:color="auto" w:fill="FFFFFF"/>
+          </w:rPr>
+          <w:t>.</w:t>
+        </w:r>
+        <w:r>
+          <w:rPr>
+            <w:rStyle w:val="Hyperlink"/>
+            <w:rFonts w:cs="Times New Roman"/>
+            <w:shd w:val="clear" w:color="auto" w:fill="FFFFFF"/>
+          </w:rPr>
+          <w:t>1103/dkgc-4bd1</w:t>
+        </w:r>
+      </w:hyperlink>
+      <w:r>
+        <w:rPr>
+          <w:rFonts w:cs="Times New Roman"/>
+          <w:color w:val="000000"/>
+          <w:shd w:val="clear" w:color="auto" w:fill="FFFFFF"/>
+        </w:rPr>
+        <w:t xml:space="preserve">, originally from supplemental section of </w:t>
+      </w:r>
+      <w:hyperlink r:id="rId8" w:history="1">
+        <w:r>
+          <w:rPr>
+            <w:rStyle w:val="Hyperlink"/>
+            <w:rFonts w:cs="Times New Roman"/>
+            <w:shd w:val="clear" w:color="auto" w:fill="FFFFFF"/>
+          </w:rPr>
+          <w:t>https://doi.org/10.1103/PhysRevResearch.2.032063</w:t>
+        </w:r>
+      </w:hyperlink>
+      <w:r>
+        <w:rPr>
+          <w:rFonts w:cs="Times New Roman"/>
+          <w:color w:val="000000"/>
+          <w:shd w:val="clear" w:color="auto" w:fill="FFFFFF"/>
+        </w:rPr>
+        <w:t xml:space="preserve"> </w:t>
+      </w:r>
+    </w:p>
+    <w:p>
+      <w:pPr>
+        <w:pStyle w:val="ListParagraph"/>
+        <w:numPr>
+          <w:ilvl w:val="1"/>
+          <w:numId w:val="1"/>
+        </w:numPr>
+        <w:rPr>
+          <w:rFonts w:cs="Times New Roman"/>
+        </w:rPr>
+      </w:pPr>
+      <w:r>
+        <w:rPr>
+          <w:rFonts w:cs="Times New Roman"/>
+          <w:color w:val="000000"/>
+          <w:shd w:val="clear" w:color="auto" w:fill="FFFFFF"/>
+        </w:rPr>
+        <w:t xml:space="preserve">Poisson: </w:t>
+      </w:r>
+      <m:oMath>
+        <m:r>
+          <w:rPr>
+            <w:rFonts w:ascii="Latin Modern Math" w:hAnsi="Latin Modern Math" w:cs="Times New Roman"/>
+            <w:color w:val="000000"/>
+            <w:shd w:val="clear" w:color="auto" w:fill="FFFFFF"/>
+          </w:rPr>
+          <m:t>P</m:t>
+        </m:r>
+        <m:d>
+          <m:dPr>
+            <m:ctrlPr>
+              <w:rPr>
+                <w:rFonts w:ascii="Latin Modern Math" w:hAnsi="Latin Modern Math" w:cs="Times New Roman"/>
+                <w:i/>
+                <w:color w:val="000000"/>
+                <w:shd w:val="clear" w:color="auto" w:fill="FFFFFF"/>
+              </w:rPr>
+            </m:ctrlPr>
+          </m:dPr>
+          <m:e>
+            <m:sSup>
+              <m:sSupPr>
+                <m:ctrlPr>
+                  <w:rPr>
+                    <w:rFonts w:ascii="Latin Modern Math" w:hAnsi="Latin Modern Math" w:cs="Times New Roman"/>
+                    <w:i/>
+                  </w:rPr>
+                </m:ctrlPr>
+              </m:sSupPr>
+              <m:e>
+                <m:r>
+                  <w:rPr>
+                    <w:rFonts w:ascii="Latin Modern Math" w:hAnsi="Latin Modern Math" w:cs="Times New Roman"/>
+                  </w:rPr>
+                  <m:t>r</m:t>
+                </m:r>
+                <m:ctrlPr>
+                  <w:rPr>
+                    <w:rFonts w:ascii="Latin Modern Math" w:hAnsi="Latin Modern Math" w:cs="Times New Roman"/>
+                    <w:i/>
+                    <w:color w:val="000000"/>
+                    <w:shd w:val="clear" w:color="auto" w:fill="FFFFFF"/>
+                  </w:rPr>
+                </m:ctrlPr>
+              </m:e>
+              <m:sup>
+                <m:d>
+                  <m:dPr>
+                    <m:ctrlPr>
+                      <w:rPr>
+                        <w:rFonts w:ascii="Latin Modern Math" w:hAnsi="Latin Modern Math" w:cs="Times New Roman"/>
+                        <w:i/>
+                        <w:color w:val="000000"/>
+                        <w:shd w:val="clear" w:color="auto" w:fill="FFFFFF"/>
+                      </w:rPr>
+                    </m:ctrlPr>
+                  </m:dPr>
+                  <m:e>
+                    <m:r>
+                      <w:rPr>
+                        <w:rFonts w:ascii="Latin Modern Math" w:hAnsi="Latin Modern Math" w:cs="Times New Roman"/>
+                        <w:color w:val="000000"/>
+                        <w:shd w:val="clear" w:color="auto" w:fill="FFFFFF"/>
+                      </w:rPr>
+                      <m:t>2</m:t>
+                    </m:r>
+                  </m:e>
+                </m:d>
+              </m:sup>
+            </m:sSup>
+          </m:e>
+        </m:d>
+        <m:r>
+          <w:rPr>
+            <w:rFonts w:ascii="Latin Modern Math" w:hAnsi="Latin Modern Math" w:cs="Times New Roman"/>
+            <w:color w:val="000000"/>
+            <w:shd w:val="clear" w:color="auto" w:fill="FFFFFF"/>
+          </w:rPr>
+          <m:t>=</m:t>
+        </m:r>
+        <m:f>
+          <m:fPr>
+            <m:ctrlPr>
+              <w:rPr>
+                <w:rFonts w:ascii="Latin Modern Math" w:hAnsi="Latin Modern Math" w:cs="Times New Roman"/>
+                <w:i/>
+                <w:color w:val="000000"/>
+                <w:shd w:val="clear" w:color="auto" w:fill="FFFFFF"/>
+              </w:rPr>
+            </m:ctrlPr>
+          </m:fPr>
+          <m:num>
+            <m:r>
+              <w:rPr>
+                <w:rFonts w:ascii="Latin Modern Math" w:hAnsi="Latin Modern Math" w:cs="Times New Roman"/>
+                <w:color w:val="000000"/>
+                <w:shd w:val="clear" w:color="auto" w:fill="FFFFFF"/>
+              </w:rPr>
+              <m:t>6r</m:t>
+            </m:r>
+          </m:num>
+          <m:den>
+            <m:sSup>
+              <m:sSupPr>
+                <m:ctrlPr>
+                  <w:rPr>
+                    <w:rFonts w:ascii="Latin Modern Math" w:hAnsi="Latin Modern Math" w:cs="Times New Roman"/>
+                    <w:i/>
+                    <w:color w:val="000000"/>
+                    <w:shd w:val="clear" w:color="auto" w:fill="FFFFFF"/>
+                  </w:rPr>
+                </m:ctrlPr>
+              </m:sSupPr>
+              <m:e>
+                <m:d>
+                  <m:dPr>
+                    <m:ctrlPr>
+                      <w:rPr>
+                        <w:rFonts w:ascii="Latin Modern Math" w:hAnsi="Latin Modern Math" w:cs="Times New Roman"/>
+                        <w:i/>
+                        <w:color w:val="000000"/>
+                        <w:shd w:val="clear" w:color="auto" w:fill="FFFFFF"/>
+                      </w:rPr>
+                    </m:ctrlPr>
+                  </m:dPr>
+                  <m:e>
+                    <m:r>
+                      <w:rPr>
+                        <w:rFonts w:ascii="Latin Modern Math" w:hAnsi="Latin Modern Math" w:cs="Times New Roman"/>
+                        <w:color w:val="000000"/>
+                        <w:shd w:val="clear" w:color="auto" w:fill="FFFFFF"/>
+                      </w:rPr>
+                      <m:t>1+r</m:t>
+                    </m:r>
+                  </m:e>
+                </m:d>
+              </m:e>
+              <m:sup>
+                <m:r>
+                  <w:rPr>
+                    <w:rFonts w:ascii="Latin Modern Math" w:hAnsi="Latin Modern Math" w:cs="Times New Roman"/>
+                    <w:color w:val="000000"/>
+                    <w:shd w:val="clear" w:color="auto" w:fill="FFFFFF"/>
+                  </w:rPr>
+                  <m:t>4</m:t>
+                </m:r>
+              </m:sup>
+            </m:sSup>
+          </m:den>
+        </m:f>
+      </m:oMath>
+      <w:r>
+        <w:rPr>
+          <w:rFonts w:cs="Times New Roman"/>
+          <w:color w:val="000000"/>
+          <w:shd w:val="clear" w:color="auto" w:fill="FFFFFF"/>
+        </w:rPr>
+        <w:t xml:space="preserve"> so then on the folded regime, the average is precisely </w:t>
+      </w:r>
+      <m:oMath>
+        <m:f>
+          <m:fPr>
+            <m:ctrlPr>
+              <w:rPr>
+                <w:rFonts w:ascii="Latin Modern Math" w:hAnsi="Latin Modern Math" w:cs="Times New Roman"/>
+                <w:i/>
+                <w:color w:val="000000"/>
+                <w:shd w:val="clear" w:color="auto" w:fill="FFFFFF"/>
+              </w:rPr>
+            </m:ctrlPr>
+          </m:fPr>
+          <m:num>
+            <m:r>
+              <w:rPr>
+                <w:rFonts w:ascii="Latin Modern Math" w:hAnsi="Latin Modern Math" w:cs="Times New Roman"/>
+                <w:color w:val="000000"/>
+                <w:shd w:val="clear" w:color="auto" w:fill="FFFFFF"/>
+              </w:rPr>
+              <m:t>1</m:t>
+            </m:r>
+          </m:num>
+          <m:den>
+            <m:r>
+              <w:rPr>
+                <w:rFonts w:ascii="Latin Modern Math" w:hAnsi="Latin Modern Math" w:cs="Times New Roman"/>
+                <w:color w:val="000000"/>
+                <w:shd w:val="clear" w:color="auto" w:fill="FFFFFF"/>
+              </w:rPr>
+              <m:t>2</m:t>
+            </m:r>
+          </m:den>
+        </m:f>
+      </m:oMath>
+      <w:r>
+        <w:rPr>
+          <w:rFonts w:cs="Times New Roman"/>
+          <w:color w:val="000000"/>
+          <w:shd w:val="clear" w:color="auto" w:fill="FFFFFF"/>
+        </w:rPr>
+        <w:t>.</w:t>
+      </w:r>
+    </w:p>
+    <w:p/>
     <w:p/>
     <w:p>
       <w:r>
@@ -1772,7 +2689,7 @@
         <w:rFonts w:ascii="Times New Roman" w:eastAsiaTheme="majorEastAsia" w:hAnsi="Times New Roman" w:cs="Times New Roman" w:hint="default"/>
       </w:rPr>
     </w:lvl>
-    <w:lvl w:ilvl="1" w:tplc="04090003" w:tentative="1">
+    <w:lvl w:ilvl="1" w:tplc="04090003">
       <w:start w:val="1"/>
       <w:numFmt w:val="bullet"/>
       <w:lvlText w:val="o"/>
@@ -2837,6 +3754,41 @@
     <w:uiPriority w:val="99"/>
     <w:rsid w:val="007A7803"/>
   </w:style>
+  <w:style w:type="character" w:styleId="Hyperlink">
+    <w:name w:val="Hyperlink"/>
+    <w:basedOn w:val="DefaultParagraphFont"/>
+    <w:uiPriority w:val="99"/>
+    <w:unhideWhenUsed/>
+    <w:rsid w:val="001242D6"/>
+    <w:rPr>
+      <w:color w:val="467886" w:themeColor="hyperlink"/>
+      <w:u w:val="single"/>
+    </w:rPr>
+  </w:style>
+  <w:style w:type="character" w:styleId="UnresolvedMention">
+    <w:name w:val="Unresolved Mention"/>
+    <w:basedOn w:val="DefaultParagraphFont"/>
+    <w:uiPriority w:val="99"/>
+    <w:semiHidden/>
+    <w:unhideWhenUsed/>
+    <w:rsid w:val="001242D6"/>
+    <w:rPr>
+      <w:color w:val="605E5C"/>
+      <w:shd w:val="clear" w:color="auto" w:fill="E1DFDD"/>
+    </w:rPr>
+  </w:style>
+  <w:style w:type="character" w:styleId="FollowedHyperlink">
+    <w:name w:val="FollowedHyperlink"/>
+    <w:basedOn w:val="DefaultParagraphFont"/>
+    <w:uiPriority w:val="99"/>
+    <w:semiHidden/>
+    <w:unhideWhenUsed/>
+    <w:rsid w:val="001242D6"/>
+    <w:rPr>
+      <w:color w:val="96607D" w:themeColor="followedHyperlink"/>
+      <w:u w:val="single"/>
+    </w:rPr>
+  </w:style>
 </w:styles>
 </file>
 

</xml_diff>

<commit_message>
figures for P(r) distributions
</commit_message>
<xml_diff>
--- a/Figures/FiguresSupportingInformation.docx
+++ b/Figures/FiguresSupportingInformation.docx
@@ -228,6 +228,24 @@
           <w:bCs/>
           <w:u w:val="single"/>
         </w:rPr>
+        <w:br w:type="page"/>
+      </w:r>
+    </w:p>
+    <w:p>
+      <w:pPr>
+        <w:rPr>
+          <w:b/>
+          <w:bCs/>
+          <w:u w:val="single"/>
+        </w:rPr>
+      </w:pPr>
+      <w:r>
+        <w:rPr>
+          <w:b/>
+          <w:bCs/>
+          <w:u w:val="single"/>
+        </w:rPr>
+        <w:lastRenderedPageBreak/>
         <w:t xml:space="preserve">Figure 7: First-Order r </w:t>
       </w:r>
       <w:r>
@@ -1154,13 +1172,7 @@
           <w:rPr>
             <w:rFonts w:ascii="Latin Modern Math" w:hAnsi="Latin Modern Math"/>
           </w:rPr>
-          <m:t>≈0.</m:t>
-        </m:r>
-        <m:r>
-          <w:rPr>
-            <w:rFonts w:ascii="Latin Modern Math" w:hAnsi="Latin Modern Math"/>
-          </w:rPr>
-          <m:t>60265779084358409902</m:t>
+          <m:t>≈0.60265779084358409902</m:t>
         </m:r>
       </m:oMath>
     </w:p>
@@ -1221,11 +1233,440 @@
     </w:p>
     <w:p/>
     <w:p>
-      <w:r>
+      <w:pPr>
+        <w:rPr>
+          <w:b/>
+          <w:bCs/>
+          <w:u w:val="single"/>
+        </w:rPr>
+      </w:pPr>
+      <w:r>
+        <w:rPr>
+          <w:b/>
+          <w:bCs/>
+          <w:u w:val="single"/>
+        </w:rPr>
         <w:t>Figure 8: First-Order P(r)</w:t>
       </w:r>
       <w:r>
+        <w:rPr>
+          <w:b/>
+          <w:bCs/>
+          <w:u w:val="single"/>
+        </w:rPr>
         <w:t xml:space="preserve"> &amp; Fit</w:t>
+      </w:r>
+      <w:r>
+        <w:rPr>
+          <w:b/>
+          <w:bCs/>
+          <w:u w:val="single"/>
+        </w:rPr>
+        <w:t xml:space="preserve"> (inside [-0.03,0.03])</w:t>
+      </w:r>
+    </w:p>
+    <w:p>
+      <w:r>
+        <w:t xml:space="preserve">First, for </w:t>
+      </w:r>
+      <m:oMath>
+        <m:sSubSup>
+          <m:sSubSupPr>
+            <m:ctrlPr>
+              <w:rPr>
+                <w:rFonts w:ascii="Latin Modern Math" w:hAnsi="Latin Modern Math"/>
+                <w:i/>
+              </w:rPr>
+            </m:ctrlPr>
+          </m:sSubSupPr>
+          <m:e>
+            <m:r>
+              <w:rPr>
+                <w:rFonts w:ascii="Latin Modern Math" w:hAnsi="Latin Modern Math"/>
+              </w:rPr>
+              <m:t>r</m:t>
+            </m:r>
+          </m:e>
+          <m:sub>
+            <m:r>
+              <w:rPr>
+                <w:rFonts w:ascii="Latin Modern Math" w:hAnsi="Latin Modern Math"/>
+              </w:rPr>
+              <m:t>i</m:t>
+            </m:r>
+          </m:sub>
+          <m:sup>
+            <m:r>
+              <w:rPr>
+                <w:rFonts w:ascii="Latin Modern Math" w:hAnsi="Latin Modern Math"/>
+              </w:rPr>
+              <m:t>(1)</m:t>
+            </m:r>
+          </m:sup>
+        </m:sSubSup>
+      </m:oMath>
+      <w:r>
+        <w:t xml:space="preserve"> we define </w:t>
+      </w:r>
+      <m:oMath>
+        <m:sSub>
+          <m:sSubPr>
+            <m:ctrlPr>
+              <w:rPr>
+                <w:rFonts w:ascii="Latin Modern Math" w:hAnsi="Latin Modern Math"/>
+                <w:i/>
+              </w:rPr>
+            </m:ctrlPr>
+          </m:sSubPr>
+          <m:e>
+            <m:r>
+              <w:rPr>
+                <w:rFonts w:ascii="Latin Modern Math" w:hAnsi="Latin Modern Math"/>
+              </w:rPr>
+              <m:t>P</m:t>
+            </m:r>
+          </m:e>
+          <m:sub>
+            <m:r>
+              <w:rPr>
+                <w:rFonts w:ascii="Latin Modern Math" w:hAnsi="Latin Modern Math"/>
+              </w:rPr>
+              <m:t>r</m:t>
+            </m:r>
+          </m:sub>
+        </m:sSub>
+        <m:d>
+          <m:dPr>
+            <m:ctrlPr>
+              <w:rPr>
+                <w:rFonts w:ascii="Latin Modern Math" w:hAnsi="Latin Modern Math"/>
+                <w:i/>
+              </w:rPr>
+            </m:ctrlPr>
+          </m:dPr>
+          <m:e>
+            <m:sSup>
+              <m:sSupPr>
+                <m:ctrlPr>
+                  <w:rPr>
+                    <w:rFonts w:ascii="Latin Modern Math" w:hAnsi="Latin Modern Math"/>
+                    <w:i/>
+                  </w:rPr>
+                </m:ctrlPr>
+              </m:sSupPr>
+              <m:e>
+                <m:r>
+                  <w:rPr>
+                    <w:rFonts w:ascii="Latin Modern Math" w:hAnsi="Latin Modern Math"/>
+                  </w:rPr>
+                  <m:t>r</m:t>
+                </m:r>
+              </m:e>
+              <m:sup>
+                <m:d>
+                  <m:dPr>
+                    <m:ctrlPr>
+                      <w:rPr>
+                        <w:rFonts w:ascii="Latin Modern Math" w:hAnsi="Latin Modern Math"/>
+                        <w:i/>
+                      </w:rPr>
+                    </m:ctrlPr>
+                  </m:dPr>
+                  <m:e>
+                    <m:r>
+                      <w:rPr>
+                        <w:rFonts w:ascii="Latin Modern Math" w:hAnsi="Latin Modern Math"/>
+                      </w:rPr>
+                      <m:t>1</m:t>
+                    </m:r>
+                  </m:e>
+                </m:d>
+              </m:sup>
+            </m:sSup>
+          </m:e>
+        </m:d>
+        <m:r>
+          <w:rPr>
+            <w:rFonts w:ascii="Latin Modern Math" w:hAnsi="Latin Modern Math"/>
+          </w:rPr>
+          <m:t>=</m:t>
+        </m:r>
+        <m:f>
+          <m:fPr>
+            <m:ctrlPr>
+              <w:rPr>
+                <w:rFonts w:ascii="Latin Modern Math" w:hAnsi="Latin Modern Math"/>
+                <w:i/>
+              </w:rPr>
+            </m:ctrlPr>
+          </m:fPr>
+          <m:num>
+            <m:r>
+              <w:rPr>
+                <w:rFonts w:ascii="Latin Modern Math" w:hAnsi="Latin Modern Math"/>
+              </w:rPr>
+              <m:t>1</m:t>
+            </m:r>
+          </m:num>
+          <m:den>
+            <m:sSub>
+              <m:sSubPr>
+                <m:ctrlPr>
+                  <w:rPr>
+                    <w:rFonts w:ascii="Latin Modern Math" w:hAnsi="Latin Modern Math"/>
+                    <w:i/>
+                  </w:rPr>
+                </m:ctrlPr>
+              </m:sSubPr>
+              <m:e>
+                <m:r>
+                  <w:rPr>
+                    <w:rFonts w:ascii="Latin Modern Math" w:hAnsi="Latin Modern Math"/>
+                  </w:rPr>
+                  <m:t>Z</m:t>
+                </m:r>
+              </m:e>
+              <m:sub>
+                <m:r>
+                  <w:rPr>
+                    <w:rFonts w:ascii="Latin Modern Math" w:hAnsi="Latin Modern Math"/>
+                  </w:rPr>
+                  <m:t>β</m:t>
+                </m:r>
+              </m:sub>
+            </m:sSub>
+          </m:den>
+        </m:f>
+        <m:f>
+          <m:fPr>
+            <m:ctrlPr>
+              <w:rPr>
+                <w:rFonts w:ascii="Latin Modern Math" w:hAnsi="Latin Modern Math"/>
+                <w:i/>
+              </w:rPr>
+            </m:ctrlPr>
+          </m:fPr>
+          <m:num>
+            <m:sSup>
+              <m:sSupPr>
+                <m:ctrlPr>
+                  <w:rPr>
+                    <w:rFonts w:ascii="Latin Modern Math" w:hAnsi="Latin Modern Math"/>
+                    <w:i/>
+                  </w:rPr>
+                </m:ctrlPr>
+              </m:sSupPr>
+              <m:e>
+                <m:d>
+                  <m:dPr>
+                    <m:ctrlPr>
+                      <w:rPr>
+                        <w:rFonts w:ascii="Latin Modern Math" w:hAnsi="Latin Modern Math"/>
+                        <w:i/>
+                      </w:rPr>
+                    </m:ctrlPr>
+                  </m:dPr>
+                  <m:e>
+                    <m:r>
+                      <w:rPr>
+                        <w:rFonts w:ascii="Latin Modern Math" w:hAnsi="Latin Modern Math"/>
+                      </w:rPr>
+                      <m:t>r+</m:t>
+                    </m:r>
+                    <m:sSup>
+                      <m:sSupPr>
+                        <m:ctrlPr>
+                          <w:rPr>
+                            <w:rFonts w:ascii="Latin Modern Math" w:hAnsi="Latin Modern Math"/>
+                            <w:i/>
+                          </w:rPr>
+                        </m:ctrlPr>
+                      </m:sSupPr>
+                      <m:e>
+                        <m:r>
+                          <w:rPr>
+                            <w:rFonts w:ascii="Latin Modern Math" w:hAnsi="Latin Modern Math"/>
+                          </w:rPr>
+                          <m:t>r</m:t>
+                        </m:r>
+                      </m:e>
+                      <m:sup>
+                        <m:r>
+                          <w:rPr>
+                            <w:rFonts w:ascii="Latin Modern Math" w:hAnsi="Latin Modern Math"/>
+                          </w:rPr>
+                          <m:t>2</m:t>
+                        </m:r>
+                      </m:sup>
+                    </m:sSup>
+                  </m:e>
+                </m:d>
+              </m:e>
+              <m:sup>
+                <m:r>
+                  <w:rPr>
+                    <w:rFonts w:ascii="Latin Modern Math" w:hAnsi="Latin Modern Math"/>
+                  </w:rPr>
+                  <m:t>β</m:t>
+                </m:r>
+              </m:sup>
+            </m:sSup>
+          </m:num>
+          <m:den>
+            <m:sSup>
+              <m:sSupPr>
+                <m:ctrlPr>
+                  <w:rPr>
+                    <w:rFonts w:ascii="Latin Modern Math" w:hAnsi="Latin Modern Math"/>
+                    <w:i/>
+                  </w:rPr>
+                </m:ctrlPr>
+              </m:sSupPr>
+              <m:e>
+                <m:d>
+                  <m:dPr>
+                    <m:ctrlPr>
+                      <w:rPr>
+                        <w:rFonts w:ascii="Latin Modern Math" w:hAnsi="Latin Modern Math"/>
+                        <w:i/>
+                      </w:rPr>
+                    </m:ctrlPr>
+                  </m:dPr>
+                  <m:e>
+                    <m:r>
+                      <w:rPr>
+                        <w:rFonts w:ascii="Latin Modern Math" w:hAnsi="Latin Modern Math"/>
+                      </w:rPr>
+                      <m:t>1+r+</m:t>
+                    </m:r>
+                    <m:sSup>
+                      <m:sSupPr>
+                        <m:ctrlPr>
+                          <w:rPr>
+                            <w:rFonts w:ascii="Latin Modern Math" w:hAnsi="Latin Modern Math"/>
+                            <w:i/>
+                          </w:rPr>
+                        </m:ctrlPr>
+                      </m:sSupPr>
+                      <m:e>
+                        <m:r>
+                          <w:rPr>
+                            <w:rFonts w:ascii="Latin Modern Math" w:hAnsi="Latin Modern Math"/>
+                          </w:rPr>
+                          <m:t>r</m:t>
+                        </m:r>
+                      </m:e>
+                      <m:sup>
+                        <m:r>
+                          <w:rPr>
+                            <w:rFonts w:ascii="Latin Modern Math" w:hAnsi="Latin Modern Math"/>
+                          </w:rPr>
+                          <m:t>2</m:t>
+                        </m:r>
+                      </m:sup>
+                    </m:sSup>
+                  </m:e>
+                </m:d>
+              </m:e>
+              <m:sup>
+                <m:r>
+                  <w:rPr>
+                    <w:rFonts w:ascii="Latin Modern Math" w:hAnsi="Latin Modern Math"/>
+                  </w:rPr>
+                  <m:t>1+</m:t>
+                </m:r>
+                <m:f>
+                  <m:fPr>
+                    <m:ctrlPr>
+                      <w:rPr>
+                        <w:rFonts w:ascii="Latin Modern Math" w:hAnsi="Latin Modern Math"/>
+                        <w:i/>
+                      </w:rPr>
+                    </m:ctrlPr>
+                  </m:fPr>
+                  <m:num>
+                    <m:r>
+                      <w:rPr>
+                        <w:rFonts w:ascii="Latin Modern Math" w:hAnsi="Latin Modern Math"/>
+                      </w:rPr>
+                      <m:t>3β</m:t>
+                    </m:r>
+                  </m:num>
+                  <m:den>
+                    <m:r>
+                      <w:rPr>
+                        <w:rFonts w:ascii="Latin Modern Math" w:hAnsi="Latin Modern Math"/>
+                      </w:rPr>
+                      <m:t>2</m:t>
+                    </m:r>
+                  </m:den>
+                </m:f>
+              </m:sup>
+            </m:sSup>
+          </m:den>
+        </m:f>
+      </m:oMath>
+      <w:r>
+        <w:t>. Then for</w:t>
+      </w:r>
+      <w:r>
+        <w:t xml:space="preserve"> </w:t>
+      </w:r>
+      <m:oMath>
+        <m:sSup>
+          <m:sSupPr>
+            <m:ctrlPr>
+              <w:rPr>
+                <w:rFonts w:ascii="Latin Modern Math" w:hAnsi="Latin Modern Math"/>
+                <w:i/>
+              </w:rPr>
+            </m:ctrlPr>
+          </m:sSupPr>
+          <m:e>
+            <m:acc>
+              <m:accPr>
+                <m:chr m:val="̃"/>
+                <m:ctrlPr>
+                  <w:rPr>
+                    <w:rFonts w:ascii="Latin Modern Math" w:hAnsi="Latin Modern Math"/>
+                    <w:i/>
+                  </w:rPr>
+                </m:ctrlPr>
+              </m:accPr>
+              <m:e>
+                <m:r>
+                  <w:rPr>
+                    <w:rFonts w:ascii="Latin Modern Math" w:hAnsi="Latin Modern Math"/>
+                  </w:rPr>
+                  <m:t>r</m:t>
+                </m:r>
+              </m:e>
+            </m:acc>
+          </m:e>
+          <m:sup>
+            <m:d>
+              <m:dPr>
+                <m:ctrlPr>
+                  <w:rPr>
+                    <w:rFonts w:ascii="Latin Modern Math" w:hAnsi="Latin Modern Math"/>
+                    <w:i/>
+                  </w:rPr>
+                </m:ctrlPr>
+              </m:dPr>
+              <m:e>
+                <m:r>
+                  <w:rPr>
+                    <w:rFonts w:ascii="Latin Modern Math" w:hAnsi="Latin Modern Math"/>
+                  </w:rPr>
+                  <m:t>1</m:t>
+                </m:r>
+              </m:e>
+            </m:d>
+          </m:sup>
+        </m:sSup>
+      </m:oMath>
+      <w:r>
+        <w:t>, we can complete a change of variables and define a new probability distribution such that:</w:t>
       </w:r>
     </w:p>
     <w:p>
@@ -1285,8 +1726,34 @@
             <w:rPr>
               <w:rFonts w:ascii="Latin Modern Math" w:hAnsi="Latin Modern Math"/>
             </w:rPr>
-            <m:t>=P</m:t>
+            <m:t>=</m:t>
           </m:r>
+          <m:sSub>
+            <m:sSubPr>
+              <m:ctrlPr>
+                <w:rPr>
+                  <w:rFonts w:ascii="Latin Modern Math" w:hAnsi="Latin Modern Math"/>
+                  <w:i/>
+                </w:rPr>
+              </m:ctrlPr>
+            </m:sSubPr>
+            <m:e>
+              <m:r>
+                <w:rPr>
+                  <w:rFonts w:ascii="Latin Modern Math" w:hAnsi="Latin Modern Math"/>
+                </w:rPr>
+                <m:t>P</m:t>
+              </m:r>
+            </m:e>
+            <m:sub>
+              <m:r>
+                <w:rPr>
+                  <w:rFonts w:ascii="Latin Modern Math" w:hAnsi="Latin Modern Math"/>
+                </w:rPr>
+                <m:t>r</m:t>
+              </m:r>
+            </m:sub>
+          </m:sSub>
           <m:d>
             <m:dPr>
               <m:ctrlPr>
@@ -1383,12 +1850,32 @@
               </m:sSup>
             </m:den>
           </m:f>
-          <m:r>
-            <w:rPr>
-              <w:rFonts w:ascii="Latin Modern Math" w:hAnsi="Latin Modern Math"/>
-            </w:rPr>
-            <m:t>P</m:t>
-          </m:r>
+          <m:sSub>
+            <m:sSubPr>
+              <m:ctrlPr>
+                <w:rPr>
+                  <w:rFonts w:ascii="Latin Modern Math" w:hAnsi="Latin Modern Math"/>
+                  <w:i/>
+                </w:rPr>
+              </m:ctrlPr>
+            </m:sSubPr>
+            <m:e>
+              <m:r>
+                <w:rPr>
+                  <w:rFonts w:ascii="Latin Modern Math" w:hAnsi="Latin Modern Math"/>
+                </w:rPr>
+                <m:t>P</m:t>
+              </m:r>
+            </m:e>
+            <m:sub>
+              <m:r>
+                <w:rPr>
+                  <w:rFonts w:ascii="Latin Modern Math" w:hAnsi="Latin Modern Math"/>
+                </w:rPr>
+                <m:t>r</m:t>
+              </m:r>
+            </m:sub>
+          </m:sSub>
           <m:d>
             <m:dPr>
               <m:ctrlPr>
@@ -1474,6 +1961,668 @@
         </m:oMath>
       </m:oMathPara>
     </w:p>
+    <w:p>
+      <w:r>
+        <w:t xml:space="preserve">where </w:t>
+      </w:r>
+      <m:oMath>
+        <m:sSub>
+          <m:sSubPr>
+            <m:ctrlPr>
+              <w:rPr>
+                <w:rFonts w:ascii="Latin Modern Math" w:hAnsi="Latin Modern Math"/>
+                <w:i/>
+              </w:rPr>
+            </m:ctrlPr>
+          </m:sSubPr>
+          <m:e>
+            <m:r>
+              <w:rPr>
+                <w:rFonts w:ascii="Latin Modern Math" w:hAnsi="Latin Modern Math"/>
+              </w:rPr>
+              <m:t>P</m:t>
+            </m:r>
+          </m:e>
+          <m:sub>
+            <m:r>
+              <w:rPr>
+                <w:rFonts w:ascii="Latin Modern Math" w:hAnsi="Latin Modern Math"/>
+              </w:rPr>
+              <m:t>r</m:t>
+            </m:r>
+          </m:sub>
+        </m:sSub>
+        <m:r>
+          <w:rPr>
+            <w:rFonts w:ascii="Latin Modern Math" w:hAnsi="Latin Modern Math"/>
+          </w:rPr>
+          <m:t>(⋅)</m:t>
+        </m:r>
+      </m:oMath>
+      <w:r>
+        <w:t xml:space="preserve"> is the original function</w:t>
+      </w:r>
+      <w:r>
+        <w:t xml:space="preserve"> and</w:t>
+      </w:r>
+    </w:p>
+    <w:p>
+      <m:oMathPara>
+        <m:oMath>
+          <m:sSub>
+            <m:sSubPr>
+              <m:ctrlPr>
+                <w:rPr>
+                  <w:rFonts w:ascii="Latin Modern Math" w:hAnsi="Latin Modern Math"/>
+                  <w:i/>
+                </w:rPr>
+              </m:ctrlPr>
+            </m:sSubPr>
+            <m:e>
+              <m:r>
+                <w:rPr>
+                  <w:rFonts w:ascii="Latin Modern Math" w:hAnsi="Latin Modern Math"/>
+                </w:rPr>
+                <m:t>Z</m:t>
+              </m:r>
+            </m:e>
+            <m:sub>
+              <m:r>
+                <w:rPr>
+                  <w:rFonts w:ascii="Latin Modern Math" w:hAnsi="Latin Modern Math"/>
+                </w:rPr>
+                <m:t>β</m:t>
+              </m:r>
+            </m:sub>
+          </m:sSub>
+          <m:r>
+            <w:rPr>
+              <w:rFonts w:ascii="Latin Modern Math" w:hAnsi="Latin Modern Math"/>
+            </w:rPr>
+            <m:t>=</m:t>
+          </m:r>
+          <m:nary>
+            <m:naryPr>
+              <m:limLoc m:val="subSup"/>
+              <m:ctrlPr>
+                <w:rPr>
+                  <w:rFonts w:ascii="Latin Modern Math" w:hAnsi="Latin Modern Math"/>
+                  <w:i/>
+                </w:rPr>
+              </m:ctrlPr>
+            </m:naryPr>
+            <m:sub>
+              <m:r>
+                <w:rPr>
+                  <w:rFonts w:ascii="Latin Modern Math" w:hAnsi="Latin Modern Math"/>
+                </w:rPr>
+                <m:t>0</m:t>
+              </m:r>
+            </m:sub>
+            <m:sup>
+              <m:r>
+                <w:rPr>
+                  <w:rFonts w:ascii="Latin Modern Math" w:hAnsi="Latin Modern Math"/>
+                </w:rPr>
+                <m:t>∞</m:t>
+              </m:r>
+            </m:sup>
+            <m:e>
+              <m:f>
+                <m:fPr>
+                  <m:ctrlPr>
+                    <w:rPr>
+                      <w:rFonts w:ascii="Latin Modern Math" w:hAnsi="Latin Modern Math"/>
+                      <w:i/>
+                    </w:rPr>
+                  </m:ctrlPr>
+                </m:fPr>
+                <m:num>
+                  <m:sSup>
+                    <m:sSupPr>
+                      <m:ctrlPr>
+                        <w:rPr>
+                          <w:rFonts w:ascii="Latin Modern Math" w:hAnsi="Latin Modern Math"/>
+                          <w:i/>
+                        </w:rPr>
+                      </m:ctrlPr>
+                    </m:sSupPr>
+                    <m:e>
+                      <m:d>
+                        <m:dPr>
+                          <m:ctrlPr>
+                            <w:rPr>
+                              <w:rFonts w:ascii="Latin Modern Math" w:hAnsi="Latin Modern Math"/>
+                              <w:i/>
+                            </w:rPr>
+                          </m:ctrlPr>
+                        </m:dPr>
+                        <m:e>
+                          <m:r>
+                            <w:rPr>
+                              <w:rFonts w:ascii="Latin Modern Math" w:hAnsi="Latin Modern Math"/>
+                            </w:rPr>
+                            <m:t>r+</m:t>
+                          </m:r>
+                          <m:sSup>
+                            <m:sSupPr>
+                              <m:ctrlPr>
+                                <w:rPr>
+                                  <w:rFonts w:ascii="Latin Modern Math" w:hAnsi="Latin Modern Math"/>
+                                  <w:i/>
+                                </w:rPr>
+                              </m:ctrlPr>
+                            </m:sSupPr>
+                            <m:e>
+                              <m:r>
+                                <w:rPr>
+                                  <w:rFonts w:ascii="Latin Modern Math" w:hAnsi="Latin Modern Math"/>
+                                </w:rPr>
+                                <m:t>r</m:t>
+                              </m:r>
+                            </m:e>
+                            <m:sup>
+                              <m:r>
+                                <w:rPr>
+                                  <w:rFonts w:ascii="Latin Modern Math" w:hAnsi="Latin Modern Math"/>
+                                </w:rPr>
+                                <m:t>2</m:t>
+                              </m:r>
+                            </m:sup>
+                          </m:sSup>
+                        </m:e>
+                      </m:d>
+                    </m:e>
+                    <m:sup>
+                      <m:r>
+                        <w:rPr>
+                          <w:rFonts w:ascii="Latin Modern Math" w:hAnsi="Latin Modern Math"/>
+                        </w:rPr>
+                        <m:t>β</m:t>
+                      </m:r>
+                    </m:sup>
+                  </m:sSup>
+                </m:num>
+                <m:den>
+                  <m:sSup>
+                    <m:sSupPr>
+                      <m:ctrlPr>
+                        <w:rPr>
+                          <w:rFonts w:ascii="Latin Modern Math" w:hAnsi="Latin Modern Math"/>
+                          <w:i/>
+                        </w:rPr>
+                      </m:ctrlPr>
+                    </m:sSupPr>
+                    <m:e>
+                      <m:d>
+                        <m:dPr>
+                          <m:ctrlPr>
+                            <w:rPr>
+                              <w:rFonts w:ascii="Latin Modern Math" w:hAnsi="Latin Modern Math"/>
+                              <w:i/>
+                            </w:rPr>
+                          </m:ctrlPr>
+                        </m:dPr>
+                        <m:e>
+                          <m:r>
+                            <w:rPr>
+                              <w:rFonts w:ascii="Latin Modern Math" w:hAnsi="Latin Modern Math"/>
+                            </w:rPr>
+                            <m:t>1+r+</m:t>
+                          </m:r>
+                          <m:sSup>
+                            <m:sSupPr>
+                              <m:ctrlPr>
+                                <w:rPr>
+                                  <w:rFonts w:ascii="Latin Modern Math" w:hAnsi="Latin Modern Math"/>
+                                  <w:i/>
+                                </w:rPr>
+                              </m:ctrlPr>
+                            </m:sSupPr>
+                            <m:e>
+                              <m:r>
+                                <w:rPr>
+                                  <w:rFonts w:ascii="Latin Modern Math" w:hAnsi="Latin Modern Math"/>
+                                </w:rPr>
+                                <m:t>r</m:t>
+                              </m:r>
+                            </m:e>
+                            <m:sup>
+                              <m:r>
+                                <w:rPr>
+                                  <w:rFonts w:ascii="Latin Modern Math" w:hAnsi="Latin Modern Math"/>
+                                </w:rPr>
+                                <m:t>2</m:t>
+                              </m:r>
+                            </m:sup>
+                          </m:sSup>
+                        </m:e>
+                      </m:d>
+                    </m:e>
+                    <m:sup>
+                      <m:r>
+                        <w:rPr>
+                          <w:rFonts w:ascii="Latin Modern Math" w:hAnsi="Latin Modern Math"/>
+                        </w:rPr>
+                        <m:t>1+</m:t>
+                      </m:r>
+                      <m:f>
+                        <m:fPr>
+                          <m:ctrlPr>
+                            <w:rPr>
+                              <w:rFonts w:ascii="Latin Modern Math" w:hAnsi="Latin Modern Math"/>
+                              <w:i/>
+                            </w:rPr>
+                          </m:ctrlPr>
+                        </m:fPr>
+                        <m:num>
+                          <m:r>
+                            <w:rPr>
+                              <w:rFonts w:ascii="Latin Modern Math" w:hAnsi="Latin Modern Math"/>
+                            </w:rPr>
+                            <m:t>3β</m:t>
+                          </m:r>
+                        </m:num>
+                        <m:den>
+                          <m:r>
+                            <w:rPr>
+                              <w:rFonts w:ascii="Latin Modern Math" w:hAnsi="Latin Modern Math"/>
+                            </w:rPr>
+                            <m:t>2</m:t>
+                          </m:r>
+                        </m:den>
+                      </m:f>
+                    </m:sup>
+                  </m:sSup>
+                </m:den>
+              </m:f>
+            </m:e>
+          </m:nary>
+          <m:r>
+            <w:rPr>
+              <w:rFonts w:ascii="Latin Modern Math" w:hAnsi="Latin Modern Math"/>
+            </w:rPr>
+            <m:t xml:space="preserve">dr </m:t>
+          </m:r>
+        </m:oMath>
+      </m:oMathPara>
+    </w:p>
+    <w:p/>
+    <w:p>
+      <w:pPr>
+        <w:pStyle w:val="ListParagraph"/>
+        <w:numPr>
+          <w:ilvl w:val="0"/>
+          <w:numId w:val="1"/>
+        </w:numPr>
+      </w:pPr>
+      <w:r>
+        <w:t xml:space="preserve">Pearson chi-squared test: </w:t>
+      </w:r>
+      <m:oMath>
+        <m:sSubSup>
+          <m:sSubSupPr>
+            <m:ctrlPr>
+              <w:rPr>
+                <w:rFonts w:ascii="Latin Modern Math" w:hAnsi="Latin Modern Math"/>
+                <w:i/>
+              </w:rPr>
+            </m:ctrlPr>
+          </m:sSubSupPr>
+          <m:e>
+            <m:r>
+              <w:rPr>
+                <w:rFonts w:ascii="Latin Modern Math" w:hAnsi="Latin Modern Math"/>
+              </w:rPr>
+              <m:t>χ</m:t>
+            </m:r>
+          </m:e>
+          <m:sub>
+            <m:r>
+              <w:rPr>
+                <w:rFonts w:ascii="Latin Modern Math" w:hAnsi="Latin Modern Math"/>
+              </w:rPr>
+              <m:t>red</m:t>
+            </m:r>
+          </m:sub>
+          <m:sup>
+            <m:r>
+              <w:rPr>
+                <w:rFonts w:ascii="Latin Modern Math" w:hAnsi="Latin Modern Math"/>
+              </w:rPr>
+              <m:t>2</m:t>
+            </m:r>
+          </m:sup>
+        </m:sSubSup>
+        <m:r>
+          <w:rPr>
+            <w:rFonts w:ascii="Latin Modern Math" w:hAnsi="Latin Modern Math"/>
+          </w:rPr>
+          <m:t>=</m:t>
+        </m:r>
+        <m:sSup>
+          <m:sSupPr>
+            <m:ctrlPr>
+              <w:rPr>
+                <w:rFonts w:ascii="Latin Modern Math" w:hAnsi="Latin Modern Math"/>
+                <w:i/>
+              </w:rPr>
+            </m:ctrlPr>
+          </m:sSupPr>
+          <m:e>
+            <m:r>
+              <w:rPr>
+                <w:rFonts w:ascii="Latin Modern Math" w:hAnsi="Latin Modern Math"/>
+              </w:rPr>
+              <m:t>χ</m:t>
+            </m:r>
+          </m:e>
+          <m:sup>
+            <m:r>
+              <w:rPr>
+                <w:rFonts w:ascii="Latin Modern Math" w:hAnsi="Latin Modern Math"/>
+              </w:rPr>
+              <m:t>2</m:t>
+            </m:r>
+          </m:sup>
+        </m:sSup>
+        <m:r>
+          <w:rPr>
+            <w:rFonts w:ascii="Latin Modern Math" w:hAnsi="Latin Modern Math"/>
+          </w:rPr>
+          <m:t>/DOF</m:t>
+        </m:r>
+      </m:oMath>
+      <w:r>
+        <w:t xml:space="preserve"> where </w:t>
+      </w:r>
+      <m:oMath>
+        <m:sSup>
+          <m:sSupPr>
+            <m:ctrlPr>
+              <w:rPr>
+                <w:rFonts w:ascii="Latin Modern Math" w:hAnsi="Latin Modern Math"/>
+                <w:i/>
+              </w:rPr>
+            </m:ctrlPr>
+          </m:sSupPr>
+          <m:e>
+            <m:r>
+              <w:rPr>
+                <w:rFonts w:ascii="Latin Modern Math" w:hAnsi="Latin Modern Math"/>
+              </w:rPr>
+              <m:t>χ</m:t>
+            </m:r>
+          </m:e>
+          <m:sup>
+            <m:r>
+              <w:rPr>
+                <w:rFonts w:ascii="Latin Modern Math" w:hAnsi="Latin Modern Math"/>
+              </w:rPr>
+              <m:t>2</m:t>
+            </m:r>
+          </m:sup>
+        </m:sSup>
+        <m:r>
+          <w:rPr>
+            <w:rFonts w:ascii="Latin Modern Math" w:hAnsi="Latin Modern Math"/>
+          </w:rPr>
+          <m:t>=</m:t>
+        </m:r>
+        <m:nary>
+          <m:naryPr>
+            <m:chr m:val="∑"/>
+            <m:subHide m:val="1"/>
+            <m:supHide m:val="1"/>
+            <m:ctrlPr>
+              <w:rPr>
+                <w:rFonts w:ascii="Latin Modern Math" w:hAnsi="Latin Modern Math"/>
+                <w:i/>
+              </w:rPr>
+            </m:ctrlPr>
+          </m:naryPr>
+          <m:sub/>
+          <m:sup/>
+          <m:e>
+            <m:f>
+              <m:fPr>
+                <m:ctrlPr>
+                  <w:rPr>
+                    <w:rFonts w:ascii="Latin Modern Math" w:hAnsi="Latin Modern Math"/>
+                    <w:i/>
+                  </w:rPr>
+                </m:ctrlPr>
+              </m:fPr>
+              <m:num>
+                <m:sSup>
+                  <m:sSupPr>
+                    <m:ctrlPr>
+                      <w:rPr>
+                        <w:rFonts w:ascii="Latin Modern Math" w:hAnsi="Latin Modern Math"/>
+                        <w:i/>
+                      </w:rPr>
+                    </m:ctrlPr>
+                  </m:sSupPr>
+                  <m:e>
+                    <m:d>
+                      <m:dPr>
+                        <m:ctrlPr>
+                          <w:rPr>
+                            <w:rFonts w:ascii="Latin Modern Math" w:hAnsi="Latin Modern Math"/>
+                            <w:i/>
+                          </w:rPr>
+                        </m:ctrlPr>
+                      </m:dPr>
+                      <m:e>
+                        <m:sSub>
+                          <m:sSubPr>
+                            <m:ctrlPr>
+                              <w:rPr>
+                                <w:rFonts w:ascii="Latin Modern Math" w:hAnsi="Latin Modern Math"/>
+                                <w:i/>
+                              </w:rPr>
+                            </m:ctrlPr>
+                          </m:sSubPr>
+                          <m:e>
+                            <m:r>
+                              <w:rPr>
+                                <w:rFonts w:ascii="Latin Modern Math" w:hAnsi="Latin Modern Math"/>
+                              </w:rPr>
+                              <m:t>O</m:t>
+                            </m:r>
+                          </m:e>
+                          <m:sub>
+                            <m:r>
+                              <w:rPr>
+                                <w:rFonts w:ascii="Latin Modern Math" w:hAnsi="Latin Modern Math"/>
+                              </w:rPr>
+                              <m:t>i</m:t>
+                            </m:r>
+                          </m:sub>
+                        </m:sSub>
+                        <m:r>
+                          <w:rPr>
+                            <w:rFonts w:ascii="Latin Modern Math" w:hAnsi="Latin Modern Math"/>
+                          </w:rPr>
+                          <m:t>-</m:t>
+                        </m:r>
+                        <m:sSub>
+                          <m:sSubPr>
+                            <m:ctrlPr>
+                              <w:rPr>
+                                <w:rFonts w:ascii="Latin Modern Math" w:hAnsi="Latin Modern Math"/>
+                                <w:i/>
+                              </w:rPr>
+                            </m:ctrlPr>
+                          </m:sSubPr>
+                          <m:e>
+                            <m:r>
+                              <w:rPr>
+                                <w:rFonts w:ascii="Latin Modern Math" w:hAnsi="Latin Modern Math"/>
+                              </w:rPr>
+                              <m:t>E</m:t>
+                            </m:r>
+                          </m:e>
+                          <m:sub>
+                            <m:r>
+                              <w:rPr>
+                                <w:rFonts w:ascii="Latin Modern Math" w:hAnsi="Latin Modern Math"/>
+                              </w:rPr>
+                              <m:t>i</m:t>
+                            </m:r>
+                          </m:sub>
+                        </m:sSub>
+                      </m:e>
+                    </m:d>
+                  </m:e>
+                  <m:sup>
+                    <m:r>
+                      <w:rPr>
+                        <w:rFonts w:ascii="Latin Modern Math" w:hAnsi="Latin Modern Math"/>
+                      </w:rPr>
+                      <m:t>2</m:t>
+                    </m:r>
+                  </m:sup>
+                </m:sSup>
+              </m:num>
+              <m:den>
+                <m:sSub>
+                  <m:sSubPr>
+                    <m:ctrlPr>
+                      <w:rPr>
+                        <w:rFonts w:ascii="Latin Modern Math" w:hAnsi="Latin Modern Math"/>
+                        <w:i/>
+                      </w:rPr>
+                    </m:ctrlPr>
+                  </m:sSubPr>
+                  <m:e>
+                    <m:r>
+                      <w:rPr>
+                        <w:rFonts w:ascii="Latin Modern Math" w:hAnsi="Latin Modern Math"/>
+                      </w:rPr>
+                      <m:t>E</m:t>
+                    </m:r>
+                  </m:e>
+                  <m:sub>
+                    <m:r>
+                      <w:rPr>
+                        <w:rFonts w:ascii="Latin Modern Math" w:hAnsi="Latin Modern Math"/>
+                      </w:rPr>
+                      <m:t>i</m:t>
+                    </m:r>
+                  </m:sub>
+                </m:sSub>
+              </m:den>
+            </m:f>
+          </m:e>
+        </m:nary>
+      </m:oMath>
+    </w:p>
+    <w:p>
+      <w:pPr>
+        <w:pStyle w:val="ListParagraph"/>
+        <w:numPr>
+          <w:ilvl w:val="1"/>
+          <w:numId w:val="1"/>
+        </w:numPr>
+      </w:pPr>
+      <m:oMath>
+        <m:sSub>
+          <m:sSubPr>
+            <m:ctrlPr>
+              <w:rPr>
+                <w:rFonts w:ascii="Latin Modern Math" w:hAnsi="Latin Modern Math"/>
+                <w:i/>
+              </w:rPr>
+            </m:ctrlPr>
+          </m:sSubPr>
+          <m:e>
+            <m:r>
+              <w:rPr>
+                <w:rFonts w:ascii="Latin Modern Math" w:hAnsi="Latin Modern Math"/>
+              </w:rPr>
+              <m:t>E</m:t>
+            </m:r>
+          </m:e>
+          <m:sub>
+            <m:r>
+              <w:rPr>
+                <w:rFonts w:ascii="Latin Modern Math" w:hAnsi="Latin Modern Math"/>
+              </w:rPr>
+              <m:t>i</m:t>
+            </m:r>
+          </m:sub>
+        </m:sSub>
+      </m:oMath>
+      <w:r>
+        <w:t xml:space="preserve"> are expected bin counts, </w:t>
+      </w:r>
+      <m:oMath>
+        <m:sSub>
+          <m:sSubPr>
+            <m:ctrlPr>
+              <w:rPr>
+                <w:rFonts w:ascii="Latin Modern Math" w:hAnsi="Latin Modern Math"/>
+                <w:i/>
+              </w:rPr>
+            </m:ctrlPr>
+          </m:sSubPr>
+          <m:e>
+            <m:r>
+              <w:rPr>
+                <w:rFonts w:ascii="Latin Modern Math" w:hAnsi="Latin Modern Math"/>
+              </w:rPr>
+              <m:t>O</m:t>
+            </m:r>
+          </m:e>
+          <m:sub>
+            <m:r>
+              <w:rPr>
+                <w:rFonts w:ascii="Latin Modern Math" w:hAnsi="Latin Modern Math"/>
+              </w:rPr>
+              <m:t>i</m:t>
+            </m:r>
+          </m:sub>
+        </m:sSub>
+      </m:oMath>
+      <w:r>
+        <w:t xml:space="preserve"> are </w:t>
+      </w:r>
+      <w:proofErr w:type="gramStart"/>
+      <w:r>
+        <w:t>observed :</w:t>
+      </w:r>
+      <w:proofErr w:type="gramEnd"/>
+      <w:r>
+        <w:t xml:space="preserve"> use </w:t>
+      </w:r>
+      <w:r>
+        <w:t xml:space="preserve">Freedman </w:t>
+      </w:r>
+      <w:proofErr w:type="spellStart"/>
+      <w:r>
+        <w:t>Diaconis</w:t>
+      </w:r>
+      <w:proofErr w:type="spellEnd"/>
+      <w:r>
+        <w:t xml:space="preserve"> Estimator</w:t>
+      </w:r>
+      <w:r>
+        <w:t xml:space="preserve"> to get ideal bin counts for consistency</w:t>
+      </w:r>
+    </w:p>
+    <w:p>
+      <w:pPr>
+        <w:pStyle w:val="ListParagraph"/>
+        <w:numPr>
+          <w:ilvl w:val="0"/>
+          <w:numId w:val="1"/>
+        </w:numPr>
+      </w:pPr>
+      <w:r>
+        <w:t>KS-stat and corresponding p-value</w:t>
+      </w:r>
+    </w:p>
     <w:p/>
     <w:p>
       <w:pPr>
@@ -1549,27 +2698,7 @@
                 <w:rFonts w:ascii="Latin Modern Math" w:hAnsi="Latin Modern Math"/>
                 <w:u w:val="single"/>
               </w:rPr>
-              <m:t>(</m:t>
-            </m:r>
-            <m:r>
-              <m:rPr>
-                <m:sty m:val="bi"/>
-              </m:rPr>
-              <w:rPr>
-                <w:rFonts w:ascii="Latin Modern Math" w:hAnsi="Latin Modern Math"/>
-                <w:u w:val="single"/>
-              </w:rPr>
-              <m:t>2</m:t>
-            </m:r>
-            <m:r>
-              <m:rPr>
-                <m:sty m:val="bi"/>
-              </m:rPr>
-              <w:rPr>
-                <w:rFonts w:ascii="Latin Modern Math" w:hAnsi="Latin Modern Math"/>
-                <w:u w:val="single"/>
-              </w:rPr>
-              <m:t>)</m:t>
+              <m:t>(2)</m:t>
             </m:r>
           </m:sup>
         </m:sSup>
@@ -2298,13 +3427,7 @@
           <w:rPr>
             <w:rFonts w:ascii="Latin Modern Math" w:hAnsi="Latin Modern Math" w:cs="Times New Roman"/>
           </w:rPr>
-          <m:t>≈0.</m:t>
-        </m:r>
-        <m:r>
-          <w:rPr>
-            <w:rFonts w:ascii="Latin Modern Math" w:hAnsi="Latin Modern Math" w:cs="Times New Roman"/>
-          </w:rPr>
-          <m:t>73350881062867947552</m:t>
+          <m:t>≈0.73350881062867947552</m:t>
         </m:r>
       </m:oMath>
     </w:p>
@@ -2323,7 +3446,6 @@
         <w:rPr>
           <w:rFonts w:cs="Times New Roman"/>
         </w:rPr>
-        <w:lastRenderedPageBreak/>
         <w:t xml:space="preserve">Poisson Expected Value: </w:t>
       </w:r>
     </w:p>
@@ -2345,25 +3467,12 @@
             <w:rFonts w:cs="Times New Roman"/>
             <w:shd w:val="clear" w:color="auto" w:fill="FFFFFF"/>
           </w:rPr>
-          <w:t>https://doi.org/10</w:t>
-        </w:r>
-        <w:r>
-          <w:rPr>
-            <w:rStyle w:val="Hyperlink"/>
-            <w:rFonts w:cs="Times New Roman"/>
-            <w:shd w:val="clear" w:color="auto" w:fill="FFFFFF"/>
-          </w:rPr>
-          <w:t>.</w:t>
-        </w:r>
-        <w:r>
-          <w:rPr>
-            <w:rStyle w:val="Hyperlink"/>
-            <w:rFonts w:cs="Times New Roman"/>
-            <w:shd w:val="clear" w:color="auto" w:fill="FFFFFF"/>
-          </w:rPr>
-          <w:t>1103/dkgc-4bd1</w:t>
+          <w:t>https://doi.org/10.1103/dkgc-4bd1</w:t>
         </w:r>
       </w:hyperlink>
+      <w:r>
+        <w:t xml:space="preserve"> has formula for this non-overlapping case</w:t>
+      </w:r>
       <w:r>
         <w:rPr>
           <w:rFonts w:cs="Times New Roman"/>
@@ -2614,13 +3723,692 @@
       </w:r>
     </w:p>
     <w:p/>
-    <w:p/>
     <w:p>
-      <w:r>
+      <w:pPr>
+        <w:rPr>
+          <w:b/>
+          <w:bCs/>
+          <w:u w:val="single"/>
+        </w:rPr>
+      </w:pPr>
+      <w:r>
+        <w:rPr>
+          <w:b/>
+          <w:bCs/>
+          <w:u w:val="single"/>
+        </w:rPr>
         <w:t>Figure 10: Second-Order P(r)</w:t>
       </w:r>
       <w:r>
+        <w:rPr>
+          <w:b/>
+          <w:bCs/>
+          <w:u w:val="single"/>
+        </w:rPr>
         <w:t xml:space="preserve"> &amp; Fit</w:t>
+      </w:r>
+      <w:r>
+        <w:rPr>
+          <w:b/>
+          <w:bCs/>
+          <w:u w:val="single"/>
+        </w:rPr>
+        <w:t xml:space="preserve"> (inside [-0.03,0.03])</w:t>
+      </w:r>
+    </w:p>
+    <w:p>
+      <w:pPr>
+        <w:pStyle w:val="ListParagraph"/>
+        <w:numPr>
+          <w:ilvl w:val="0"/>
+          <w:numId w:val="1"/>
+        </w:numPr>
+      </w:pPr>
+      <w:r>
+        <w:t>Same methods as Figure 8 described above, this time with the non-overlapping ra</w:t>
+      </w:r>
+      <w:r>
+        <w:t>tio</w:t>
+      </w:r>
+    </w:p>
+    <w:p>
+      <w:pPr>
+        <w:pStyle w:val="ListParagraph"/>
+        <w:numPr>
+          <w:ilvl w:val="0"/>
+          <w:numId w:val="1"/>
+        </w:numPr>
+      </w:pPr>
+      <w:r>
+        <w:t>We fit the same functional form to get a new “beta”</w:t>
+      </w:r>
+    </w:p>
+    <w:p>
+      <w:pPr>
+        <w:pStyle w:val="ListParagraph"/>
+        <w:numPr>
+          <w:ilvl w:val="0"/>
+          <w:numId w:val="1"/>
+        </w:numPr>
+      </w:pPr>
+      <w:r>
+        <w:t xml:space="preserve">Same </w:t>
+      </w:r>
+      <m:oMath>
+        <m:acc>
+          <m:accPr>
+            <m:chr m:val="̃"/>
+            <m:ctrlPr>
+              <w:rPr>
+                <w:rFonts w:ascii="Latin Modern Math" w:hAnsi="Latin Modern Math"/>
+                <w:i/>
+              </w:rPr>
+            </m:ctrlPr>
+          </m:accPr>
+          <m:e>
+            <m:r>
+              <w:rPr>
+                <w:rFonts w:ascii="Latin Modern Math" w:hAnsi="Latin Modern Math"/>
+              </w:rPr>
+              <m:t>P</m:t>
+            </m:r>
+          </m:e>
+        </m:acc>
+        <m:d>
+          <m:dPr>
+            <m:ctrlPr>
+              <w:rPr>
+                <w:rFonts w:ascii="Latin Modern Math" w:hAnsi="Latin Modern Math"/>
+                <w:i/>
+              </w:rPr>
+            </m:ctrlPr>
+          </m:dPr>
+          <m:e>
+            <m:acc>
+              <m:accPr>
+                <m:chr m:val="̃"/>
+                <m:ctrlPr>
+                  <w:rPr>
+                    <w:rFonts w:ascii="Latin Modern Math" w:hAnsi="Latin Modern Math"/>
+                    <w:i/>
+                  </w:rPr>
+                </m:ctrlPr>
+              </m:accPr>
+              <m:e>
+                <m:r>
+                  <w:rPr>
+                    <w:rFonts w:ascii="Latin Modern Math" w:hAnsi="Latin Modern Math"/>
+                  </w:rPr>
+                  <m:t>r</m:t>
+                </m:r>
+              </m:e>
+            </m:acc>
+          </m:e>
+        </m:d>
+        <m:r>
+          <w:rPr>
+            <w:rFonts w:ascii="Latin Modern Math" w:hAnsi="Latin Modern Math"/>
+          </w:rPr>
+          <m:t>=</m:t>
+        </m:r>
+        <m:sSub>
+          <m:sSubPr>
+            <m:ctrlPr>
+              <w:rPr>
+                <w:rFonts w:ascii="Latin Modern Math" w:hAnsi="Latin Modern Math"/>
+                <w:i/>
+              </w:rPr>
+            </m:ctrlPr>
+          </m:sSubPr>
+          <m:e>
+            <m:r>
+              <w:rPr>
+                <w:rFonts w:ascii="Latin Modern Math" w:hAnsi="Latin Modern Math"/>
+              </w:rPr>
+              <m:t>P</m:t>
+            </m:r>
+          </m:e>
+          <m:sub>
+            <m:r>
+              <w:rPr>
+                <w:rFonts w:ascii="Latin Modern Math" w:hAnsi="Latin Modern Math"/>
+              </w:rPr>
+              <m:t>r</m:t>
+            </m:r>
+          </m:sub>
+        </m:sSub>
+        <m:d>
+          <m:dPr>
+            <m:ctrlPr>
+              <w:rPr>
+                <w:rFonts w:ascii="Latin Modern Math" w:hAnsi="Latin Modern Math"/>
+                <w:i/>
+              </w:rPr>
+            </m:ctrlPr>
+          </m:dPr>
+          <m:e>
+            <m:acc>
+              <m:accPr>
+                <m:chr m:val="̃"/>
+                <m:ctrlPr>
+                  <w:rPr>
+                    <w:rFonts w:ascii="Latin Modern Math" w:hAnsi="Latin Modern Math"/>
+                    <w:i/>
+                  </w:rPr>
+                </m:ctrlPr>
+              </m:accPr>
+              <m:e>
+                <m:r>
+                  <w:rPr>
+                    <w:rFonts w:ascii="Latin Modern Math" w:hAnsi="Latin Modern Math"/>
+                  </w:rPr>
+                  <m:t>r</m:t>
+                </m:r>
+              </m:e>
+            </m:acc>
+          </m:e>
+        </m:d>
+        <m:r>
+          <w:rPr>
+            <w:rFonts w:ascii="Latin Modern Math" w:hAnsi="Latin Modern Math"/>
+          </w:rPr>
+          <m:t>+</m:t>
+        </m:r>
+        <m:f>
+          <m:fPr>
+            <m:ctrlPr>
+              <w:rPr>
+                <w:rFonts w:ascii="Latin Modern Math" w:hAnsi="Latin Modern Math"/>
+                <w:i/>
+              </w:rPr>
+            </m:ctrlPr>
+          </m:fPr>
+          <m:num>
+            <m:r>
+              <w:rPr>
+                <w:rFonts w:ascii="Latin Modern Math" w:hAnsi="Latin Modern Math"/>
+              </w:rPr>
+              <m:t>1</m:t>
+            </m:r>
+          </m:num>
+          <m:den>
+            <m:sSup>
+              <m:sSupPr>
+                <m:ctrlPr>
+                  <w:rPr>
+                    <w:rFonts w:ascii="Latin Modern Math" w:hAnsi="Latin Modern Math"/>
+                    <w:i/>
+                  </w:rPr>
+                </m:ctrlPr>
+              </m:sSupPr>
+              <m:e>
+                <m:acc>
+                  <m:accPr>
+                    <m:chr m:val="̃"/>
+                    <m:ctrlPr>
+                      <w:rPr>
+                        <w:rFonts w:ascii="Latin Modern Math" w:hAnsi="Latin Modern Math"/>
+                        <w:i/>
+                      </w:rPr>
+                    </m:ctrlPr>
+                  </m:accPr>
+                  <m:e>
+                    <m:r>
+                      <w:rPr>
+                        <w:rFonts w:ascii="Latin Modern Math" w:hAnsi="Latin Modern Math"/>
+                      </w:rPr>
+                      <m:t>r</m:t>
+                    </m:r>
+                  </m:e>
+                </m:acc>
+              </m:e>
+              <m:sup>
+                <m:r>
+                  <w:rPr>
+                    <w:rFonts w:ascii="Latin Modern Math" w:hAnsi="Latin Modern Math"/>
+                  </w:rPr>
+                  <m:t>2</m:t>
+                </m:r>
+              </m:sup>
+            </m:sSup>
+          </m:den>
+        </m:f>
+        <m:sSub>
+          <m:sSubPr>
+            <m:ctrlPr>
+              <w:rPr>
+                <w:rFonts w:ascii="Latin Modern Math" w:hAnsi="Latin Modern Math"/>
+                <w:i/>
+              </w:rPr>
+            </m:ctrlPr>
+          </m:sSubPr>
+          <m:e>
+            <m:r>
+              <w:rPr>
+                <w:rFonts w:ascii="Latin Modern Math" w:hAnsi="Latin Modern Math"/>
+              </w:rPr>
+              <m:t>P</m:t>
+            </m:r>
+          </m:e>
+          <m:sub>
+            <m:r>
+              <w:rPr>
+                <w:rFonts w:ascii="Latin Modern Math" w:hAnsi="Latin Modern Math"/>
+              </w:rPr>
+              <m:t>r</m:t>
+            </m:r>
+          </m:sub>
+        </m:sSub>
+        <m:d>
+          <m:dPr>
+            <m:ctrlPr>
+              <w:rPr>
+                <w:rFonts w:ascii="Latin Modern Math" w:hAnsi="Latin Modern Math"/>
+                <w:i/>
+              </w:rPr>
+            </m:ctrlPr>
+          </m:dPr>
+          <m:e>
+            <m:f>
+              <m:fPr>
+                <m:ctrlPr>
+                  <w:rPr>
+                    <w:rFonts w:ascii="Latin Modern Math" w:hAnsi="Latin Modern Math"/>
+                    <w:i/>
+                  </w:rPr>
+                </m:ctrlPr>
+              </m:fPr>
+              <m:num>
+                <m:r>
+                  <w:rPr>
+                    <w:rFonts w:ascii="Latin Modern Math" w:hAnsi="Latin Modern Math"/>
+                  </w:rPr>
+                  <m:t>1</m:t>
+                </m:r>
+              </m:num>
+              <m:den>
+                <m:acc>
+                  <m:accPr>
+                    <m:chr m:val="̃"/>
+                    <m:ctrlPr>
+                      <w:rPr>
+                        <w:rFonts w:ascii="Latin Modern Math" w:hAnsi="Latin Modern Math"/>
+                        <w:i/>
+                      </w:rPr>
+                    </m:ctrlPr>
+                  </m:accPr>
+                  <m:e>
+                    <m:r>
+                      <w:rPr>
+                        <w:rFonts w:ascii="Latin Modern Math" w:hAnsi="Latin Modern Math"/>
+                      </w:rPr>
+                      <m:t>r</m:t>
+                    </m:r>
+                  </m:e>
+                </m:acc>
+              </m:den>
+            </m:f>
+          </m:e>
+        </m:d>
+      </m:oMath>
+      <w:r>
+        <w:t>, though we expect</w:t>
+      </w:r>
+    </w:p>
+    <w:p>
+      <w:pPr>
+        <w:pStyle w:val="ListParagraph"/>
+        <w:numPr>
+          <w:ilvl w:val="1"/>
+          <w:numId w:val="1"/>
+        </w:numPr>
+      </w:pPr>
+      <m:oMath>
+        <m:sSup>
+          <m:sSupPr>
+            <m:ctrlPr>
+              <w:rPr>
+                <w:rFonts w:ascii="Latin Modern Math" w:hAnsi="Latin Modern Math"/>
+                <w:i/>
+              </w:rPr>
+            </m:ctrlPr>
+          </m:sSupPr>
+          <m:e>
+            <m:acc>
+              <m:accPr>
+                <m:chr m:val="̃"/>
+                <m:ctrlPr>
+                  <w:rPr>
+                    <w:rFonts w:ascii="Latin Modern Math" w:hAnsi="Latin Modern Math"/>
+                    <w:i/>
+                  </w:rPr>
+                </m:ctrlPr>
+              </m:accPr>
+              <m:e>
+                <m:r>
+                  <w:rPr>
+                    <w:rFonts w:ascii="Latin Modern Math" w:hAnsi="Latin Modern Math"/>
+                  </w:rPr>
+                  <m:t>P</m:t>
+                </m:r>
+              </m:e>
+            </m:acc>
+          </m:e>
+          <m:sup>
+            <m:r>
+              <w:rPr>
+                <w:rFonts w:ascii="Latin Modern Math" w:hAnsi="Latin Modern Math"/>
+              </w:rPr>
+              <m:t>(2)</m:t>
+            </m:r>
+          </m:sup>
+        </m:sSup>
+        <m:d>
+          <m:dPr>
+            <m:ctrlPr>
+              <w:rPr>
+                <w:rFonts w:ascii="Latin Modern Math" w:hAnsi="Latin Modern Math"/>
+                <w:i/>
+              </w:rPr>
+            </m:ctrlPr>
+          </m:dPr>
+          <m:e>
+            <m:sSup>
+              <m:sSupPr>
+                <m:ctrlPr>
+                  <w:rPr>
+                    <w:rFonts w:ascii="Latin Modern Math" w:hAnsi="Latin Modern Math"/>
+                    <w:i/>
+                  </w:rPr>
+                </m:ctrlPr>
+              </m:sSupPr>
+              <m:e>
+                <m:acc>
+                  <m:accPr>
+                    <m:chr m:val="̃"/>
+                    <m:ctrlPr>
+                      <w:rPr>
+                        <w:rFonts w:ascii="Latin Modern Math" w:hAnsi="Latin Modern Math"/>
+                        <w:i/>
+                      </w:rPr>
+                    </m:ctrlPr>
+                  </m:accPr>
+                  <m:e>
+                    <m:r>
+                      <w:rPr>
+                        <w:rFonts w:ascii="Latin Modern Math" w:hAnsi="Latin Modern Math"/>
+                      </w:rPr>
+                      <m:t>r</m:t>
+                    </m:r>
+                  </m:e>
+                </m:acc>
+              </m:e>
+              <m:sup>
+                <m:r>
+                  <w:rPr>
+                    <w:rFonts w:ascii="Latin Modern Math" w:hAnsi="Latin Modern Math"/>
+                  </w:rPr>
+                  <m:t>(2)</m:t>
+                </m:r>
+              </m:sup>
+            </m:sSup>
+            <m:r>
+              <w:rPr>
+                <w:rFonts w:ascii="Latin Modern Math" w:hAnsi="Latin Modern Math"/>
+              </w:rPr>
+              <m:t>;β</m:t>
+            </m:r>
+          </m:e>
+        </m:d>
+        <m:r>
+          <w:rPr>
+            <w:rFonts w:ascii="Latin Modern Math" w:hAnsi="Latin Modern Math"/>
+          </w:rPr>
+          <m:t>=</m:t>
+        </m:r>
+        <m:acc>
+          <m:accPr>
+            <m:chr m:val="̃"/>
+            <m:ctrlPr>
+              <w:rPr>
+                <w:rFonts w:ascii="Latin Modern Math" w:hAnsi="Latin Modern Math"/>
+                <w:i/>
+              </w:rPr>
+            </m:ctrlPr>
+          </m:accPr>
+          <m:e>
+            <m:r>
+              <w:rPr>
+                <w:rFonts w:ascii="Latin Modern Math" w:hAnsi="Latin Modern Math"/>
+              </w:rPr>
+              <m:t>P</m:t>
+            </m:r>
+          </m:e>
+        </m:acc>
+        <m:d>
+          <m:dPr>
+            <m:ctrlPr>
+              <w:rPr>
+                <w:rFonts w:ascii="Latin Modern Math" w:hAnsi="Latin Modern Math"/>
+                <w:i/>
+              </w:rPr>
+            </m:ctrlPr>
+          </m:dPr>
+          <m:e>
+            <m:sSup>
+              <m:sSupPr>
+                <m:ctrlPr>
+                  <w:rPr>
+                    <w:rFonts w:ascii="Latin Modern Math" w:hAnsi="Latin Modern Math"/>
+                    <w:i/>
+                  </w:rPr>
+                </m:ctrlPr>
+              </m:sSupPr>
+              <m:e>
+                <m:acc>
+                  <m:accPr>
+                    <m:chr m:val="̃"/>
+                    <m:ctrlPr>
+                      <w:rPr>
+                        <w:rFonts w:ascii="Latin Modern Math" w:hAnsi="Latin Modern Math"/>
+                        <w:i/>
+                      </w:rPr>
+                    </m:ctrlPr>
+                  </m:accPr>
+                  <m:e>
+                    <m:r>
+                      <w:rPr>
+                        <w:rFonts w:ascii="Latin Modern Math" w:hAnsi="Latin Modern Math"/>
+                      </w:rPr>
+                      <m:t>r</m:t>
+                    </m:r>
+                  </m:e>
+                </m:acc>
+              </m:e>
+              <m:sup>
+                <m:r>
+                  <w:rPr>
+                    <w:rFonts w:ascii="Latin Modern Math" w:hAnsi="Latin Modern Math"/>
+                  </w:rPr>
+                  <m:t>(2)</m:t>
+                </m:r>
+              </m:sup>
+            </m:sSup>
+            <m:r>
+              <w:rPr>
+                <w:rFonts w:ascii="Latin Modern Math" w:hAnsi="Latin Modern Math"/>
+              </w:rPr>
+              <m:t>;β'</m:t>
+            </m:r>
+          </m:e>
+        </m:d>
+      </m:oMath>
+      <w:r>
+        <w:t xml:space="preserve"> with </w:t>
+      </w:r>
+      <m:oMath>
+        <m:sSup>
+          <m:sSupPr>
+            <m:ctrlPr>
+              <w:rPr>
+                <w:rFonts w:ascii="Latin Modern Math" w:hAnsi="Latin Modern Math"/>
+                <w:i/>
+              </w:rPr>
+            </m:ctrlPr>
+          </m:sSupPr>
+          <m:e>
+            <m:r>
+              <w:rPr>
+                <w:rFonts w:ascii="Latin Modern Math" w:hAnsi="Latin Modern Math"/>
+              </w:rPr>
+              <m:t>β</m:t>
+            </m:r>
+          </m:e>
+          <m:sup>
+            <m:r>
+              <w:rPr>
+                <w:rFonts w:ascii="Latin Modern Math" w:hAnsi="Latin Modern Math"/>
+              </w:rPr>
+              <m:t>'</m:t>
+            </m:r>
+          </m:sup>
+        </m:sSup>
+        <m:r>
+          <w:rPr>
+            <w:rFonts w:ascii="Latin Modern Math" w:hAnsi="Latin Modern Math"/>
+          </w:rPr>
+          <m:t>=</m:t>
+        </m:r>
+        <m:f>
+          <m:fPr>
+            <m:ctrlPr>
+              <w:rPr>
+                <w:rFonts w:ascii="Latin Modern Math" w:hAnsi="Latin Modern Math"/>
+                <w:i/>
+              </w:rPr>
+            </m:ctrlPr>
+          </m:fPr>
+          <m:num>
+            <m:r>
+              <w:rPr>
+                <w:rFonts w:ascii="Latin Modern Math" w:hAnsi="Latin Modern Math"/>
+              </w:rPr>
+              <m:t>j(j+1)</m:t>
+            </m:r>
+          </m:num>
+          <m:den>
+            <m:r>
+              <w:rPr>
+                <w:rFonts w:ascii="Latin Modern Math" w:hAnsi="Latin Modern Math"/>
+              </w:rPr>
+              <m:t>2</m:t>
+            </m:r>
+          </m:den>
+        </m:f>
+        <m:r>
+          <w:rPr>
+            <w:rFonts w:ascii="Latin Modern Math" w:hAnsi="Latin Modern Math"/>
+          </w:rPr>
+          <m:t>β+(j-1)</m:t>
+        </m:r>
+      </m:oMath>
+      <w:r>
+        <w:t xml:space="preserve"> for j=2</w:t>
+      </w:r>
+    </w:p>
+    <w:p>
+      <w:pPr>
+        <w:pStyle w:val="ListParagraph"/>
+        <w:numPr>
+          <w:ilvl w:val="1"/>
+          <w:numId w:val="1"/>
+        </w:numPr>
+      </w:pPr>
+      <w:r>
+        <w:t xml:space="preserve">So, if we’re fitting </w:t>
+      </w:r>
+      <m:oMath>
+        <m:r>
+          <w:rPr>
+            <w:rFonts w:ascii="Latin Modern Math" w:hAnsi="Latin Modern Math"/>
+          </w:rPr>
+          <m:t>β'</m:t>
+        </m:r>
+      </m:oMath>
+      <w:r>
+        <w:t xml:space="preserve">, we can retrieve </w:t>
+      </w:r>
+      <m:oMath>
+        <m:r>
+          <w:rPr>
+            <w:rFonts w:ascii="Latin Modern Math" w:hAnsi="Latin Modern Math"/>
+          </w:rPr>
+          <m:t>β=</m:t>
+        </m:r>
+        <m:f>
+          <m:fPr>
+            <m:ctrlPr>
+              <w:rPr>
+                <w:rFonts w:ascii="Latin Modern Math" w:hAnsi="Latin Modern Math"/>
+                <w:i/>
+              </w:rPr>
+            </m:ctrlPr>
+          </m:fPr>
+          <m:num>
+            <m:sSup>
+              <m:sSupPr>
+                <m:ctrlPr>
+                  <w:rPr>
+                    <w:rFonts w:ascii="Latin Modern Math" w:hAnsi="Latin Modern Math"/>
+                    <w:i/>
+                  </w:rPr>
+                </m:ctrlPr>
+              </m:sSupPr>
+              <m:e>
+                <m:r>
+                  <w:rPr>
+                    <w:rFonts w:ascii="Latin Modern Math" w:hAnsi="Latin Modern Math"/>
+                  </w:rPr>
+                  <m:t>β</m:t>
+                </m:r>
+              </m:e>
+              <m:sup>
+                <m:r>
+                  <w:rPr>
+                    <w:rFonts w:ascii="Latin Modern Math" w:hAnsi="Latin Modern Math"/>
+                  </w:rPr>
+                  <m:t>'</m:t>
+                </m:r>
+              </m:sup>
+            </m:sSup>
+            <m:r>
+              <w:rPr>
+                <w:rFonts w:ascii="Latin Modern Math" w:hAnsi="Latin Modern Math"/>
+              </w:rPr>
+              <m:t>-1</m:t>
+            </m:r>
+          </m:num>
+          <m:den>
+            <m:r>
+              <w:rPr>
+                <w:rFonts w:ascii="Latin Modern Math" w:hAnsi="Latin Modern Math"/>
+              </w:rPr>
+              <m:t>3</m:t>
+            </m:r>
+          </m:den>
+        </m:f>
+      </m:oMath>
+    </w:p>
+    <w:p>
+      <w:pPr>
+        <w:pStyle w:val="ListParagraph"/>
+        <w:numPr>
+          <w:ilvl w:val="2"/>
+          <w:numId w:val="1"/>
+        </w:numPr>
+      </w:pPr>
+      <w:r>
+        <w:t>Clearly, besides for all Chern, this relationship does not remotely hold between the P(r1) and P(r2) expected beta parameters.</w:t>
       </w:r>
     </w:p>
     <w:p/>
@@ -2701,7 +4489,7 @@
         <w:rFonts w:ascii="Courier New" w:hAnsi="Courier New" w:cs="Courier New" w:hint="default"/>
       </w:rPr>
     </w:lvl>
-    <w:lvl w:ilvl="2" w:tplc="04090005" w:tentative="1">
+    <w:lvl w:ilvl="2" w:tplc="04090005">
       <w:start w:val="1"/>
       <w:numFmt w:val="bullet"/>
       <w:lvlText w:val=""/>

</xml_diff>

<commit_message>
updates to figs 2 & 3
</commit_message>
<xml_diff>
--- a/Figures/FiguresSupportingInformation.docx
+++ b/Figures/FiguresSupportingInformation.docx
@@ -71,13 +71,29 @@
     </w:p>
     <w:p>
       <w:r>
-        <w:t>V1,V2,V3 different realizations</w:t>
+        <w:t>V</w:t>
+      </w:r>
+      <w:proofErr w:type="gramStart"/>
+      <w:r>
+        <w:t>1,V2,V</w:t>
+      </w:r>
+      <w:proofErr w:type="gramEnd"/>
+      <w:r>
+        <w:t>3 different realizations</w:t>
       </w:r>
     </w:p>
     <w:p>
       <w:r>
         <w:br/>
-        <w:t xml:space="preserve">V1.1,1.2,1.3 : </w:t>
+        <w:t>V1.1,1.2,1.</w:t>
+      </w:r>
+      <w:proofErr w:type="gramStart"/>
+      <w:r>
+        <w:t>3 :</w:t>
+      </w:r>
+      <w:proofErr w:type="gramEnd"/>
+      <w:r>
+        <w:t xml:space="preserve"> </w:t>
       </w:r>
       <w:r>
         <w:rPr>
@@ -150,7 +166,15 @@
     </w:p>
     <w:p>
       <w:r>
-        <w:t>Put FWHM infos here.</w:t>
+        <w:t xml:space="preserve">Put FWHM </w:t>
+      </w:r>
+      <w:proofErr w:type="spellStart"/>
+      <w:r>
+        <w:t>infos</w:t>
+      </w:r>
+      <w:proofErr w:type="spellEnd"/>
+      <w:r>
+        <w:t xml:space="preserve"> here.</w:t>
       </w:r>
     </w:p>
     <w:p/>
@@ -459,6 +483,40 @@
       </w:r>
     </w:p>
     <w:p/>
+    <w:p>
+      <w:r>
+        <w:rPr>
+          <w:rFonts w:hint="eastAsia"/>
+        </w:rPr>
+        <w:t xml:space="preserve">Eigenvalues in |E| </w:t>
+      </w:r>
+      <w:r>
+        <w:rPr>
+          <w:rFonts w:hint="eastAsia"/>
+        </w:rPr>
+        <w:t>∈</w:t>
+      </w:r>
+      <w:r>
+        <w:rPr>
+          <w:rFonts w:hint="eastAsia"/>
+        </w:rPr>
+        <w:t xml:space="preserve"> [3.9, 5.5]: 30541 / 21731328 = 0.14%</w:t>
+      </w:r>
+    </w:p>
+    <w:p>
+      <w:r>
+        <w:t xml:space="preserve">99.5% of data is shown in histogram 0.5% tail </w:t>
+      </w:r>
+      <w:r>
+        <w:t xml:space="preserve">is </w:t>
+      </w:r>
+      <w:r>
+        <w:t>cutoff</w:t>
+      </w:r>
+      <w:r>
+        <w:t xml:space="preserve"> (messy values)</w:t>
+      </w:r>
+    </w:p>
     <w:p/>
     <w:p>
       <w:pPr>
@@ -472,40 +530,20 @@
           <w:b/>
           <w:u w:val="single"/>
         </w:rPr>
-        <w:t>Figure 3</w:t>
-      </w:r>
-      <w:r>
-        <w:rPr>
-          <w:b/>
-          <w:u w:val="single"/>
-        </w:rPr>
-        <w:t>.5</w:t>
-      </w:r>
-      <w:r>
-        <w:rPr>
-          <w:b/>
-          <w:u w:val="single"/>
-        </w:rPr>
-        <w:t>: Nearest Neighbor Level Spacings (</w:t>
-      </w:r>
-      <w:r>
-        <w:rPr>
-          <w:b/>
-          <w:u w:val="single"/>
-        </w:rPr>
-        <w:t>center window</w:t>
-      </w:r>
-      <w:r>
-        <w:rPr>
-          <w:b/>
-          <w:u w:val="single"/>
-        </w:rPr>
-        <w:t>)</w:t>
+        <w:t>Figure 3.5: Nearest Neighbor Level Spacings (center window)</w:t>
       </w:r>
     </w:p>
     <w:p>
       <w:r>
-        <w:t>Different chern scenarios: describe filtering procedure</w:t>
+        <w:t xml:space="preserve">Different </w:t>
+      </w:r>
+      <w:proofErr w:type="spellStart"/>
+      <w:r>
+        <w:t>chern</w:t>
+      </w:r>
+      <w:proofErr w:type="spellEnd"/>
+      <w:r>
+        <w:t xml:space="preserve"> scenarios: describe filtering procedure</w:t>
       </w:r>
     </w:p>
     <w:p/>
@@ -1747,20 +1785,22 @@
         <w:t xml:space="preserve">) are first sorted and then split up into small groups to average the values. </w:t>
       </w:r>
       <w:r>
-        <w:t xml:space="preserve">The first and last datapoint are 0.25% of the data, respectively. Then, there are 35 central bins which represent 99.5% of the data, or, </w:t>
+        <w:t xml:space="preserve">The first and last datapoint are 0.25% of the data, respectively. Then, there are 35 central bins which represent 99.5% of the data, </w:t>
+      </w:r>
+      <w:proofErr w:type="gramStart"/>
+      <w:r>
+        <w:t>or,</w:t>
+      </w:r>
+      <w:proofErr w:type="gramEnd"/>
+      <w:r>
+        <w:t xml:space="preserve"> </w:t>
       </w:r>
       <m:oMath>
         <m:r>
           <w:rPr>
             <w:rFonts w:ascii="Latin Modern Math" w:hAnsi="Latin Modern Math"/>
           </w:rPr>
-          <m:t>2.8428571429</m:t>
-        </m:r>
-        <m:r>
-          <w:rPr>
-            <w:rFonts w:ascii="Latin Modern Math" w:hAnsi="Latin Modern Math"/>
-          </w:rPr>
-          <m:t>%</m:t>
+          <m:t>2.8428571429%</m:t>
         </m:r>
       </m:oMath>
       <w:r>
@@ -2784,8 +2824,13 @@
       </m:oMathPara>
     </w:p>
     <w:p>
-      <w:r>
-        <w:t xml:space="preserve">( there is no analytical form, especially since </w:t>
+      <w:proofErr w:type="gramStart"/>
+      <w:r>
+        <w:t>( there</w:t>
+      </w:r>
+      <w:proofErr w:type="gramEnd"/>
+      <w:r>
+        <w:t xml:space="preserve"> is no analytical form, especially since </w:t>
       </w:r>
       <m:oMath>
         <m:r>
@@ -2796,8 +2841,13 @@
         </m:r>
       </m:oMath>
       <w:r>
-        <w:t xml:space="preserve"> may be non-integer valued )</w:t>
-      </w:r>
+        <w:t xml:space="preserve"> may be non-integer </w:t>
+      </w:r>
+      <w:proofErr w:type="gramStart"/>
+      <w:r>
+        <w:t>valued )</w:t>
+      </w:r>
+      <w:proofErr w:type="gramEnd"/>
     </w:p>
     <w:p/>
     <w:p>
@@ -3138,10 +3188,26 @@
         </m:sSub>
       </m:oMath>
       <w:r>
-        <w:t xml:space="preserve"> are observed : use </w:t>
-      </w:r>
-      <w:r>
-        <w:t>Freedman Diaconis Estimator</w:t>
+        <w:t xml:space="preserve"> are </w:t>
+      </w:r>
+      <w:proofErr w:type="gramStart"/>
+      <w:r>
+        <w:t>observed :</w:t>
+      </w:r>
+      <w:proofErr w:type="gramEnd"/>
+      <w:r>
+        <w:t xml:space="preserve"> use </w:t>
+      </w:r>
+      <w:r>
+        <w:t xml:space="preserve">Freedman </w:t>
+      </w:r>
+      <w:proofErr w:type="spellStart"/>
+      <w:r>
+        <w:t>Diaconis</w:t>
+      </w:r>
+      <w:proofErr w:type="spellEnd"/>
+      <w:r>
+        <w:t xml:space="preserve"> Estimator</w:t>
       </w:r>
       <w:r>
         <w:t xml:space="preserve"> to get ideal bin counts for consistency</w:t>

</xml_diff>

<commit_message>
Fix Reduced Chi-Squared DOF (DF = k-p-1)
</commit_message>
<xml_diff>
--- a/Figures/FiguresSupportingInformation.docx
+++ b/Figures/FiguresSupportingInformation.docx
@@ -519,6 +519,65 @@
     </w:p>
     <w:p/>
     <w:p>
+      <w:r>
+        <w:t xml:space="preserve">The exponential line is </w:t>
+      </w:r>
+      <w:r>
+        <w:rPr>
+          <w:b/>
+          <w:bCs/>
+        </w:rPr>
+        <w:t>not a fit</w:t>
+      </w:r>
+      <w:r>
+        <w:t xml:space="preserve">, I simply compute the KS-statistic and chi-squared </w:t>
+      </w:r>
+      <w:r>
+        <w:rPr>
+          <w:i/>
+          <w:iCs/>
+        </w:rPr>
+        <w:t>assuming</w:t>
+      </w:r>
+      <w:r>
+        <w:t xml:space="preserve"> this distribution </w:t>
+      </w:r>
+      <m:oMath>
+        <m:r>
+          <w:rPr>
+            <w:rFonts w:ascii="Latin Modern Math" w:hAnsi="Latin Modern Math"/>
+          </w:rPr>
+          <m:t>P(</m:t>
+        </m:r>
+        <m:acc>
+          <m:accPr>
+            <m:chr m:val="̃"/>
+            <m:ctrlPr>
+              <w:rPr>
+                <w:rFonts w:ascii="Latin Modern Math" w:hAnsi="Latin Modern Math"/>
+                <w:i/>
+              </w:rPr>
+            </m:ctrlPr>
+          </m:accPr>
+          <m:e>
+            <m:r>
+              <w:rPr>
+                <w:rFonts w:ascii="Latin Modern Math" w:hAnsi="Latin Modern Math"/>
+              </w:rPr>
+              <m:t>s</m:t>
+            </m:r>
+          </m:e>
+        </m:acc>
+        <m:r>
+          <w:rPr>
+            <w:rFonts w:ascii="Latin Modern Math" w:hAnsi="Latin Modern Math"/>
+          </w:rPr>
+          <m:t>)</m:t>
+        </m:r>
+      </m:oMath>
+    </w:p>
+    <w:p/>
+    <w:p>
       <w:pPr>
         <w:rPr>
           <w:b/>
@@ -537,13 +596,11 @@
       <w:r>
         <w:t xml:space="preserve">Different </w:t>
       </w:r>
-      <w:proofErr w:type="spellStart"/>
-      <w:r>
-        <w:t>chern</w:t>
-      </w:r>
-      <w:proofErr w:type="spellEnd"/>
-      <w:r>
-        <w:t xml:space="preserve"> scenarios: describe filtering procedure</w:t>
+      <w:r>
+        <w:t>C</w:t>
+      </w:r>
+      <w:r>
+        <w:t>hern scenarios: describe filtering procedure</w:t>
       </w:r>
     </w:p>
     <w:p/>
@@ -3211,6 +3268,44 @@
       </w:r>
       <w:r>
         <w:t xml:space="preserve"> to get ideal bin counts for consistency</w:t>
+      </w:r>
+    </w:p>
+    <w:p>
+      <w:pPr>
+        <w:pStyle w:val="ListParagraph"/>
+        <w:numPr>
+          <w:ilvl w:val="1"/>
+          <w:numId w:val="1"/>
+        </w:numPr>
+      </w:pPr>
+      <m:oMath>
+        <m:r>
+          <w:rPr>
+            <w:rFonts w:ascii="Latin Modern Math" w:hAnsi="Latin Modern Math"/>
+          </w:rPr>
+          <m:t>DOF=</m:t>
+        </m:r>
+      </m:oMath>
+      <w:r>
+        <w:t xml:space="preserve"> Num FD Bins </w:t>
+      </w:r>
+      <w:r>
+        <w:t>–</w:t>
+      </w:r>
+      <w:r>
+        <w:t xml:space="preserve"> params</w:t>
+      </w:r>
+      <w:r>
+        <w:t xml:space="preserve"> </w:t>
+      </w:r>
+      <w:r>
+        <w:t>–</w:t>
+      </w:r>
+      <w:r>
+        <w:t xml:space="preserve"> 1</w:t>
+      </w:r>
+      <w:r>
+        <w:t xml:space="preserve"> “(k-m-1)”</w:t>
       </w:r>
     </w:p>
     <w:p>

</xml_diff>

<commit_message>
Save Fig 3.5 P(s) progress (unfinished)
</commit_message>
<xml_diff>
--- a/Figures/FiguresSupportingInformation.docx
+++ b/Figures/FiguresSupportingInformation.docx
@@ -605,7 +605,19 @@
     </w:p>
     <w:p/>
     <w:p>
-      <w:r>
+      <w:pPr>
+        <w:rPr>
+          <w:b/>
+          <w:bCs/>
+          <w:u w:val="single"/>
+        </w:rPr>
+      </w:pPr>
+      <w:r>
+        <w:rPr>
+          <w:b/>
+          <w:bCs/>
+          <w:u w:val="single"/>
+        </w:rPr>
         <w:t>Figure 4: (UNFOLDED) Nearest Neighbor Level Spacings</w:t>
       </w:r>
     </w:p>

</xml_diff>

<commit_message>
work on fig 3.5
</commit_message>
<xml_diff>
--- a/Figures/FiguresSupportingInformation.docx
+++ b/Figures/FiguresSupportingInformation.docx
@@ -581,18 +581,68 @@
       <w:pPr>
         <w:rPr>
           <w:b/>
+          <w:bCs/>
           <w:u w:val="single"/>
         </w:rPr>
       </w:pPr>
       <w:r>
+        <w:rPr>
+          <w:b/>
+          <w:bCs/>
+          <w:u w:val="single"/>
+        </w:rPr>
+        <w:t>**Note: for the sake of the fitting metrics</w:t>
+      </w:r>
+      <w:r>
+        <w:rPr>
+          <w:b/>
+          <w:bCs/>
+          <w:u w:val="single"/>
+        </w:rPr>
+        <w:t xml:space="preserve"> (KS-Statistic, Chi-squared)</w:t>
+      </w:r>
+      <w:r>
+        <w:rPr>
+          <w:b/>
+          <w:bCs/>
+          <w:u w:val="single"/>
+        </w:rPr>
+        <w:t>, the data for P(s) and P(r) plots is not symmetrized: the histograms are identical with/without symmetrizing, and symmetrizing has the result of worsening the fit metrics since there’s essentially 2x every real separation value.</w:t>
+      </w:r>
+    </w:p>
+    <w:p/>
+    <w:p>
+      <w:pPr>
         <w:rPr>
           <w:b/>
           <w:u w:val="single"/>
         </w:rPr>
-        <w:t>Figure 3.5: Nearest Neighbor Level Spacings (center window)</w:t>
+      </w:pPr>
+      <w:r>
+        <w:rPr>
+          <w:b/>
+          <w:u w:val="single"/>
+        </w:rPr>
+        <w:br w:type="page"/>
       </w:r>
     </w:p>
     <w:p>
+      <w:pPr>
+        <w:rPr>
+          <w:b/>
+          <w:u w:val="single"/>
+        </w:rPr>
+      </w:pPr>
+      <w:r>
+        <w:rPr>
+          <w:b/>
+          <w:u w:val="single"/>
+        </w:rPr>
+        <w:lastRenderedPageBreak/>
+        <w:t>Figure 3.5: Nearest Neighbor Level Spacings (center window)</w:t>
+      </w:r>
+    </w:p>
+    <w:p>
       <w:r>
         <w:t xml:space="preserve">Different </w:t>
       </w:r>
@@ -600,7 +650,510 @@
         <w:t>C</w:t>
       </w:r>
       <w:r>
-        <w:t>hern scenarios: describe filtering procedure</w:t>
+        <w:t xml:space="preserve">hern scenarios: </w:t>
+      </w:r>
+      <w:r>
+        <w:t>Within each trial, the eigenvalues are cut-off within the specified energy window. Then, they are filtered to match the specific Chern scenario.</w:t>
+      </w:r>
+    </w:p>
+    <w:p/>
+    <w:p>
+      <w:r>
+        <w:t xml:space="preserve">Linear Plots: All Chern- All data. C=0: </w:t>
+      </w:r>
+      <w:r>
+        <w:t>99</w:t>
+      </w:r>
+      <w:r>
+        <w:t>.</w:t>
+      </w:r>
+      <w:r>
+        <w:t>45541565092927</w:t>
+      </w:r>
+      <w:r>
+        <w:t>% of data. C=1: All Data</w:t>
+      </w:r>
+    </w:p>
+    <w:p>
+      <w:r>
+        <w:t>All other plots: all data shown</w:t>
+      </w:r>
+    </w:p>
+    <w:p/>
+    <w:p>
+      <w:r>
+        <w:t xml:space="preserve">Fitting: say that </w:t>
+      </w:r>
+      <m:oMath>
+        <m:r>
+          <w:rPr>
+            <w:rFonts w:ascii="Latin Modern Math" w:hAnsi="Latin Modern Math"/>
+          </w:rPr>
+          <m:t>P</m:t>
+        </m:r>
+        <m:d>
+          <m:dPr>
+            <m:ctrlPr>
+              <w:rPr>
+                <w:rFonts w:ascii="Latin Modern Math" w:hAnsi="Latin Modern Math"/>
+                <w:i/>
+              </w:rPr>
+            </m:ctrlPr>
+          </m:dPr>
+          <m:e>
+            <m:acc>
+              <m:accPr>
+                <m:chr m:val="̃"/>
+                <m:ctrlPr>
+                  <w:rPr>
+                    <w:rFonts w:ascii="Latin Modern Math" w:hAnsi="Latin Modern Math"/>
+                    <w:i/>
+                  </w:rPr>
+                </m:ctrlPr>
+              </m:accPr>
+              <m:e>
+                <m:r>
+                  <w:rPr>
+                    <w:rFonts w:ascii="Latin Modern Math" w:hAnsi="Latin Modern Math"/>
+                  </w:rPr>
+                  <m:t>s</m:t>
+                </m:r>
+              </m:e>
+            </m:acc>
+          </m:e>
+        </m:d>
+        <m:r>
+          <w:rPr>
+            <w:rFonts w:ascii="Latin Modern Math" w:hAnsi="Latin Modern Math"/>
+          </w:rPr>
+          <m:t>=A</m:t>
+        </m:r>
+        <m:sSup>
+          <m:sSupPr>
+            <m:ctrlPr>
+              <w:rPr>
+                <w:rFonts w:ascii="Latin Modern Math" w:hAnsi="Latin Modern Math"/>
+                <w:i/>
+              </w:rPr>
+            </m:ctrlPr>
+          </m:sSupPr>
+          <m:e>
+            <m:r>
+              <w:rPr>
+                <w:rFonts w:ascii="Latin Modern Math" w:hAnsi="Latin Modern Math"/>
+              </w:rPr>
+              <m:t>s</m:t>
+            </m:r>
+          </m:e>
+          <m:sup>
+            <m:r>
+              <w:rPr>
+                <w:rFonts w:ascii="Latin Modern Math" w:hAnsi="Latin Modern Math"/>
+              </w:rPr>
+              <m:t>α</m:t>
+            </m:r>
+          </m:sup>
+        </m:sSup>
+        <m:sSup>
+          <m:sSupPr>
+            <m:ctrlPr>
+              <w:rPr>
+                <w:rFonts w:ascii="Latin Modern Math" w:hAnsi="Latin Modern Math"/>
+                <w:i/>
+              </w:rPr>
+            </m:ctrlPr>
+          </m:sSupPr>
+          <m:e>
+            <m:r>
+              <w:rPr>
+                <w:rFonts w:ascii="Latin Modern Math" w:hAnsi="Latin Modern Math"/>
+              </w:rPr>
+              <m:t>e</m:t>
+            </m:r>
+          </m:e>
+          <m:sup>
+            <m:r>
+              <w:rPr>
+                <w:rFonts w:ascii="Latin Modern Math" w:hAnsi="Latin Modern Math"/>
+              </w:rPr>
+              <m:t>-B</m:t>
+            </m:r>
+            <m:sSup>
+              <m:sSupPr>
+                <m:ctrlPr>
+                  <w:rPr>
+                    <w:rFonts w:ascii="Latin Modern Math" w:hAnsi="Latin Modern Math"/>
+                    <w:i/>
+                  </w:rPr>
+                </m:ctrlPr>
+              </m:sSupPr>
+              <m:e>
+                <m:r>
+                  <w:rPr>
+                    <w:rFonts w:ascii="Latin Modern Math" w:hAnsi="Latin Modern Math"/>
+                  </w:rPr>
+                  <m:t>s</m:t>
+                </m:r>
+              </m:e>
+              <m:sup>
+                <m:r>
+                  <w:rPr>
+                    <w:rFonts w:ascii="Latin Modern Math" w:hAnsi="Latin Modern Math"/>
+                  </w:rPr>
+                  <m:t>γ</m:t>
+                </m:r>
+              </m:sup>
+            </m:sSup>
+          </m:sup>
+        </m:sSup>
+      </m:oMath>
+      <w:r>
+        <w:t>. Then, our normalization coefficients are given by</w:t>
+      </w:r>
+    </w:p>
+    <w:p>
+      <m:oMathPara>
+        <m:oMath>
+          <m:r>
+            <w:rPr>
+              <w:rFonts w:ascii="Latin Modern Math" w:hAnsi="Latin Modern Math"/>
+            </w:rPr>
+            <m:t>B</m:t>
+          </m:r>
+          <m:d>
+            <m:dPr>
+              <m:ctrlPr>
+                <w:rPr>
+                  <w:rFonts w:ascii="Latin Modern Math" w:hAnsi="Latin Modern Math"/>
+                  <w:i/>
+                </w:rPr>
+              </m:ctrlPr>
+            </m:dPr>
+            <m:e>
+              <m:r>
+                <w:rPr>
+                  <w:rFonts w:ascii="Latin Modern Math" w:hAnsi="Latin Modern Math"/>
+                </w:rPr>
+                <m:t>α,γ</m:t>
+              </m:r>
+            </m:e>
+          </m:d>
+          <m:r>
+            <w:rPr>
+              <w:rFonts w:ascii="Latin Modern Math" w:hAnsi="Latin Modern Math"/>
+            </w:rPr>
+            <m:t>=</m:t>
+          </m:r>
+          <m:sSup>
+            <m:sSupPr>
+              <m:ctrlPr>
+                <w:rPr>
+                  <w:rFonts w:ascii="Latin Modern Math" w:hAnsi="Latin Modern Math"/>
+                  <w:i/>
+                </w:rPr>
+              </m:ctrlPr>
+            </m:sSupPr>
+            <m:e>
+              <m:d>
+                <m:dPr>
+                  <m:ctrlPr>
+                    <w:rPr>
+                      <w:rFonts w:ascii="Latin Modern Math" w:hAnsi="Latin Modern Math"/>
+                      <w:i/>
+                    </w:rPr>
+                  </m:ctrlPr>
+                </m:dPr>
+                <m:e>
+                  <m:f>
+                    <m:fPr>
+                      <m:ctrlPr>
+                        <w:rPr>
+                          <w:rFonts w:ascii="Latin Modern Math" w:hAnsi="Latin Modern Math"/>
+                          <w:i/>
+                        </w:rPr>
+                      </m:ctrlPr>
+                    </m:fPr>
+                    <m:num>
+                      <m:r>
+                        <m:rPr>
+                          <m:sty m:val="p"/>
+                        </m:rPr>
+                        <w:rPr>
+                          <w:rFonts w:ascii="Latin Modern Math" w:hAnsi="Latin Modern Math"/>
+                        </w:rPr>
+                        <m:t>Γ</m:t>
+                      </m:r>
+                      <m:d>
+                        <m:dPr>
+                          <m:ctrlPr>
+                            <w:rPr>
+                              <w:rFonts w:ascii="Latin Modern Math" w:hAnsi="Latin Modern Math"/>
+                              <w:i/>
+                            </w:rPr>
+                          </m:ctrlPr>
+                        </m:dPr>
+                        <m:e>
+                          <m:f>
+                            <m:fPr>
+                              <m:ctrlPr>
+                                <w:rPr>
+                                  <w:rFonts w:ascii="Latin Modern Math" w:hAnsi="Latin Modern Math"/>
+                                  <w:i/>
+                                </w:rPr>
+                              </m:ctrlPr>
+                            </m:fPr>
+                            <m:num>
+                              <m:r>
+                                <w:rPr>
+                                  <w:rFonts w:ascii="Latin Modern Math" w:hAnsi="Latin Modern Math"/>
+                                </w:rPr>
+                                <m:t>2+α</m:t>
+                              </m:r>
+                            </m:num>
+                            <m:den>
+                              <m:r>
+                                <w:rPr>
+                                  <w:rFonts w:ascii="Latin Modern Math" w:hAnsi="Latin Modern Math"/>
+                                </w:rPr>
+                                <m:t>γ</m:t>
+                              </m:r>
+                            </m:den>
+                          </m:f>
+                        </m:e>
+                      </m:d>
+                    </m:num>
+                    <m:den>
+                      <m:r>
+                        <m:rPr>
+                          <m:sty m:val="p"/>
+                        </m:rPr>
+                        <w:rPr>
+                          <w:rFonts w:ascii="Latin Modern Math" w:hAnsi="Latin Modern Math"/>
+                        </w:rPr>
+                        <m:t>Γ</m:t>
+                      </m:r>
+                      <m:d>
+                        <m:dPr>
+                          <m:ctrlPr>
+                            <w:rPr>
+                              <w:rFonts w:ascii="Latin Modern Math" w:hAnsi="Latin Modern Math"/>
+                              <w:i/>
+                            </w:rPr>
+                          </m:ctrlPr>
+                        </m:dPr>
+                        <m:e>
+                          <m:f>
+                            <m:fPr>
+                              <m:ctrlPr>
+                                <w:rPr>
+                                  <w:rFonts w:ascii="Latin Modern Math" w:hAnsi="Latin Modern Math"/>
+                                  <w:i/>
+                                </w:rPr>
+                              </m:ctrlPr>
+                            </m:fPr>
+                            <m:num>
+                              <m:r>
+                                <w:rPr>
+                                  <w:rFonts w:ascii="Latin Modern Math" w:hAnsi="Latin Modern Math"/>
+                                </w:rPr>
+                                <m:t>1</m:t>
+                              </m:r>
+                              <m:r>
+                                <w:rPr>
+                                  <w:rFonts w:ascii="Latin Modern Math" w:hAnsi="Latin Modern Math"/>
+                                </w:rPr>
+                                <m:t>+α</m:t>
+                              </m:r>
+                            </m:num>
+                            <m:den>
+                              <m:r>
+                                <w:rPr>
+                                  <w:rFonts w:ascii="Latin Modern Math" w:hAnsi="Latin Modern Math"/>
+                                </w:rPr>
+                                <m:t>γ</m:t>
+                              </m:r>
+                            </m:den>
+                          </m:f>
+                        </m:e>
+                      </m:d>
+                    </m:den>
+                  </m:f>
+                </m:e>
+              </m:d>
+            </m:e>
+            <m:sup>
+              <m:r>
+                <w:rPr>
+                  <w:rFonts w:ascii="Latin Modern Math" w:hAnsi="Latin Modern Math"/>
+                </w:rPr>
+                <m:t>γ</m:t>
+              </m:r>
+            </m:sup>
+          </m:sSup>
+          <m:r>
+            <w:rPr>
+              <w:rFonts w:ascii="Latin Modern Math" w:hAnsi="Latin Modern Math"/>
+            </w:rPr>
+            <m:t xml:space="preserve">  ;           A</m:t>
+          </m:r>
+          <m:d>
+            <m:dPr>
+              <m:ctrlPr>
+                <w:rPr>
+                  <w:rFonts w:ascii="Latin Modern Math" w:hAnsi="Latin Modern Math"/>
+                  <w:i/>
+                </w:rPr>
+              </m:ctrlPr>
+            </m:dPr>
+            <m:e>
+              <m:r>
+                <w:rPr>
+                  <w:rFonts w:ascii="Latin Modern Math" w:hAnsi="Latin Modern Math"/>
+                </w:rPr>
+                <m:t>α,γ</m:t>
+              </m:r>
+            </m:e>
+          </m:d>
+          <m:r>
+            <w:rPr>
+              <w:rFonts w:ascii="Latin Modern Math" w:hAnsi="Latin Modern Math"/>
+            </w:rPr>
+            <m:t>=</m:t>
+          </m:r>
+          <m:f>
+            <m:fPr>
+              <m:ctrlPr>
+                <w:rPr>
+                  <w:rFonts w:ascii="Latin Modern Math" w:hAnsi="Latin Modern Math"/>
+                  <w:i/>
+                </w:rPr>
+              </m:ctrlPr>
+            </m:fPr>
+            <m:num>
+              <m:r>
+                <w:rPr>
+                  <w:rFonts w:ascii="Latin Modern Math" w:hAnsi="Latin Modern Math"/>
+                </w:rPr>
+                <m:t>γ×</m:t>
+              </m:r>
+              <m:sSup>
+                <m:sSupPr>
+                  <m:ctrlPr>
+                    <w:rPr>
+                      <w:rFonts w:ascii="Latin Modern Math" w:hAnsi="Latin Modern Math"/>
+                      <w:i/>
+                    </w:rPr>
+                  </m:ctrlPr>
+                </m:sSupPr>
+                <m:e>
+                  <m:r>
+                    <w:rPr>
+                      <w:rFonts w:ascii="Latin Modern Math" w:hAnsi="Latin Modern Math"/>
+                    </w:rPr>
+                    <m:t>B(α,γ)</m:t>
+                  </m:r>
+                </m:e>
+                <m:sup>
+                  <m:f>
+                    <m:fPr>
+                      <m:ctrlPr>
+                        <w:rPr>
+                          <w:rFonts w:ascii="Latin Modern Math" w:hAnsi="Latin Modern Math"/>
+                          <w:i/>
+                        </w:rPr>
+                      </m:ctrlPr>
+                    </m:fPr>
+                    <m:num>
+                      <m:r>
+                        <w:rPr>
+                          <w:rFonts w:ascii="Latin Modern Math" w:hAnsi="Latin Modern Math"/>
+                        </w:rPr>
+                        <m:t>1+α</m:t>
+                      </m:r>
+                    </m:num>
+                    <m:den>
+                      <m:r>
+                        <w:rPr>
+                          <w:rFonts w:ascii="Latin Modern Math" w:hAnsi="Latin Modern Math"/>
+                        </w:rPr>
+                        <m:t>γ</m:t>
+                      </m:r>
+                    </m:den>
+                  </m:f>
+                </m:sup>
+              </m:sSup>
+            </m:num>
+            <m:den>
+              <m:r>
+                <m:rPr>
+                  <m:sty m:val="p"/>
+                </m:rPr>
+                <w:rPr>
+                  <w:rFonts w:ascii="Latin Modern Math" w:hAnsi="Latin Modern Math"/>
+                </w:rPr>
+                <m:t>Γ</m:t>
+              </m:r>
+              <m:d>
+                <m:dPr>
+                  <m:ctrlPr>
+                    <w:rPr>
+                      <w:rFonts w:ascii="Latin Modern Math" w:hAnsi="Latin Modern Math"/>
+                      <w:i/>
+                    </w:rPr>
+                  </m:ctrlPr>
+                </m:dPr>
+                <m:e>
+                  <m:f>
+                    <m:fPr>
+                      <m:ctrlPr>
+                        <w:rPr>
+                          <w:rFonts w:ascii="Latin Modern Math" w:hAnsi="Latin Modern Math"/>
+                          <w:i/>
+                        </w:rPr>
+                      </m:ctrlPr>
+                    </m:fPr>
+                    <m:num>
+                      <m:r>
+                        <w:rPr>
+                          <w:rFonts w:ascii="Latin Modern Math" w:hAnsi="Latin Modern Math"/>
+                        </w:rPr>
+                        <m:t>1</m:t>
+                      </m:r>
+                      <m:r>
+                        <w:rPr>
+                          <w:rFonts w:ascii="Latin Modern Math" w:hAnsi="Latin Modern Math"/>
+                        </w:rPr>
+                        <m:t>+α</m:t>
+                      </m:r>
+                    </m:num>
+                    <m:den>
+                      <m:r>
+                        <w:rPr>
+                          <w:rFonts w:ascii="Latin Modern Math" w:hAnsi="Latin Modern Math"/>
+                        </w:rPr>
+                        <m:t>γ</m:t>
+                      </m:r>
+                    </m:den>
+                  </m:f>
+                </m:e>
+              </m:d>
+            </m:den>
+          </m:f>
+        </m:oMath>
+      </m:oMathPara>
+    </w:p>
+    <w:p/>
+    <w:p>
+      <w:r>
+        <w:t xml:space="preserve">Then, we may fit the functional form using negative-log-likelihood (least squares) optimization, either fixing certain parameters or letting them to be free. This minimization is done with linear scaling, </w:t>
+      </w:r>
+      <w:proofErr w:type="spellStart"/>
+      <w:r>
+        <w:t>ie</w:t>
+      </w:r>
+      <w:proofErr w:type="spellEnd"/>
+      <w:r>
+        <w:t xml:space="preserve">, the residuals in linear space and not log-transformed residuals. </w:t>
       </w:r>
     </w:p>
     <w:p/>
@@ -618,13 +1171,23 @@
           <w:bCs/>
           <w:u w:val="single"/>
         </w:rPr>
-        <w:t>Figure 4: (UNFOLDED) Nearest Neighbor Level Spacings</w:t>
-      </w:r>
-    </w:p>
-    <w:p/>
-    <w:p>
-      <w:r>
-        <w:t>Figure 5: Second Order Nearest Neighbor Level Spacings</w:t>
+        <w:t xml:space="preserve">Figure </w:t>
+      </w:r>
+      <w:r>
+        <w:rPr>
+          <w:b/>
+          <w:bCs/>
+          <w:u w:val="single"/>
+        </w:rPr>
+        <w:t>4</w:t>
+      </w:r>
+      <w:r>
+        <w:rPr>
+          <w:b/>
+          <w:bCs/>
+          <w:u w:val="single"/>
+        </w:rPr>
+        <w:t>: Second Order Nearest Neighbor Level Spacings</w:t>
       </w:r>
     </w:p>
     <w:p/>

</xml_diff>

<commit_message>
Update Fig 3,8,10 fixed metrics and fits
</commit_message>
<xml_diff>
--- a/Figures/FiguresSupportingInformation.docx
+++ b/Figures/FiguresSupportingInformation.docx
@@ -71,29 +71,13 @@
     </w:p>
     <w:p>
       <w:r>
-        <w:t>V</w:t>
-      </w:r>
-      <w:proofErr w:type="gramStart"/>
-      <w:r>
-        <w:t>1,V2,V</w:t>
-      </w:r>
-      <w:proofErr w:type="gramEnd"/>
-      <w:r>
-        <w:t>3 different realizations</w:t>
+        <w:t>V1,V2,V3 different realizations</w:t>
       </w:r>
     </w:p>
     <w:p>
       <w:r>
         <w:br/>
-        <w:t>V1.1,1.2,1.</w:t>
-      </w:r>
-      <w:proofErr w:type="gramStart"/>
-      <w:r>
-        <w:t>3 :</w:t>
-      </w:r>
-      <w:proofErr w:type="gramEnd"/>
-      <w:r>
-        <w:t xml:space="preserve"> </w:t>
+        <w:t xml:space="preserve">V1.1,1.2,1.3 : </w:t>
       </w:r>
       <w:r>
         <w:rPr>
@@ -166,15 +150,7 @@
     </w:p>
     <w:p>
       <w:r>
-        <w:t xml:space="preserve">Put FWHM </w:t>
-      </w:r>
-      <w:proofErr w:type="spellStart"/>
-      <w:r>
-        <w:t>infos</w:t>
-      </w:r>
-      <w:proofErr w:type="spellEnd"/>
-      <w:r>
-        <w:t xml:space="preserve"> here.</w:t>
+        <w:t>Put FWHM infos here.</w:t>
       </w:r>
     </w:p>
     <w:p/>
@@ -500,7 +476,7 @@
         <w:rPr>
           <w:rFonts w:hint="eastAsia"/>
         </w:rPr>
-        <w:t xml:space="preserve"> [3.9, 5.5]: 30541 / 21731328 = 0.14%</w:t>
+        <w:t xml:space="preserve"> [3.79, 5.75]: 45065 / 21731328 = 0.21%</w:t>
       </w:r>
     </w:p>
     <w:p>
@@ -575,6 +551,11 @@
           <m:t>)</m:t>
         </m:r>
       </m:oMath>
+    </w:p>
+    <w:p>
+      <w:r>
+        <w:t>*Can get higher p-values with smaller window, but this window has reduced chi-squared nearest to 1, indicating a very great fit! This p-value &gt;5% already indicates no statistical difference between distributions so its sufficient.</w:t>
+      </w:r>
     </w:p>
     <w:p/>
     <w:p>
@@ -1145,15 +1126,7 @@
     <w:p/>
     <w:p>
       <w:r>
-        <w:t xml:space="preserve">Then, we may fit the functional form using negative-log-likelihood (least squares) optimization, either fixing certain parameters or letting them to be free. This minimization is done with linear scaling, </w:t>
-      </w:r>
-      <w:proofErr w:type="spellStart"/>
-      <w:r>
-        <w:t>ie</w:t>
-      </w:r>
-      <w:proofErr w:type="spellEnd"/>
-      <w:r>
-        <w:t xml:space="preserve">, the residuals in linear space and not log-transformed residuals. </w:t>
+        <w:t xml:space="preserve">Then, we may fit the functional form using negative-log-likelihood (least squares) optimization, either fixing certain parameters or letting them to be free. This minimization is done with linear scaling, ie, the residuals in linear space and not log-transformed residuals. </w:t>
       </w:r>
     </w:p>
     <w:p/>
@@ -1188,6 +1161,20 @@
           <w:u w:val="single"/>
         </w:rPr>
         <w:t>: Second Order Nearest Neighbor Level Spacings</w:t>
+      </w:r>
+    </w:p>
+    <w:p>
+      <w:r>
+        <w:t>Same as previous figure, now with 2</w:t>
+      </w:r>
+      <w:r>
+        <w:rPr>
+          <w:vertAlign w:val="superscript"/>
+        </w:rPr>
+        <w:t>nd</w:t>
+      </w:r>
+      <w:r>
+        <w:t xml:space="preserve"> order spacings.</w:t>
       </w:r>
     </w:p>
     <w:p/>
@@ -2417,15 +2404,7 @@
         <w:t xml:space="preserve">) are first sorted and then split up into small groups to average the values. </w:t>
       </w:r>
       <w:r>
-        <w:t xml:space="preserve">The first and last datapoint are 0.25% of the data, respectively. Then, there are 35 central bins which represent 99.5% of the data, </w:t>
-      </w:r>
-      <w:proofErr w:type="gramStart"/>
-      <w:r>
-        <w:t>or,</w:t>
-      </w:r>
-      <w:proofErr w:type="gramEnd"/>
-      <w:r>
-        <w:t xml:space="preserve"> </w:t>
+        <w:t xml:space="preserve">The first and last datapoint are 0.25% of the data, respectively. Then, there are 35 central bins which represent 99.5% of the data, or, </w:t>
       </w:r>
       <m:oMath>
         <m:r>
@@ -3456,13 +3435,8 @@
       </m:oMathPara>
     </w:p>
     <w:p>
-      <w:proofErr w:type="gramStart"/>
-      <w:r>
-        <w:t>( there</w:t>
-      </w:r>
-      <w:proofErr w:type="gramEnd"/>
-      <w:r>
-        <w:t xml:space="preserve"> is no analytical form, especially since </w:t>
+      <w:r>
+        <w:t xml:space="preserve">( there is no analytical form, especially since </w:t>
       </w:r>
       <m:oMath>
         <m:r>
@@ -3473,13 +3447,8 @@
         </m:r>
       </m:oMath>
       <w:r>
-        <w:t xml:space="preserve"> may be non-integer </w:t>
-      </w:r>
-      <w:proofErr w:type="gramStart"/>
-      <w:r>
-        <w:t>valued )</w:t>
-      </w:r>
-      <w:proofErr w:type="gramEnd"/>
+        <w:t xml:space="preserve"> may be non-integer valued )</w:t>
+      </w:r>
     </w:p>
     <w:p/>
     <w:p>
@@ -3820,26 +3789,10 @@
         </m:sSub>
       </m:oMath>
       <w:r>
-        <w:t xml:space="preserve"> are </w:t>
-      </w:r>
-      <w:proofErr w:type="gramStart"/>
-      <w:r>
-        <w:t>observed :</w:t>
-      </w:r>
-      <w:proofErr w:type="gramEnd"/>
-      <w:r>
-        <w:t xml:space="preserve"> use </w:t>
-      </w:r>
-      <w:r>
-        <w:t xml:space="preserve">Freedman </w:t>
-      </w:r>
-      <w:proofErr w:type="spellStart"/>
-      <w:r>
-        <w:t>Diaconis</w:t>
-      </w:r>
-      <w:proofErr w:type="spellEnd"/>
-      <w:r>
-        <w:t xml:space="preserve"> Estimator</w:t>
+        <w:t xml:space="preserve"> are observed : use </w:t>
+      </w:r>
+      <w:r>
+        <w:t>Freedman Diaconis Estimator</w:t>
       </w:r>
       <w:r>
         <w:t xml:space="preserve"> to get ideal bin counts for consistency</w:t>
@@ -4085,6 +4038,24 @@
           <w:bCs/>
           <w:u w:val="single"/>
         </w:rPr>
+        <w:br w:type="page"/>
+      </w:r>
+    </w:p>
+    <w:p>
+      <w:pPr>
+        <w:rPr>
+          <w:b/>
+          <w:bCs/>
+          <w:u w:val="single"/>
+        </w:rPr>
+      </w:pPr>
+      <w:r>
+        <w:rPr>
+          <w:b/>
+          <w:bCs/>
+          <w:u w:val="single"/>
+        </w:rPr>
+        <w:lastRenderedPageBreak/>
         <w:t>Figure 9: Second-Order r</w:t>
       </w:r>
       <w:r>

</xml_diff>

<commit_message>
Update Fig 4, 4.5 on P(s^(2))
</commit_message>
<xml_diff>
--- a/Figures/FiguresSupportingInformation.docx
+++ b/Figures/FiguresSupportingInformation.docx
@@ -961,13 +961,7 @@
                                 <w:rPr>
                                   <w:rFonts w:ascii="Latin Modern Math" w:hAnsi="Latin Modern Math"/>
                                 </w:rPr>
-                                <m:t>1</m:t>
-                              </m:r>
-                              <m:r>
-                                <w:rPr>
-                                  <w:rFonts w:ascii="Latin Modern Math" w:hAnsi="Latin Modern Math"/>
-                                </w:rPr>
-                                <m:t>+α</m:t>
+                                <m:t>1+α</m:t>
                               </m:r>
                             </m:num>
                             <m:den>
@@ -1122,13 +1116,7 @@
                         <w:rPr>
                           <w:rFonts w:ascii="Latin Modern Math" w:hAnsi="Latin Modern Math"/>
                         </w:rPr>
-                        <m:t>1</m:t>
-                      </m:r>
-                      <m:r>
-                        <w:rPr>
-                          <w:rFonts w:ascii="Latin Modern Math" w:hAnsi="Latin Modern Math"/>
-                        </w:rPr>
-                        <m:t>+α</m:t>
+                        <m:t>1+α</m:t>
                       </m:r>
                     </m:num>
                     <m:den>
@@ -1163,6 +1151,93 @@
     </w:p>
     <w:p/>
     <w:p>
+      <w:r>
+        <w:t xml:space="preserve">Case 1: fit </w:t>
+      </w:r>
+      <m:oMath>
+        <m:r>
+          <w:rPr>
+            <w:rFonts w:ascii="Latin Modern Math" w:hAnsi="Latin Modern Math"/>
+          </w:rPr>
+          <m:t>α</m:t>
+        </m:r>
+      </m:oMath>
+      <w:r>
+        <w:t xml:space="preserve">, fixed </w:t>
+      </w:r>
+      <m:oMath>
+        <m:r>
+          <w:rPr>
+            <w:rFonts w:ascii="Latin Modern Math" w:hAnsi="Latin Modern Math"/>
+          </w:rPr>
+          <m:t>γ=2</m:t>
+        </m:r>
+      </m:oMath>
+    </w:p>
+    <w:p>
+      <w:pPr>
+        <w:rPr>
+          <w:b/>
+          <w:bCs/>
+        </w:rPr>
+      </w:pPr>
+      <w:r>
+        <w:rPr>
+          <w:b/>
+          <w:bCs/>
+        </w:rPr>
+        <w:t xml:space="preserve">Case 2: fixed </w:t>
+      </w:r>
+      <m:oMath>
+        <m:r>
+          <m:rPr>
+            <m:sty m:val="bi"/>
+          </m:rPr>
+          <w:rPr>
+            <w:rFonts w:ascii="Latin Modern Math" w:hAnsi="Latin Modern Math"/>
+          </w:rPr>
+          <m:t>α=2</m:t>
+        </m:r>
+      </m:oMath>
+      <w:r>
+        <w:rPr>
+          <w:b/>
+          <w:bCs/>
+        </w:rPr>
+        <w:t xml:space="preserve">, free </w:t>
+      </w:r>
+      <m:oMath>
+        <m:r>
+          <m:rPr>
+            <m:sty m:val="bi"/>
+          </m:rPr>
+          <w:rPr>
+            <w:rFonts w:ascii="Latin Modern Math" w:hAnsi="Latin Modern Math"/>
+          </w:rPr>
+          <m:t>γ</m:t>
+        </m:r>
+      </m:oMath>
+    </w:p>
+    <w:p>
+      <w:r>
+        <w:t xml:space="preserve">Case 3: free </w:t>
+      </w:r>
+      <m:oMath>
+        <m:r>
+          <w:rPr>
+            <w:rFonts w:ascii="Latin Modern Math" w:hAnsi="Latin Modern Math"/>
+          </w:rPr>
+          <m:t>α,γ</m:t>
+        </m:r>
+      </m:oMath>
+    </w:p>
+    <w:p>
+      <w:r>
+        <w:t>(not sure which case we want to use—probably Case 2 (or perhaps 3 for all Chern), so I can clean up the formatting of whichever plots are required)</w:t>
+      </w:r>
+    </w:p>
+    <w:p/>
+    <w:p>
       <w:pPr>
         <w:rPr>
           <w:b/>
@@ -1193,6 +1268,14 @@
           <w:u w:val="single"/>
         </w:rPr>
         <w:t>: Second Order Nearest Neighbor Level Spacings</w:t>
+      </w:r>
+      <w:r>
+        <w:rPr>
+          <w:b/>
+          <w:bCs/>
+          <w:u w:val="single"/>
+        </w:rPr>
+        <w:t xml:space="preserve"> (Central Window)</w:t>
       </w:r>
     </w:p>
     <w:p>
@@ -1273,13 +1356,7 @@
               <w:rPr>
                 <w:rFonts w:ascii="Latin Modern Math" w:hAnsi="Latin Modern Math"/>
               </w:rPr>
-              <m:t>i+</m:t>
-            </m:r>
-            <m:r>
-              <w:rPr>
-                <w:rFonts w:ascii="Latin Modern Math" w:hAnsi="Latin Modern Math"/>
-              </w:rPr>
-              <m:t>2</m:t>
+              <m:t>i+2</m:t>
             </m:r>
           </m:sub>
         </m:sSub>
@@ -1698,11 +1775,794 @@
       </w:r>
     </w:p>
     <w:p/>
+    <w:p>
+      <w:r>
+        <w:t xml:space="preserve">Linear Plots: All Chern- All data. C=0: </w:t>
+      </w:r>
+      <w:r>
+        <w:t>99</w:t>
+      </w:r>
+      <w:r>
+        <w:t>.</w:t>
+      </w:r>
+      <w:r>
+        <w:t>49946393793099</w:t>
+      </w:r>
+      <w:r>
+        <w:t>% of data. C=1: All Data</w:t>
+      </w:r>
+    </w:p>
+    <w:p>
+      <w:r>
+        <w:t>All other plots: all data shown</w:t>
+      </w:r>
+    </w:p>
+    <w:p/>
+    <w:p>
+      <w:r>
+        <w:t xml:space="preserve">For </w:t>
+      </w:r>
+      <m:oMath>
+        <m:sSub>
+          <m:sSubPr>
+            <m:ctrlPr>
+              <w:rPr>
+                <w:rFonts w:ascii="Latin Modern Math" w:hAnsi="Latin Modern Math"/>
+                <w:i/>
+              </w:rPr>
+            </m:ctrlPr>
+          </m:sSubPr>
+          <m:e>
+            <m:r>
+              <w:rPr>
+                <w:rFonts w:ascii="Latin Modern Math" w:hAnsi="Latin Modern Math"/>
+              </w:rPr>
+              <m:t>P</m:t>
+            </m:r>
+          </m:e>
+          <m:sub>
+            <m:r>
+              <w:rPr>
+                <w:rFonts w:ascii="Latin Modern Math" w:hAnsi="Latin Modern Math"/>
+              </w:rPr>
+              <m:t>2</m:t>
+            </m:r>
+          </m:sub>
+        </m:sSub>
+        <m:d>
+          <m:dPr>
+            <m:ctrlPr>
+              <w:rPr>
+                <w:rFonts w:ascii="Latin Modern Math" w:hAnsi="Latin Modern Math"/>
+                <w:i/>
+              </w:rPr>
+            </m:ctrlPr>
+          </m:dPr>
+          <m:e>
+            <m:acc>
+              <m:accPr>
+                <m:chr m:val="̃"/>
+                <m:ctrlPr>
+                  <w:rPr>
+                    <w:rFonts w:ascii="Latin Modern Math" w:hAnsi="Latin Modern Math"/>
+                    <w:i/>
+                  </w:rPr>
+                </m:ctrlPr>
+              </m:accPr>
+              <m:e>
+                <m:r>
+                  <w:rPr>
+                    <w:rFonts w:ascii="Latin Modern Math" w:hAnsi="Latin Modern Math"/>
+                  </w:rPr>
+                  <m:t>s</m:t>
+                </m:r>
+              </m:e>
+            </m:acc>
+          </m:e>
+        </m:d>
+        <m:r>
+          <w:rPr>
+            <w:rFonts w:ascii="Latin Modern Math" w:hAnsi="Latin Modern Math"/>
+          </w:rPr>
+          <m:t>=A</m:t>
+        </m:r>
+        <m:sSup>
+          <m:sSupPr>
+            <m:ctrlPr>
+              <w:rPr>
+                <w:rFonts w:ascii="Latin Modern Math" w:hAnsi="Latin Modern Math"/>
+                <w:i/>
+              </w:rPr>
+            </m:ctrlPr>
+          </m:sSupPr>
+          <m:e>
+            <m:r>
+              <w:rPr>
+                <w:rFonts w:ascii="Latin Modern Math" w:hAnsi="Latin Modern Math"/>
+              </w:rPr>
+              <m:t>s</m:t>
+            </m:r>
+          </m:e>
+          <m:sup>
+            <m:r>
+              <w:rPr>
+                <w:rFonts w:ascii="Latin Modern Math" w:hAnsi="Latin Modern Math"/>
+              </w:rPr>
+              <m:t>α</m:t>
+            </m:r>
+          </m:sup>
+        </m:sSup>
+        <m:sSup>
+          <m:sSupPr>
+            <m:ctrlPr>
+              <w:rPr>
+                <w:rFonts w:ascii="Latin Modern Math" w:hAnsi="Latin Modern Math"/>
+                <w:i/>
+              </w:rPr>
+            </m:ctrlPr>
+          </m:sSupPr>
+          <m:e>
+            <m:r>
+              <w:rPr>
+                <w:rFonts w:ascii="Latin Modern Math" w:hAnsi="Latin Modern Math"/>
+              </w:rPr>
+              <m:t>e</m:t>
+            </m:r>
+          </m:e>
+          <m:sup>
+            <m:r>
+              <w:rPr>
+                <w:rFonts w:ascii="Latin Modern Math" w:hAnsi="Latin Modern Math"/>
+              </w:rPr>
+              <m:t>-B</m:t>
+            </m:r>
+            <m:sSup>
+              <m:sSupPr>
+                <m:ctrlPr>
+                  <w:rPr>
+                    <w:rFonts w:ascii="Latin Modern Math" w:hAnsi="Latin Modern Math"/>
+                    <w:i/>
+                  </w:rPr>
+                </m:ctrlPr>
+              </m:sSupPr>
+              <m:e>
+                <m:r>
+                  <w:rPr>
+                    <w:rFonts w:ascii="Latin Modern Math" w:hAnsi="Latin Modern Math"/>
+                  </w:rPr>
+                  <m:t>s</m:t>
+                </m:r>
+              </m:e>
+              <m:sup>
+                <m:r>
+                  <w:rPr>
+                    <w:rFonts w:ascii="Latin Modern Math" w:hAnsi="Latin Modern Math"/>
+                  </w:rPr>
+                  <m:t>γ</m:t>
+                </m:r>
+              </m:sup>
+            </m:sSup>
+          </m:sup>
+        </m:sSup>
+      </m:oMath>
+      <w:r>
+        <w:t xml:space="preserve">, we assume that </w:t>
+      </w:r>
+      <m:oMath>
+        <m:r>
+          <w:rPr>
+            <w:rFonts w:ascii="Latin Modern Math" w:hAnsi="Latin Modern Math"/>
+          </w:rPr>
+          <m:t>α</m:t>
+        </m:r>
+        <m:r>
+          <w:rPr>
+            <w:rFonts w:ascii="Latin Modern Math" w:hAnsi="Latin Modern Math"/>
+          </w:rPr>
+          <m:t>=</m:t>
+        </m:r>
+        <m:f>
+          <m:fPr>
+            <m:ctrlPr>
+              <w:rPr>
+                <w:rFonts w:ascii="Latin Modern Math" w:hAnsi="Latin Modern Math"/>
+                <w:i/>
+              </w:rPr>
+            </m:ctrlPr>
+          </m:fPr>
+          <m:num>
+            <m:r>
+              <w:rPr>
+                <w:rFonts w:ascii="Latin Modern Math" w:hAnsi="Latin Modern Math"/>
+              </w:rPr>
+              <m:t>j(j+1)</m:t>
+            </m:r>
+          </m:num>
+          <m:den>
+            <m:r>
+              <w:rPr>
+                <w:rFonts w:ascii="Latin Modern Math" w:hAnsi="Latin Modern Math"/>
+              </w:rPr>
+              <m:t>2</m:t>
+            </m:r>
+          </m:den>
+        </m:f>
+        <m:r>
+          <w:rPr>
+            <w:rFonts w:ascii="Latin Modern Math" w:hAnsi="Latin Modern Math"/>
+          </w:rPr>
+          <m:t>β</m:t>
+        </m:r>
+        <m:r>
+          <w:rPr>
+            <w:rFonts w:ascii="Latin Modern Math" w:hAnsi="Latin Modern Math"/>
+          </w:rPr>
+          <m:t>+(j-1)</m:t>
+        </m:r>
+      </m:oMath>
+      <w:r>
+        <w:t xml:space="preserve"> for j=2</w:t>
+      </w:r>
+      <w:r>
+        <w:t xml:space="preserve"> and </w:t>
+      </w:r>
+      <m:oMath>
+        <m:r>
+          <w:rPr>
+            <w:rFonts w:ascii="Latin Modern Math" w:hAnsi="Latin Modern Math"/>
+          </w:rPr>
+          <m:t>β=2</m:t>
+        </m:r>
+      </m:oMath>
+      <w:r>
+        <w:t xml:space="preserve"> for GUE so then we get </w:t>
+      </w:r>
+      <m:oMath>
+        <m:r>
+          <w:rPr>
+            <w:rFonts w:ascii="Latin Modern Math" w:hAnsi="Latin Modern Math"/>
+          </w:rPr>
+          <m:t>α=7</m:t>
+        </m:r>
+      </m:oMath>
+      <w:r>
+        <w:t>. We may use this for the case 2 scenario</w:t>
+      </w:r>
+      <w:r>
+        <w:t>, which fits very well for the All Chern scenario</w:t>
+      </w:r>
+      <w:r>
+        <w:t>.</w:t>
+      </w:r>
+    </w:p>
+    <w:p>
+      <w:r>
+        <w:br/>
+        <w:t>Case 3 is also quite good, but not for C=0.</w:t>
+      </w:r>
+    </w:p>
     <w:p/>
     <w:p/>
-    <w:p>
-      <w:r>
-        <w:t>Figure 6: (UNFOLDED) Nearest Neighbor Level Spacings</w:t>
+    <w:p/>
+    <w:p>
+      <w:pPr>
+        <w:rPr>
+          <w:b/>
+          <w:bCs/>
+          <w:u w:val="single"/>
+        </w:rPr>
+      </w:pPr>
+      <w:r>
+        <w:rPr>
+          <w:b/>
+          <w:bCs/>
+          <w:u w:val="single"/>
+        </w:rPr>
+        <w:br w:type="page"/>
+      </w:r>
+    </w:p>
+    <w:p>
+      <w:pPr>
+        <w:rPr>
+          <w:b/>
+          <w:bCs/>
+          <w:u w:val="single"/>
+        </w:rPr>
+      </w:pPr>
+      <w:r>
+        <w:rPr>
+          <w:b/>
+          <w:bCs/>
+          <w:u w:val="single"/>
+        </w:rPr>
+        <w:lastRenderedPageBreak/>
+        <w:t>Figure 4</w:t>
+      </w:r>
+      <w:r>
+        <w:rPr>
+          <w:b/>
+          <w:bCs/>
+          <w:u w:val="single"/>
+        </w:rPr>
+        <w:t>.5</w:t>
+      </w:r>
+      <w:r>
+        <w:rPr>
+          <w:b/>
+          <w:bCs/>
+          <w:u w:val="single"/>
+        </w:rPr>
+        <w:t>: Second Order Nearest Neighbor Level Spacings</w:t>
+      </w:r>
+      <w:r>
+        <w:rPr>
+          <w:b/>
+          <w:bCs/>
+          <w:u w:val="single"/>
+        </w:rPr>
+        <w:t xml:space="preserve"> (Tail)</w:t>
+      </w:r>
+    </w:p>
+    <w:p>
+      <w:r>
+        <w:t>This is the equivalent of Figure 3, for the second order spacings in the same tail region.</w:t>
+      </w:r>
+    </w:p>
+    <w:p/>
+    <w:p>
+      <w:r>
+        <w:rPr>
+          <w:rFonts w:hint="eastAsia"/>
+        </w:rPr>
+        <w:t xml:space="preserve">Eigenvalues in |E| </w:t>
+      </w:r>
+      <w:r>
+        <w:rPr>
+          <w:rFonts w:hint="eastAsia"/>
+        </w:rPr>
+        <w:t>∈</w:t>
+      </w:r>
+      <w:r>
+        <w:rPr>
+          <w:rFonts w:hint="eastAsia"/>
+        </w:rPr>
+        <w:t xml:space="preserve"> [3.79, 5.75]: 45065 / 21731328 = 0.21%</w:t>
+      </w:r>
+      <w:r>
+        <w:t xml:space="preserve"> (repeated from Fig. 3)</w:t>
+      </w:r>
+    </w:p>
+    <w:p/>
+    <w:p>
+      <w:r>
+        <w:t xml:space="preserve">This time, instead of plotting </w:t>
+      </w:r>
+      <m:oMath>
+        <m:r>
+          <w:rPr>
+            <w:rFonts w:ascii="Latin Modern Math" w:hAnsi="Latin Modern Math"/>
+          </w:rPr>
+          <m:t>P</m:t>
+        </m:r>
+        <m:d>
+          <m:dPr>
+            <m:ctrlPr>
+              <w:rPr>
+                <w:rFonts w:ascii="Latin Modern Math" w:hAnsi="Latin Modern Math"/>
+                <w:i/>
+              </w:rPr>
+            </m:ctrlPr>
+          </m:dPr>
+          <m:e>
+            <m:acc>
+              <m:accPr>
+                <m:chr m:val="̃"/>
+                <m:ctrlPr>
+                  <w:rPr>
+                    <w:rFonts w:ascii="Latin Modern Math" w:hAnsi="Latin Modern Math"/>
+                    <w:i/>
+                  </w:rPr>
+                </m:ctrlPr>
+              </m:accPr>
+              <m:e>
+                <m:r>
+                  <w:rPr>
+                    <w:rFonts w:ascii="Latin Modern Math" w:hAnsi="Latin Modern Math"/>
+                  </w:rPr>
+                  <m:t>s</m:t>
+                </m:r>
+              </m:e>
+            </m:acc>
+          </m:e>
+        </m:d>
+        <m:r>
+          <w:rPr>
+            <w:rFonts w:ascii="Latin Modern Math" w:hAnsi="Latin Modern Math"/>
+          </w:rPr>
+          <m:t>=</m:t>
+        </m:r>
+        <m:r>
+          <m:rPr>
+            <m:sty m:val="p"/>
+          </m:rPr>
+          <w:rPr>
+            <w:rFonts w:ascii="Latin Modern Math" w:hAnsi="Latin Modern Math"/>
+          </w:rPr>
+          <m:t>exp⁡</m:t>
+        </m:r>
+        <m:r>
+          <w:rPr>
+            <w:rFonts w:ascii="Latin Modern Math" w:hAnsi="Latin Modern Math"/>
+          </w:rPr>
+          <m:t>(-</m:t>
+        </m:r>
+        <m:acc>
+          <m:accPr>
+            <m:chr m:val="̃"/>
+            <m:ctrlPr>
+              <w:rPr>
+                <w:rFonts w:ascii="Latin Modern Math" w:hAnsi="Latin Modern Math"/>
+                <w:i/>
+              </w:rPr>
+            </m:ctrlPr>
+          </m:accPr>
+          <m:e>
+            <m:r>
+              <w:rPr>
+                <w:rFonts w:ascii="Latin Modern Math" w:hAnsi="Latin Modern Math"/>
+              </w:rPr>
+              <m:t>s</m:t>
+            </m:r>
+          </m:e>
+        </m:acc>
+        <m:r>
+          <w:rPr>
+            <w:rFonts w:ascii="Latin Modern Math" w:hAnsi="Latin Modern Math"/>
+          </w:rPr>
+          <m:t>)</m:t>
+        </m:r>
+      </m:oMath>
+      <w:r>
+        <w:t xml:space="preserve"> we plot </w:t>
+      </w:r>
+      <m:oMath>
+        <m:sSub>
+          <m:sSubPr>
+            <m:ctrlPr>
+              <w:rPr>
+                <w:rFonts w:ascii="Latin Modern Math" w:hAnsi="Latin Modern Math"/>
+                <w:i/>
+              </w:rPr>
+            </m:ctrlPr>
+          </m:sSubPr>
+          <m:e>
+            <m:r>
+              <w:rPr>
+                <w:rFonts w:ascii="Latin Modern Math" w:hAnsi="Latin Modern Math"/>
+              </w:rPr>
+              <m:t>P</m:t>
+            </m:r>
+          </m:e>
+          <m:sub>
+            <m:r>
+              <w:rPr>
+                <w:rFonts w:ascii="Latin Modern Math" w:hAnsi="Latin Modern Math"/>
+              </w:rPr>
+              <m:t>2</m:t>
+            </m:r>
+          </m:sub>
+        </m:sSub>
+        <m:d>
+          <m:dPr>
+            <m:ctrlPr>
+              <w:rPr>
+                <w:rFonts w:ascii="Latin Modern Math" w:hAnsi="Latin Modern Math"/>
+                <w:i/>
+              </w:rPr>
+            </m:ctrlPr>
+          </m:dPr>
+          <m:e>
+            <m:acc>
+              <m:accPr>
+                <m:chr m:val="̃"/>
+                <m:ctrlPr>
+                  <w:rPr>
+                    <w:rFonts w:ascii="Latin Modern Math" w:hAnsi="Latin Modern Math"/>
+                    <w:i/>
+                  </w:rPr>
+                </m:ctrlPr>
+              </m:accPr>
+              <m:e>
+                <m:r>
+                  <w:rPr>
+                    <w:rFonts w:ascii="Latin Modern Math" w:hAnsi="Latin Modern Math"/>
+                  </w:rPr>
+                  <m:t>s</m:t>
+                </m:r>
+              </m:e>
+            </m:acc>
+          </m:e>
+        </m:d>
+        <m:r>
+          <w:rPr>
+            <w:rFonts w:ascii="Latin Modern Math" w:hAnsi="Latin Modern Math"/>
+          </w:rPr>
+          <m:t>=</m:t>
+        </m:r>
+        <m:r>
+          <w:rPr>
+            <w:rFonts w:ascii="Latin Modern Math" w:hAnsi="Latin Modern Math"/>
+          </w:rPr>
+          <m:t>4</m:t>
+        </m:r>
+        <m:acc>
+          <m:accPr>
+            <m:chr m:val="̃"/>
+            <m:ctrlPr>
+              <w:rPr>
+                <w:rFonts w:ascii="Latin Modern Math" w:hAnsi="Latin Modern Math"/>
+                <w:i/>
+              </w:rPr>
+            </m:ctrlPr>
+          </m:accPr>
+          <m:e>
+            <m:r>
+              <w:rPr>
+                <w:rFonts w:ascii="Latin Modern Math" w:hAnsi="Latin Modern Math"/>
+              </w:rPr>
+              <m:t>s</m:t>
+            </m:r>
+          </m:e>
+        </m:acc>
+        <m:r>
+          <m:rPr>
+            <m:sty m:val="p"/>
+          </m:rPr>
+          <w:rPr>
+            <w:rFonts w:ascii="Latin Modern Math" w:hAnsi="Latin Modern Math"/>
+          </w:rPr>
+          <m:t>exp⁡</m:t>
+        </m:r>
+        <m:r>
+          <w:rPr>
+            <w:rFonts w:ascii="Latin Modern Math" w:hAnsi="Latin Modern Math"/>
+          </w:rPr>
+          <m:t>(-</m:t>
+        </m:r>
+        <m:r>
+          <w:rPr>
+            <w:rFonts w:ascii="Latin Modern Math" w:hAnsi="Latin Modern Math"/>
+          </w:rPr>
+          <m:t>2</m:t>
+        </m:r>
+        <m:acc>
+          <m:accPr>
+            <m:chr m:val="̃"/>
+            <m:ctrlPr>
+              <w:rPr>
+                <w:rFonts w:ascii="Latin Modern Math" w:hAnsi="Latin Modern Math"/>
+                <w:i/>
+              </w:rPr>
+            </m:ctrlPr>
+          </m:accPr>
+          <m:e>
+            <m:r>
+              <w:rPr>
+                <w:rFonts w:ascii="Latin Modern Math" w:hAnsi="Latin Modern Math"/>
+              </w:rPr>
+              <m:t>s</m:t>
+            </m:r>
+          </m:e>
+        </m:acc>
+        <m:r>
+          <w:rPr>
+            <w:rFonts w:ascii="Latin Modern Math" w:hAnsi="Latin Modern Math"/>
+          </w:rPr>
+          <m:t>)</m:t>
+        </m:r>
+      </m:oMath>
+      <w:r>
+        <w:t xml:space="preserve"> which is the expected second order Poisson spacings from </w:t>
+      </w:r>
+      <w:hyperlink r:id="rId7" w:history="1">
+        <w:r>
+          <w:rPr>
+            <w:rStyle w:val="Hyperlink"/>
+          </w:rPr>
+          <w:t>Wen-Ji Rao’s 2020 paper</w:t>
+        </w:r>
+      </w:hyperlink>
+    </w:p>
+    <w:p>
+      <w:pPr>
+        <w:pStyle w:val="ListParagraph"/>
+        <w:numPr>
+          <w:ilvl w:val="0"/>
+          <w:numId w:val="2"/>
+        </w:numPr>
+      </w:pPr>
+      <w:r>
+        <w:t xml:space="preserve">For the KS-Value, the CDF is </w:t>
+      </w:r>
+      <m:oMath>
+        <m:nary>
+          <m:naryPr>
+            <m:limLoc m:val="subSup"/>
+            <m:ctrlPr>
+              <w:rPr>
+                <w:rFonts w:ascii="Latin Modern Math" w:hAnsi="Latin Modern Math"/>
+                <w:i/>
+              </w:rPr>
+            </m:ctrlPr>
+          </m:naryPr>
+          <m:sub>
+            <m:r>
+              <w:rPr>
+                <w:rFonts w:ascii="Latin Modern Math" w:hAnsi="Latin Modern Math"/>
+              </w:rPr>
+              <m:t>0</m:t>
+            </m:r>
+          </m:sub>
+          <m:sup>
+            <m:r>
+              <w:rPr>
+                <w:rFonts w:ascii="Latin Modern Math" w:hAnsi="Latin Modern Math"/>
+              </w:rPr>
+              <m:t>s</m:t>
+            </m:r>
+          </m:sup>
+          <m:e>
+            <m:r>
+              <w:rPr>
+                <w:rFonts w:ascii="Latin Modern Math" w:hAnsi="Latin Modern Math"/>
+              </w:rPr>
+              <m:t>P</m:t>
+            </m:r>
+            <m:d>
+              <m:dPr>
+                <m:ctrlPr>
+                  <w:rPr>
+                    <w:rFonts w:ascii="Latin Modern Math" w:hAnsi="Latin Modern Math"/>
+                    <w:i/>
+                  </w:rPr>
+                </m:ctrlPr>
+              </m:dPr>
+              <m:e>
+                <m:r>
+                  <w:rPr>
+                    <w:rFonts w:ascii="Latin Modern Math" w:hAnsi="Latin Modern Math"/>
+                  </w:rPr>
+                  <m:t>s</m:t>
+                </m:r>
+              </m:e>
+            </m:d>
+            <m:r>
+              <w:rPr>
+                <w:rFonts w:ascii="Latin Modern Math" w:hAnsi="Latin Modern Math"/>
+              </w:rPr>
+              <m:t>ds</m:t>
+            </m:r>
+          </m:e>
+        </m:nary>
+        <m:r>
+          <w:rPr>
+            <w:rFonts w:ascii="Latin Modern Math" w:hAnsi="Latin Modern Math"/>
+          </w:rPr>
+          <m:t>=</m:t>
+        </m:r>
+        <m:sSup>
+          <m:sSupPr>
+            <m:ctrlPr>
+              <w:rPr>
+                <w:rFonts w:ascii="Latin Modern Math" w:hAnsi="Latin Modern Math"/>
+                <w:i/>
+              </w:rPr>
+            </m:ctrlPr>
+          </m:sSupPr>
+          <m:e>
+            <m:r>
+              <w:rPr>
+                <w:rFonts w:ascii="Latin Modern Math" w:hAnsi="Latin Modern Math"/>
+              </w:rPr>
+              <m:t>e</m:t>
+            </m:r>
+          </m:e>
+          <m:sup>
+            <m:r>
+              <w:rPr>
+                <w:rFonts w:ascii="Latin Modern Math" w:hAnsi="Latin Modern Math"/>
+              </w:rPr>
+              <m:t>-2x</m:t>
+            </m:r>
+          </m:sup>
+        </m:sSup>
+        <m:r>
+          <w:rPr>
+            <w:rFonts w:ascii="Latin Modern Math" w:hAnsi="Latin Modern Math"/>
+          </w:rPr>
+          <m:t>(</m:t>
+        </m:r>
+        <m:sSup>
+          <m:sSupPr>
+            <m:ctrlPr>
+              <w:rPr>
+                <w:rFonts w:ascii="Latin Modern Math" w:hAnsi="Latin Modern Math"/>
+                <w:i/>
+              </w:rPr>
+            </m:ctrlPr>
+          </m:sSupPr>
+          <m:e>
+            <m:r>
+              <w:rPr>
+                <w:rFonts w:ascii="Latin Modern Math" w:hAnsi="Latin Modern Math"/>
+              </w:rPr>
+              <m:t>e</m:t>
+            </m:r>
+          </m:e>
+          <m:sup>
+            <m:r>
+              <w:rPr>
+                <w:rFonts w:ascii="Latin Modern Math" w:hAnsi="Latin Modern Math"/>
+              </w:rPr>
+              <m:t>2x</m:t>
+            </m:r>
+          </m:sup>
+        </m:sSup>
+        <m:r>
+          <w:rPr>
+            <w:rFonts w:ascii="Latin Modern Math" w:hAnsi="Latin Modern Math"/>
+          </w:rPr>
+          <m:t>-2x-1)</m:t>
+        </m:r>
+      </m:oMath>
+    </w:p>
+    <w:p/>
+    <w:p>
+      <w:r>
+        <w:t xml:space="preserve">***This is not a fit, this is again using the </w:t>
+      </w:r>
+      <w:r>
+        <w:rPr>
+          <w:i/>
+          <w:iCs/>
+        </w:rPr>
+        <w:t>expected</w:t>
+      </w:r>
+      <w:r>
+        <w:t xml:space="preserve"> form and computing the statistical metrics</w:t>
+      </w:r>
+    </w:p>
+    <w:p/>
+    <w:p>
+      <w:pPr>
+        <w:rPr>
+          <w:b/>
+          <w:bCs/>
+          <w:u w:val="single"/>
+        </w:rPr>
+      </w:pPr>
+      <w:r>
+        <w:rPr>
+          <w:b/>
+          <w:bCs/>
+          <w:u w:val="single"/>
+        </w:rPr>
+        <w:t>Figure 5: Unfolded NN Level Spacings</w:t>
+      </w:r>
+    </w:p>
+    <w:p/>
+    <w:p>
+      <w:r>
+        <w:t>Figure 5.5: Unfolded NNN Level Spacings</w:t>
+      </w:r>
+    </w:p>
+    <w:p/>
+    <w:p>
+      <w:r>
+        <w:t>Figure 6</w:t>
+      </w:r>
+      <w:r>
+        <w:t>: ECDF of Level Spacings?</w:t>
       </w:r>
     </w:p>
     <w:p/>
@@ -5434,7 +6294,7 @@
           <w:rFonts w:cs="Times New Roman"/>
         </w:rPr>
       </w:pPr>
-      <w:hyperlink r:id="rId7" w:history="1">
+      <w:hyperlink r:id="rId8" w:history="1">
         <w:r>
           <w:rPr>
             <w:rStyle w:val="Hyperlink"/>
@@ -5455,7 +6315,7 @@
         </w:rPr>
         <w:t xml:space="preserve">, originally from supplemental section of </w:t>
       </w:r>
-      <w:hyperlink r:id="rId8" w:history="1">
+      <w:hyperlink r:id="rId9" w:history="1">
         <w:r>
           <w:rPr>
             <w:rStyle w:val="Hyperlink"/>
@@ -6386,8 +7246,8 @@
       </w:r>
     </w:p>
     <w:sectPr>
-      <w:headerReference w:type="even" r:id="rId9"/>
-      <w:headerReference w:type="default" r:id="rId10"/>
+      <w:headerReference w:type="even" r:id="rId10"/>
+      <w:headerReference w:type="default" r:id="rId11"/>
       <w:pgSz w:w="12240" w:h="15840"/>
       <w:pgMar w:top="1440" w:right="1440" w:bottom="1440" w:left="1440" w:header="720" w:footer="720" w:gutter="0"/>
       <w:cols w:space="720"/>
@@ -6561,6 +7421,119 @@
 <file path=word/numbering.xml><?xml version="1.0" encoding="utf-8"?>
 <w:numbering xmlns:wpc="http://schemas.microsoft.com/office/word/2010/wordprocessingCanvas" xmlns:cx="http://schemas.microsoft.com/office/drawing/2014/chartex" xmlns:cx1="http://schemas.microsoft.com/office/drawing/2015/9/8/chartex" xmlns:cx2="http://schemas.microsoft.com/office/drawing/2015/10/21/chartex" xmlns:cx3="http://schemas.microsoft.com/office/drawing/2016/5/9/chartex" xmlns:cx4="http://schemas.microsoft.com/office/drawing/2016/5/10/chartex" xmlns:cx5="http://schemas.microsoft.com/office/drawing/2016/5/11/chartex" xmlns:cx6="http://schemas.microsoft.com/office/drawing/2016/5/12/chartex" xmlns:cx7="http://schemas.microsoft.com/office/drawing/2016/5/13/chartex" xmlns:cx8="http://schemas.microsoft.com/office/drawing/2016/5/14/chartex" xmlns:mc="http://schemas.openxmlformats.org/markup-compatibility/2006" xmlns:aink="http://schemas.microsoft.com/office/drawing/2016/ink" xmlns:am3d="http://schemas.microsoft.com/office/drawing/2017/model3d" xmlns:o="urn:schemas-microsoft-com:office:office" xmlns:oel="http://schemas.microsoft.com/office/2019/extlst" xmlns:r="http://schemas.openxmlformats.org/officeDocument/2006/relationships" xmlns:m="http://schemas.openxmlformats.org/officeDocument/2006/math" xmlns:v="urn:schemas-microsoft-com:vml" xmlns:wp14="http://schemas.microsoft.com/office/word/2010/wordprocessingDrawing" xmlns:wp="http://schemas.openxmlformats.org/drawingml/2006/wordprocessingDrawing" xmlns:w10="urn:schemas-microsoft-com:office:word" xmlns:w="http://schemas.openxmlformats.org/wordprocessingml/2006/main" xmlns:w14="http://schemas.microsoft.com/office/word/2010/wordml" xmlns:w15="http://schemas.microsoft.com/office/word/2012/wordml" xmlns:w16cex="http://schemas.microsoft.com/office/word/2018/wordml/cex" xmlns:w16cid="http://schemas.microsoft.com/office/word/2016/wordml/cid" xmlns:w16="http://schemas.microsoft.com/office/word/2018/wordml" xmlns:w16du="http://schemas.microsoft.com/office/word/2023/wordml/word16du" xmlns:w16sdtdh="http://schemas.microsoft.com/office/word/2020/wordml/sdtdatahash" xmlns:w16sdtfl="http://schemas.microsoft.com/office/word/2024/wordml/sdtformatlock" xmlns:w16se="http://schemas.microsoft.com/office/word/2015/wordml/symex" xmlns:wpg="http://schemas.microsoft.com/office/word/2010/wordprocessingGroup" xmlns:wpi="http://schemas.microsoft.com/office/word/2010/wordprocessingInk" xmlns:wne="http://schemas.microsoft.com/office/word/2006/wordml" xmlns:wps="http://schemas.microsoft.com/office/word/2010/wordprocessingShape" mc:Ignorable="w14 w15 w16se w16cid w16 w16cex w16sdtdh w16sdtfl w16du wp14">
   <w:abstractNum w:abstractNumId="0" w15:restartNumberingAfterBreak="0">
+    <w:nsid w:val="0BBB498A"/>
+    <w:multiLevelType w:val="hybridMultilevel"/>
+    <w:tmpl w:val="9C12D41C"/>
+    <w:lvl w:ilvl="0" w:tplc="562E916E">
+      <w:start w:val="4"/>
+      <w:numFmt w:val="bullet"/>
+      <w:lvlText w:val="-"/>
+      <w:lvlJc w:val="left"/>
+      <w:pPr>
+        <w:ind w:left="720" w:hanging="360"/>
+      </w:pPr>
+      <w:rPr>
+        <w:rFonts w:ascii="Times New Roman" w:eastAsiaTheme="majorEastAsia" w:hAnsi="Times New Roman" w:cs="Times New Roman" w:hint="default"/>
+      </w:rPr>
+    </w:lvl>
+    <w:lvl w:ilvl="1" w:tplc="04090003" w:tentative="1">
+      <w:start w:val="1"/>
+      <w:numFmt w:val="bullet"/>
+      <w:lvlText w:val="o"/>
+      <w:lvlJc w:val="left"/>
+      <w:pPr>
+        <w:ind w:left="1440" w:hanging="360"/>
+      </w:pPr>
+      <w:rPr>
+        <w:rFonts w:ascii="Courier New" w:hAnsi="Courier New" w:cs="Courier New" w:hint="default"/>
+      </w:rPr>
+    </w:lvl>
+    <w:lvl w:ilvl="2" w:tplc="04090005" w:tentative="1">
+      <w:start w:val="1"/>
+      <w:numFmt w:val="bullet"/>
+      <w:lvlText w:val=""/>
+      <w:lvlJc w:val="left"/>
+      <w:pPr>
+        <w:ind w:left="2160" w:hanging="360"/>
+      </w:pPr>
+      <w:rPr>
+        <w:rFonts w:ascii="Wingdings" w:hAnsi="Wingdings" w:hint="default"/>
+      </w:rPr>
+    </w:lvl>
+    <w:lvl w:ilvl="3" w:tplc="04090001" w:tentative="1">
+      <w:start w:val="1"/>
+      <w:numFmt w:val="bullet"/>
+      <w:lvlText w:val=""/>
+      <w:lvlJc w:val="left"/>
+      <w:pPr>
+        <w:ind w:left="2880" w:hanging="360"/>
+      </w:pPr>
+      <w:rPr>
+        <w:rFonts w:ascii="Symbol" w:hAnsi="Symbol" w:hint="default"/>
+      </w:rPr>
+    </w:lvl>
+    <w:lvl w:ilvl="4" w:tplc="04090003" w:tentative="1">
+      <w:start w:val="1"/>
+      <w:numFmt w:val="bullet"/>
+      <w:lvlText w:val="o"/>
+      <w:lvlJc w:val="left"/>
+      <w:pPr>
+        <w:ind w:left="3600" w:hanging="360"/>
+      </w:pPr>
+      <w:rPr>
+        <w:rFonts w:ascii="Courier New" w:hAnsi="Courier New" w:cs="Courier New" w:hint="default"/>
+      </w:rPr>
+    </w:lvl>
+    <w:lvl w:ilvl="5" w:tplc="04090005" w:tentative="1">
+      <w:start w:val="1"/>
+      <w:numFmt w:val="bullet"/>
+      <w:lvlText w:val=""/>
+      <w:lvlJc w:val="left"/>
+      <w:pPr>
+        <w:ind w:left="4320" w:hanging="360"/>
+      </w:pPr>
+      <w:rPr>
+        <w:rFonts w:ascii="Wingdings" w:hAnsi="Wingdings" w:hint="default"/>
+      </w:rPr>
+    </w:lvl>
+    <w:lvl w:ilvl="6" w:tplc="04090001" w:tentative="1">
+      <w:start w:val="1"/>
+      <w:numFmt w:val="bullet"/>
+      <w:lvlText w:val=""/>
+      <w:lvlJc w:val="left"/>
+      <w:pPr>
+        <w:ind w:left="5040" w:hanging="360"/>
+      </w:pPr>
+      <w:rPr>
+        <w:rFonts w:ascii="Symbol" w:hAnsi="Symbol" w:hint="default"/>
+      </w:rPr>
+    </w:lvl>
+    <w:lvl w:ilvl="7" w:tplc="04090003" w:tentative="1">
+      <w:start w:val="1"/>
+      <w:numFmt w:val="bullet"/>
+      <w:lvlText w:val="o"/>
+      <w:lvlJc w:val="left"/>
+      <w:pPr>
+        <w:ind w:left="5760" w:hanging="360"/>
+      </w:pPr>
+      <w:rPr>
+        <w:rFonts w:ascii="Courier New" w:hAnsi="Courier New" w:cs="Courier New" w:hint="default"/>
+      </w:rPr>
+    </w:lvl>
+    <w:lvl w:ilvl="8" w:tplc="04090005" w:tentative="1">
+      <w:start w:val="1"/>
+      <w:numFmt w:val="bullet"/>
+      <w:lvlText w:val=""/>
+      <w:lvlJc w:val="left"/>
+      <w:pPr>
+        <w:ind w:left="6480" w:hanging="360"/>
+      </w:pPr>
+      <w:rPr>
+        <w:rFonts w:ascii="Wingdings" w:hAnsi="Wingdings" w:hint="default"/>
+      </w:rPr>
+    </w:lvl>
+  </w:abstractNum>
+  <w:abstractNum w:abstractNumId="1" w15:restartNumberingAfterBreak="0">
     <w:nsid w:val="579E0E98"/>
     <w:multiLevelType w:val="hybridMultilevel"/>
     <w:tmpl w:val="FE661AE6"/>
@@ -6673,6 +7646,9 @@
     </w:lvl>
   </w:abstractNum>
   <w:num w:numId="1" w16cid:durableId="1642467418">
+    <w:abstractNumId w:val="1"/>
+  </w:num>
+  <w:num w:numId="2" w16cid:durableId="1145052726">
     <w:abstractNumId w:val="0"/>
   </w:num>
 </w:numbering>

</xml_diff>